<commit_message>
por favor volte ao normal
</commit_message>
<xml_diff>
--- a/output/proposta_mt.docx
+++ b/output/proposta_mt.docx
@@ -1,6 +1,6 @@
 
 <file path=word/document.xml><?xml version="1.0" encoding="utf-8"?>
-<w:document xmlns:wpc="http://schemas.microsoft.com/office/word/2010/wordprocessingCanvas" xmlns:cx="http://schemas.microsoft.com/office/drawing/2014/chartex" xmlns:cx1="http://schemas.microsoft.com/office/drawing/2015/9/8/chartex" xmlns:cx2="http://schemas.microsoft.com/office/drawing/2015/10/21/chartex" xmlns:cx3="http://schemas.microsoft.com/office/drawing/2016/5/9/chartex" xmlns:cx4="http://schemas.microsoft.com/office/drawing/2016/5/10/chartex" xmlns:cx5="http://schemas.microsoft.com/office/drawing/2016/5/11/chartex" xmlns:cx6="http://schemas.microsoft.com/office/drawing/2016/5/12/chartex" xmlns:cx7="http://schemas.microsoft.com/office/drawing/2016/5/13/chartex" xmlns:cx8="http://schemas.microsoft.com/office/drawing/2016/5/14/chartex" xmlns:mc="http://schemas.openxmlformats.org/markup-compatibility/2006" xmlns:aink="http://schemas.microsoft.com/office/drawing/2016/ink" xmlns:am3d="http://schemas.microsoft.com/office/drawing/2017/model3d" xmlns:o="urn:schemas-microsoft-com:office:office" xmlns:oel="http://schemas.microsoft.com/office/2019/extlst" xmlns:r="http://schemas.openxmlformats.org/officeDocument/2006/relationships" xmlns:m="http://schemas.openxmlformats.org/officeDocument/2006/math" xmlns:v="urn:schemas-microsoft-com:vml" xmlns:wp14="http://schemas.microsoft.com/office/word/2010/wordprocessingDrawing" xmlns:wp="http://schemas.openxmlformats.org/drawingml/2006/wordprocessingDrawing" xmlns:w10="urn:schemas-microsoft-com:office:word" xmlns:w="http://schemas.openxmlformats.org/wordprocessingml/2006/main" xmlns:w14="http://schemas.microsoft.com/office/word/2010/wordml" xmlns:w15="http://schemas.microsoft.com/office/word/2012/wordml" xmlns:w16cex="http://schemas.microsoft.com/office/word/2018/wordml/cex" xmlns:w16cid="http://schemas.microsoft.com/office/word/2016/wordml/cid" xmlns:w16="http://schemas.microsoft.com/office/word/2018/wordml" xmlns:w16du="http://schemas.microsoft.com/office/word/2023/wordml/word16du" xmlns:w16sdtdh="http://schemas.microsoft.com/office/word/2020/wordml/sdtdatahash" xmlns:w16sdtfl="http://schemas.microsoft.com/office/word/2024/wordml/sdtformatlock" xmlns:w16se="http://schemas.microsoft.com/office/word/2015/wordml/symex" xmlns:wpg="http://schemas.microsoft.com/office/word/2010/wordprocessingGroup" xmlns:wpi="http://schemas.microsoft.com/office/word/2010/wordprocessingInk" xmlns:wne="http://schemas.microsoft.com/office/word/2006/wordml" xmlns:wps="http://schemas.microsoft.com/office/word/2010/wordprocessingShape" mc:Ignorable="w14 w15 w16se w16cid w16 w16cex w16sdtdh w16sdtfl w16du wp14">
+<w:document xmlns:wpc="http://schemas.microsoft.com/office/word/2010/wordprocessingCanvas" xmlns:cx="http://schemas.microsoft.com/office/drawing/2014/chartex" xmlns:cx1="http://schemas.microsoft.com/office/drawing/2015/9/8/chartex" xmlns:cx2="http://schemas.microsoft.com/office/drawing/2015/10/21/chartex" xmlns:cx3="http://schemas.microsoft.com/office/drawing/2016/5/9/chartex" xmlns:cx4="http://schemas.microsoft.com/office/drawing/2016/5/10/chartex" xmlns:cx5="http://schemas.microsoft.com/office/drawing/2016/5/11/chartex" xmlns:cx6="http://schemas.microsoft.com/office/drawing/2016/5/12/chartex" xmlns:cx7="http://schemas.microsoft.com/office/drawing/2016/5/13/chartex" xmlns:cx8="http://schemas.microsoft.com/office/drawing/2016/5/14/chartex" xmlns:mc="http://schemas.openxmlformats.org/markup-compatibility/2006" xmlns:aink="http://schemas.microsoft.com/office/drawing/2016/ink" xmlns:am3d="http://schemas.microsoft.com/office/drawing/2017/model3d" xmlns:o="urn:schemas-microsoft-com:office:office" xmlns:r="http://schemas.openxmlformats.org/officeDocument/2006/relationships" xmlns:m="http://schemas.openxmlformats.org/officeDocument/2006/math" xmlns:v="urn:schemas-microsoft-com:vml" xmlns:wp14="http://schemas.microsoft.com/office/word/2010/wordprocessingDrawing" xmlns:wp="http://schemas.openxmlformats.org/drawingml/2006/wordprocessingDrawing" xmlns:w10="urn:schemas-microsoft-com:office:word" xmlns:w="http://schemas.openxmlformats.org/wordprocessingml/2006/main" xmlns:w14="http://schemas.microsoft.com/office/word/2010/wordml" xmlns:w15="http://schemas.microsoft.com/office/word/2012/wordml" xmlns:w16cex="http://schemas.microsoft.com/office/word/2018/wordml/cex" xmlns:w16cid="http://schemas.microsoft.com/office/word/2016/wordml/cid" xmlns:w16="http://schemas.microsoft.com/office/word/2018/wordml" xmlns:w16sdtdh="http://schemas.microsoft.com/office/word/2020/wordml/sdtdatahash" xmlns:w16se="http://schemas.microsoft.com/office/word/2015/wordml/symex" xmlns:wpg="http://schemas.microsoft.com/office/word/2010/wordprocessingGroup" xmlns:wpi="http://schemas.microsoft.com/office/word/2010/wordprocessingInk" xmlns:wne="http://schemas.microsoft.com/office/word/2006/wordml" xmlns:wps="http://schemas.microsoft.com/office/word/2010/wordprocessingShape" mc:Ignorable="w14 w15 w16se w16cid w16 w16cex w16sdtdh wp14">
   <w:body>
     <w:p>
       <w:pPr>
@@ -116,6 +116,7 @@
             <w:pPr>
               <w:pStyle w:val="Ttulo2"/>
               <w:jc w:val="right"/>
+              <w:outlineLvl w:val="1"/>
               <w:rPr>
                 <w:b w:val="0"/>
                 <w:bCs w:val="0"/>
@@ -1253,7 +1254,7 @@
                 <w:rFonts w:ascii="Calibri Light (Títulos)" w:hAnsi="Calibri Light (Títulos)"/>
                 <w:sz w:val="22"/>
               </w:rPr>
-              <w:t>500 kVA</w:t>
+              <w:t>15 kVA</w:t>
             </w:r>
           </w:p>
         </w:tc>
@@ -1301,7 +1302,7 @@
                 <w:rFonts w:ascii="Calibri Light (Títulos)" w:hAnsi="Calibri Light (Títulos)"/>
                 <w:sz w:val="22"/>
               </w:rPr>
-              <w:t>13,8kV /380 V</w:t>
+              <w:t>13,8kV / V</w:t>
             </w:r>
           </w:p>
         </w:tc>
@@ -1373,7 +1374,7 @@
                 <w:rFonts w:ascii="Calibri Light (Títulos)" w:hAnsi="Calibri Light (Títulos)"/>
                 <w:sz w:val="22"/>
               </w:rPr>
-              <w:t>102.890,20</w:t>
+              <w:t>27.935,47</w:t>
             </w:r>
           </w:p>
         </w:tc>
@@ -1397,7 +1398,7 @@
                 <w:rFonts w:ascii="Calibri Light (Títulos)" w:hAnsi="Calibri Light (Títulos)"/>
                 <w:sz w:val="22"/>
               </w:rPr>
-              <w:t>102.890,20</w:t>
+              <w:t>27.935,47</w:t>
             </w:r>
           </w:p>
         </w:tc>
@@ -1480,7 +1481,7 @@
                 <w:color w:val="FFFFFF"/>
                 <w:sz w:val="22"/>
               </w:rPr>
-              <w:t>R$ 102.890,20</w:t>
+              <w:t>R$ 27.935,47</w:t>
             </w:r>
           </w:p>
         </w:tc>
@@ -1658,7 +1659,7 @@
                 <w:b/>
                 <w:sz w:val="20"/>
               </w:rPr>
-              <w:t>500 kVA</w:t>
+              <w:t>15 kVA</w:t>
             </w:r>
             <w:r>
               <w:rPr>
@@ -1748,7 +1749,7 @@
                 <w:b/>
                 <w:sz w:val="20"/>
               </w:rPr>
-              <w:t>380/220V</w:t>
+              <w:t>V</w:t>
             </w:r>
             <w:r>
               <w:rPr>
@@ -3523,6 +3524,7 @@
               </w:tabs>
               <w:ind w:left="0" w:right="317"/>
               <w:jc w:val="left"/>
+              <w:outlineLvl w:val="1"/>
               <w:rPr>
                 <w:lang w:bidi="pt-BR"/>
               </w:rPr>
@@ -3651,6 +3653,7 @@
               </w:tabs>
               <w:ind w:left="0" w:right="317"/>
               <w:jc w:val="left"/>
+              <w:outlineLvl w:val="1"/>
               <w:rPr>
                 <w:lang w:bidi="pt-BR"/>
               </w:rPr>
@@ -3773,6 +3776,7 @@
               </w:tabs>
               <w:ind w:left="0" w:right="317"/>
               <w:jc w:val="left"/>
+              <w:outlineLvl w:val="1"/>
               <w:rPr>
                 <w:lang w:bidi="pt-BR"/>
               </w:rPr>
@@ -3866,6 +3870,7 @@
               </w:tabs>
               <w:ind w:left="0" w:right="317"/>
               <w:jc w:val="left"/>
+              <w:outlineLvl w:val="1"/>
               <w:rPr>
                 <w:lang w:bidi="pt-BR"/>
               </w:rPr>
@@ -3976,7 +3981,7 @@
           <w:lang w:bidi="pt-BR"/>
         </w:rPr>
         <w:drawing>
-          <wp:anchor distT="0" distB="0" distL="114300" distR="114300" simplePos="0" relativeHeight="251658247" behindDoc="0" locked="1" layoutInCell="1" allowOverlap="1" wp14:anchorId="34C81C18" wp14:editId="1B287FEE">
+          <wp:anchor distT="0" distB="0" distL="114300" distR="114300" simplePos="0" relativeHeight="251658247" behindDoc="0" locked="1" layoutInCell="1" allowOverlap="1" wp14:anchorId="34C81C18" wp14:editId="06C7E1CB">
             <wp:simplePos x="0" y="0"/>
             <wp:positionH relativeFrom="column">
               <wp:posOffset>-1080135</wp:posOffset>
@@ -4091,13 +4096,13 @@
           <w:lang w:bidi="pt-BR"/>
         </w:rPr>
         <w:drawing>
-          <wp:anchor distT="0" distB="0" distL="114300" distR="114300" simplePos="0" relativeHeight="251658248" behindDoc="0" locked="1" layoutInCell="1" allowOverlap="1" wp14:anchorId="62C91AB2" wp14:editId="666999BA">
+          <wp:anchor distT="0" distB="0" distL="114300" distR="114300" simplePos="0" relativeHeight="251658248" behindDoc="0" locked="1" layoutInCell="1" allowOverlap="1" wp14:anchorId="62C91AB2" wp14:editId="1DFAA30E">
             <wp:simplePos x="0" y="0"/>
             <wp:positionH relativeFrom="column">
               <wp:posOffset>-1080135</wp:posOffset>
             </wp:positionH>
             <wp:positionV relativeFrom="page">
-              <wp:posOffset>810260</wp:posOffset>
+              <wp:posOffset>800100</wp:posOffset>
             </wp:positionV>
             <wp:extent cx="7548880" cy="9190355"/>
             <wp:effectExtent l="0" t="0" r="0" b="0"/>
@@ -4191,13 +4196,13 @@
           <w:lang w:bidi="pt-BR"/>
         </w:rPr>
         <w:drawing>
-          <wp:anchor distT="0" distB="0" distL="114300" distR="114300" simplePos="0" relativeHeight="251658249" behindDoc="0" locked="1" layoutInCell="1" allowOverlap="1" wp14:anchorId="46D36EAA" wp14:editId="0DA6D880">
+          <wp:anchor distT="0" distB="0" distL="114300" distR="114300" simplePos="0" relativeHeight="251658249" behindDoc="0" locked="1" layoutInCell="1" allowOverlap="1" wp14:anchorId="46D36EAA" wp14:editId="42A80601">
             <wp:simplePos x="0" y="0"/>
             <wp:positionH relativeFrom="column">
               <wp:posOffset>-1080135</wp:posOffset>
             </wp:positionH>
             <wp:positionV relativeFrom="page">
-              <wp:posOffset>929640</wp:posOffset>
+              <wp:posOffset>937260</wp:posOffset>
             </wp:positionV>
             <wp:extent cx="7548880" cy="8885555"/>
             <wp:effectExtent l="0" t="0" r="0" b="0"/>
@@ -4562,10 +4567,420 @@
         </w:rPr>
       </w:pPr>
     </w:p>
+    <w:p>
+      <w:pPr>
+        <w:autoSpaceDE/>
+        <w:autoSpaceDN/>
+        <w:adjustRightInd/>
+        <w:spacing w:line="259" w:lineRule="auto"/>
+        <w:jc w:val="left"/>
+        <w:rPr>
+          <w:b/>
+          <w:bCs/>
+          <w:sz w:val="32"/>
+          <w:szCs w:val="32"/>
+          <w:u w:val="single"/>
+          <w:lang w:bidi="pt-BR"/>
+        </w:rPr>
+      </w:pPr>
+      <w:r>
+        <w:rPr>
+          <w:b/>
+          <w:bCs/>
+          <w:noProof/>
+          <w:sz w:val="32"/>
+          <w:szCs w:val="32"/>
+          <w:u w:val="single"/>
+          <w:lang w:bidi="pt-BR"/>
+        </w:rPr>
+        <w:lastRenderedPageBreak/>
+        <w:drawing>
+          <wp:anchor distT="0" distB="0" distL="114300" distR="114300" simplePos="0" relativeHeight="251659273" behindDoc="0" locked="1" layoutInCell="1" allowOverlap="1" wp14:anchorId="6A8A8B02" wp14:editId="1D7A6C64">
+            <wp:simplePos x="0" y="0"/>
+            <wp:positionH relativeFrom="page">
+              <wp:align>left</wp:align>
+            </wp:positionH>
+            <wp:positionV relativeFrom="page">
+              <wp:align>top</wp:align>
+            </wp:positionV>
+            <wp:extent cx="7546975" cy="10673715"/>
+            <wp:effectExtent l="0" t="0" r="0" b="0"/>
+            <wp:wrapNone/>
+            <wp:docPr id="1" name="Imagem 1"/>
+            <wp:cNvGraphicFramePr>
+              <a:graphicFrameLocks xmlns:a="http://schemas.openxmlformats.org/drawingml/2006/main" noChangeAspect="1"/>
+            </wp:cNvGraphicFramePr>
+            <a:graphic xmlns:a="http://schemas.openxmlformats.org/drawingml/2006/main">
+              <a:graphicData uri="http://schemas.openxmlformats.org/drawingml/2006/picture">
+                <pic:pic xmlns:pic="http://schemas.openxmlformats.org/drawingml/2006/picture">
+                  <pic:nvPicPr>
+                    <pic:cNvPr id="1" name="Imagem 1"/>
+                    <pic:cNvPicPr/>
+                  </pic:nvPicPr>
+                  <pic:blipFill>
+                    <a:blip r:embed="rId27">
+                      <a:extLst>
+                        <a:ext uri="{28A0092B-C50C-407E-A947-70E740481C1C}">
+                          <a14:useLocalDpi xmlns:a14="http://schemas.microsoft.com/office/drawing/2010/main" val="0"/>
+                        </a:ext>
+                      </a:extLst>
+                    </a:blip>
+                    <a:stretch>
+                      <a:fillRect/>
+                    </a:stretch>
+                  </pic:blipFill>
+                  <pic:spPr>
+                    <a:xfrm>
+                      <a:off x="0" y="0"/>
+                      <a:ext cx="7551828" cy="10679748"/>
+                    </a:xfrm>
+                    <a:prstGeom prst="rect">
+                      <a:avLst/>
+                    </a:prstGeom>
+                    <a:ln>
+                      <a:noFill/>
+                    </a:ln>
+                  </pic:spPr>
+                </pic:pic>
+              </a:graphicData>
+            </a:graphic>
+            <wp14:sizeRelH relativeFrom="margin">
+              <wp14:pctWidth>0</wp14:pctWidth>
+            </wp14:sizeRelH>
+            <wp14:sizeRelV relativeFrom="margin">
+              <wp14:pctHeight>0</wp14:pctHeight>
+            </wp14:sizeRelV>
+          </wp:anchor>
+        </w:drawing>
+      </w:r>
+    </w:p>
+    <w:p>
+      <w:pPr>
+        <w:autoSpaceDE/>
+        <w:autoSpaceDN/>
+        <w:adjustRightInd/>
+        <w:spacing w:line="259" w:lineRule="auto"/>
+        <w:jc w:val="left"/>
+        <w:rPr>
+          <w:b/>
+          <w:bCs/>
+          <w:sz w:val="32"/>
+          <w:szCs w:val="32"/>
+          <w:u w:val="single"/>
+          <w:lang w:bidi="pt-BR"/>
+        </w:rPr>
+      </w:pPr>
+    </w:p>
+    <w:p>
+      <w:pPr>
+        <w:autoSpaceDE/>
+        <w:autoSpaceDN/>
+        <w:adjustRightInd/>
+        <w:spacing w:line="259" w:lineRule="auto"/>
+        <w:jc w:val="left"/>
+        <w:rPr>
+          <w:b/>
+          <w:bCs/>
+          <w:sz w:val="32"/>
+          <w:szCs w:val="32"/>
+          <w:u w:val="single"/>
+          <w:lang w:bidi="pt-BR"/>
+        </w:rPr>
+      </w:pPr>
+    </w:p>
+    <w:p>
+      <w:pPr>
+        <w:autoSpaceDE/>
+        <w:autoSpaceDN/>
+        <w:adjustRightInd/>
+        <w:spacing w:line="259" w:lineRule="auto"/>
+        <w:jc w:val="left"/>
+        <w:rPr>
+          <w:b/>
+          <w:bCs/>
+          <w:sz w:val="32"/>
+          <w:szCs w:val="32"/>
+          <w:u w:val="single"/>
+          <w:lang w:bidi="pt-BR"/>
+        </w:rPr>
+      </w:pPr>
+    </w:p>
+    <w:p>
+      <w:pPr>
+        <w:autoSpaceDE/>
+        <w:autoSpaceDN/>
+        <w:adjustRightInd/>
+        <w:spacing w:line="259" w:lineRule="auto"/>
+        <w:jc w:val="left"/>
+        <w:rPr>
+          <w:b/>
+          <w:bCs/>
+          <w:sz w:val="32"/>
+          <w:szCs w:val="32"/>
+          <w:u w:val="single"/>
+          <w:lang w:bidi="pt-BR"/>
+        </w:rPr>
+      </w:pPr>
+    </w:p>
+    <w:p>
+      <w:pPr>
+        <w:autoSpaceDE/>
+        <w:autoSpaceDN/>
+        <w:adjustRightInd/>
+        <w:spacing w:line="259" w:lineRule="auto"/>
+        <w:jc w:val="left"/>
+        <w:rPr>
+          <w:b/>
+          <w:bCs/>
+          <w:sz w:val="32"/>
+          <w:szCs w:val="32"/>
+          <w:u w:val="single"/>
+          <w:lang w:bidi="pt-BR"/>
+        </w:rPr>
+      </w:pPr>
+    </w:p>
+    <w:p>
+      <w:pPr>
+        <w:autoSpaceDE/>
+        <w:autoSpaceDN/>
+        <w:adjustRightInd/>
+        <w:spacing w:line="259" w:lineRule="auto"/>
+        <w:jc w:val="left"/>
+        <w:rPr>
+          <w:b/>
+          <w:bCs/>
+          <w:sz w:val="32"/>
+          <w:szCs w:val="32"/>
+          <w:u w:val="single"/>
+          <w:lang w:bidi="pt-BR"/>
+        </w:rPr>
+      </w:pPr>
+    </w:p>
+    <w:p>
+      <w:pPr>
+        <w:autoSpaceDE/>
+        <w:autoSpaceDN/>
+        <w:adjustRightInd/>
+        <w:spacing w:line="259" w:lineRule="auto"/>
+        <w:jc w:val="left"/>
+        <w:rPr>
+          <w:b/>
+          <w:bCs/>
+          <w:sz w:val="32"/>
+          <w:szCs w:val="32"/>
+          <w:u w:val="single"/>
+          <w:lang w:bidi="pt-BR"/>
+        </w:rPr>
+      </w:pPr>
+    </w:p>
+    <w:p>
+      <w:pPr>
+        <w:autoSpaceDE/>
+        <w:autoSpaceDN/>
+        <w:adjustRightInd/>
+        <w:spacing w:line="259" w:lineRule="auto"/>
+        <w:jc w:val="left"/>
+        <w:rPr>
+          <w:b/>
+          <w:bCs/>
+          <w:sz w:val="32"/>
+          <w:szCs w:val="32"/>
+          <w:u w:val="single"/>
+          <w:lang w:bidi="pt-BR"/>
+        </w:rPr>
+      </w:pPr>
+    </w:p>
+    <w:p>
+      <w:pPr>
+        <w:autoSpaceDE/>
+        <w:autoSpaceDN/>
+        <w:adjustRightInd/>
+        <w:spacing w:line="259" w:lineRule="auto"/>
+        <w:jc w:val="left"/>
+        <w:rPr>
+          <w:b/>
+          <w:bCs/>
+          <w:sz w:val="32"/>
+          <w:szCs w:val="32"/>
+          <w:u w:val="single"/>
+          <w:lang w:bidi="pt-BR"/>
+        </w:rPr>
+      </w:pPr>
+    </w:p>
+    <w:p>
+      <w:pPr>
+        <w:autoSpaceDE/>
+        <w:autoSpaceDN/>
+        <w:adjustRightInd/>
+        <w:spacing w:line="259" w:lineRule="auto"/>
+        <w:jc w:val="left"/>
+        <w:rPr>
+          <w:b/>
+          <w:bCs/>
+          <w:sz w:val="32"/>
+          <w:szCs w:val="32"/>
+          <w:u w:val="single"/>
+          <w:lang w:bidi="pt-BR"/>
+        </w:rPr>
+      </w:pPr>
+    </w:p>
+    <w:p>
+      <w:pPr>
+        <w:autoSpaceDE/>
+        <w:autoSpaceDN/>
+        <w:adjustRightInd/>
+        <w:spacing w:line="259" w:lineRule="auto"/>
+        <w:jc w:val="left"/>
+        <w:rPr>
+          <w:b/>
+          <w:bCs/>
+          <w:sz w:val="32"/>
+          <w:szCs w:val="32"/>
+          <w:u w:val="single"/>
+          <w:lang w:bidi="pt-BR"/>
+        </w:rPr>
+      </w:pPr>
+    </w:p>
+    <w:p>
+      <w:pPr>
+        <w:autoSpaceDE/>
+        <w:autoSpaceDN/>
+        <w:adjustRightInd/>
+        <w:spacing w:line="259" w:lineRule="auto"/>
+        <w:jc w:val="left"/>
+        <w:rPr>
+          <w:b/>
+          <w:bCs/>
+          <w:sz w:val="32"/>
+          <w:szCs w:val="32"/>
+          <w:u w:val="single"/>
+          <w:lang w:bidi="pt-BR"/>
+        </w:rPr>
+      </w:pPr>
+    </w:p>
+    <w:p>
+      <w:pPr>
+        <w:autoSpaceDE/>
+        <w:autoSpaceDN/>
+        <w:adjustRightInd/>
+        <w:spacing w:line="259" w:lineRule="auto"/>
+        <w:jc w:val="left"/>
+        <w:rPr>
+          <w:b/>
+          <w:bCs/>
+          <w:sz w:val="32"/>
+          <w:szCs w:val="32"/>
+          <w:u w:val="single"/>
+          <w:lang w:bidi="pt-BR"/>
+        </w:rPr>
+      </w:pPr>
+    </w:p>
+    <w:p>
+      <w:pPr>
+        <w:autoSpaceDE/>
+        <w:autoSpaceDN/>
+        <w:adjustRightInd/>
+        <w:spacing w:line="259" w:lineRule="auto"/>
+        <w:jc w:val="left"/>
+        <w:rPr>
+          <w:b/>
+          <w:bCs/>
+          <w:sz w:val="32"/>
+          <w:szCs w:val="32"/>
+          <w:u w:val="single"/>
+          <w:lang w:bidi="pt-BR"/>
+        </w:rPr>
+      </w:pPr>
+    </w:p>
+    <w:p>
+      <w:pPr>
+        <w:autoSpaceDE/>
+        <w:autoSpaceDN/>
+        <w:adjustRightInd/>
+        <w:spacing w:line="259" w:lineRule="auto"/>
+        <w:jc w:val="left"/>
+        <w:rPr>
+          <w:b/>
+          <w:bCs/>
+          <w:sz w:val="32"/>
+          <w:szCs w:val="32"/>
+          <w:u w:val="single"/>
+          <w:lang w:bidi="pt-BR"/>
+        </w:rPr>
+      </w:pPr>
+    </w:p>
+    <w:p>
+      <w:pPr>
+        <w:autoSpaceDE/>
+        <w:autoSpaceDN/>
+        <w:adjustRightInd/>
+        <w:spacing w:line="259" w:lineRule="auto"/>
+        <w:jc w:val="left"/>
+        <w:rPr>
+          <w:b/>
+          <w:bCs/>
+          <w:sz w:val="32"/>
+          <w:szCs w:val="32"/>
+          <w:u w:val="single"/>
+          <w:lang w:bidi="pt-BR"/>
+        </w:rPr>
+      </w:pPr>
+    </w:p>
+    <w:p>
+      <w:pPr>
+        <w:autoSpaceDE/>
+        <w:autoSpaceDN/>
+        <w:adjustRightInd/>
+        <w:spacing w:line="259" w:lineRule="auto"/>
+        <w:jc w:val="left"/>
+        <w:rPr>
+          <w:b/>
+          <w:bCs/>
+          <w:sz w:val="32"/>
+          <w:szCs w:val="32"/>
+          <w:u w:val="single"/>
+          <w:lang w:bidi="pt-BR"/>
+        </w:rPr>
+      </w:pPr>
+    </w:p>
+    <w:p>
+      <w:pPr>
+        <w:autoSpaceDE/>
+        <w:autoSpaceDN/>
+        <w:adjustRightInd/>
+        <w:spacing w:line="259" w:lineRule="auto"/>
+        <w:jc w:val="left"/>
+        <w:rPr>
+          <w:b/>
+          <w:bCs/>
+          <w:sz w:val="32"/>
+          <w:szCs w:val="32"/>
+          <w:u w:val="single"/>
+          <w:lang w:bidi="pt-BR"/>
+        </w:rPr>
+      </w:pPr>
+    </w:p>
+    <w:p>
+      <w:pPr>
+        <w:autoSpaceDE/>
+        <w:autoSpaceDN/>
+        <w:adjustRightInd/>
+        <w:spacing w:line="259" w:lineRule="auto"/>
+        <w:jc w:val="left"/>
+        <w:rPr>
+          <w:b/>
+          <w:bCs/>
+          <w:sz w:val="32"/>
+          <w:szCs w:val="32"/>
+          <w:u w:val="single"/>
+          <w:lang w:bidi="pt-BR"/>
+        </w:rPr>
+      </w:pPr>
+    </w:p>
     <w:sectPr>
-      <w:headerReference w:type="even" r:id="rId27"/>
-      <w:headerReference w:type="default" r:id="rId28"/>
-      <w:footerReference w:type="default" r:id="rId29"/>
+      <w:headerReference w:type="even" r:id="rId28"/>
+      <w:headerReference w:type="default" r:id="rId29"/>
+      <w:footerReference w:type="default" r:id="rId30"/>
       <w:type w:val="continuous"/>
       <w:pgSz w:w="11906" w:h="16838"/>
       <w:pgMar w:top="0" w:right="1701" w:bottom="2410" w:left="1701" w:header="1668" w:footer="1417" w:gutter="0"/>
@@ -4577,7 +4992,7 @@
 </file>
 
 <file path=word/endnotes.xml><?xml version="1.0" encoding="utf-8"?>
-<w:endnotes xmlns:wpc="http://schemas.microsoft.com/office/word/2010/wordprocessingCanvas" xmlns:cx="http://schemas.microsoft.com/office/drawing/2014/chartex" xmlns:cx1="http://schemas.microsoft.com/office/drawing/2015/9/8/chartex" xmlns:cx2="http://schemas.microsoft.com/office/drawing/2015/10/21/chartex" xmlns:cx3="http://schemas.microsoft.com/office/drawing/2016/5/9/chartex" xmlns:cx4="http://schemas.microsoft.com/office/drawing/2016/5/10/chartex" xmlns:cx5="http://schemas.microsoft.com/office/drawing/2016/5/11/chartex" xmlns:cx6="http://schemas.microsoft.com/office/drawing/2016/5/12/chartex" xmlns:cx7="http://schemas.microsoft.com/office/drawing/2016/5/13/chartex" xmlns:cx8="http://schemas.microsoft.com/office/drawing/2016/5/14/chartex" xmlns:mc="http://schemas.openxmlformats.org/markup-compatibility/2006" xmlns:aink="http://schemas.microsoft.com/office/drawing/2016/ink" xmlns:am3d="http://schemas.microsoft.com/office/drawing/2017/model3d" xmlns:o="urn:schemas-microsoft-com:office:office" xmlns:oel="http://schemas.microsoft.com/office/2019/extlst" xmlns:r="http://schemas.openxmlformats.org/officeDocument/2006/relationships" xmlns:m="http://schemas.openxmlformats.org/officeDocument/2006/math" xmlns:v="urn:schemas-microsoft-com:vml" xmlns:wp14="http://schemas.microsoft.com/office/word/2010/wordprocessingDrawing" xmlns:wp="http://schemas.openxmlformats.org/drawingml/2006/wordprocessingDrawing" xmlns:w10="urn:schemas-microsoft-com:office:word" xmlns:w="http://schemas.openxmlformats.org/wordprocessingml/2006/main" xmlns:w14="http://schemas.microsoft.com/office/word/2010/wordml" xmlns:w15="http://schemas.microsoft.com/office/word/2012/wordml" xmlns:w16cex="http://schemas.microsoft.com/office/word/2018/wordml/cex" xmlns:w16cid="http://schemas.microsoft.com/office/word/2016/wordml/cid" xmlns:w16="http://schemas.microsoft.com/office/word/2018/wordml" xmlns:w16du="http://schemas.microsoft.com/office/word/2023/wordml/word16du" xmlns:w16sdtdh="http://schemas.microsoft.com/office/word/2020/wordml/sdtdatahash" xmlns:w16sdtfl="http://schemas.microsoft.com/office/word/2024/wordml/sdtformatlock" xmlns:w16se="http://schemas.microsoft.com/office/word/2015/wordml/symex" xmlns:wpg="http://schemas.microsoft.com/office/word/2010/wordprocessingGroup" xmlns:wpi="http://schemas.microsoft.com/office/word/2010/wordprocessingInk" xmlns:wne="http://schemas.microsoft.com/office/word/2006/wordml" xmlns:wps="http://schemas.microsoft.com/office/word/2010/wordprocessingShape" mc:Ignorable="w14 w15 w16se w16cid w16 w16cex w16sdtdh w16sdtfl w16du wp14">
+<w:endnotes xmlns:wpc="http://schemas.microsoft.com/office/word/2010/wordprocessingCanvas" xmlns:cx="http://schemas.microsoft.com/office/drawing/2014/chartex" xmlns:cx1="http://schemas.microsoft.com/office/drawing/2015/9/8/chartex" xmlns:cx2="http://schemas.microsoft.com/office/drawing/2015/10/21/chartex" xmlns:cx3="http://schemas.microsoft.com/office/drawing/2016/5/9/chartex" xmlns:cx4="http://schemas.microsoft.com/office/drawing/2016/5/10/chartex" xmlns:cx5="http://schemas.microsoft.com/office/drawing/2016/5/11/chartex" xmlns:cx6="http://schemas.microsoft.com/office/drawing/2016/5/12/chartex" xmlns:cx7="http://schemas.microsoft.com/office/drawing/2016/5/13/chartex" xmlns:cx8="http://schemas.microsoft.com/office/drawing/2016/5/14/chartex" xmlns:mc="http://schemas.openxmlformats.org/markup-compatibility/2006" xmlns:aink="http://schemas.microsoft.com/office/drawing/2016/ink" xmlns:am3d="http://schemas.microsoft.com/office/drawing/2017/model3d" xmlns:o="urn:schemas-microsoft-com:office:office" xmlns:r="http://schemas.openxmlformats.org/officeDocument/2006/relationships" xmlns:m="http://schemas.openxmlformats.org/officeDocument/2006/math" xmlns:v="urn:schemas-microsoft-com:vml" xmlns:wp14="http://schemas.microsoft.com/office/word/2010/wordprocessingDrawing" xmlns:wp="http://schemas.openxmlformats.org/drawingml/2006/wordprocessingDrawing" xmlns:w10="urn:schemas-microsoft-com:office:word" xmlns:w="http://schemas.openxmlformats.org/wordprocessingml/2006/main" xmlns:w14="http://schemas.microsoft.com/office/word/2010/wordml" xmlns:w15="http://schemas.microsoft.com/office/word/2012/wordml" xmlns:w16cex="http://schemas.microsoft.com/office/word/2018/wordml/cex" xmlns:w16cid="http://schemas.microsoft.com/office/word/2016/wordml/cid" xmlns:w16="http://schemas.microsoft.com/office/word/2018/wordml" xmlns:w16sdtdh="http://schemas.microsoft.com/office/word/2020/wordml/sdtdatahash" xmlns:w16se="http://schemas.microsoft.com/office/word/2015/wordml/symex" xmlns:wpg="http://schemas.microsoft.com/office/word/2010/wordprocessingGroup" xmlns:wpi="http://schemas.microsoft.com/office/word/2010/wordprocessingInk" xmlns:wne="http://schemas.microsoft.com/office/word/2006/wordml" xmlns:wps="http://schemas.microsoft.com/office/word/2010/wordprocessingShape" mc:Ignorable="w14 w15 w16se w16cid w16 w16cex w16sdtdh wp14">
   <w:endnote w:type="separator" w:id="-1">
     <w:p>
       <w:r>
@@ -4603,7 +5018,7 @@
 </file>
 
 <file path=word/footer1.xml><?xml version="1.0" encoding="utf-8"?>
-<w:ftr xmlns:wpc="http://schemas.microsoft.com/office/word/2010/wordprocessingCanvas" xmlns:cx="http://schemas.microsoft.com/office/drawing/2014/chartex" xmlns:cx1="http://schemas.microsoft.com/office/drawing/2015/9/8/chartex" xmlns:cx2="http://schemas.microsoft.com/office/drawing/2015/10/21/chartex" xmlns:cx3="http://schemas.microsoft.com/office/drawing/2016/5/9/chartex" xmlns:cx4="http://schemas.microsoft.com/office/drawing/2016/5/10/chartex" xmlns:cx5="http://schemas.microsoft.com/office/drawing/2016/5/11/chartex" xmlns:cx6="http://schemas.microsoft.com/office/drawing/2016/5/12/chartex" xmlns:cx7="http://schemas.microsoft.com/office/drawing/2016/5/13/chartex" xmlns:cx8="http://schemas.microsoft.com/office/drawing/2016/5/14/chartex" xmlns:mc="http://schemas.openxmlformats.org/markup-compatibility/2006" xmlns:aink="http://schemas.microsoft.com/office/drawing/2016/ink" xmlns:am3d="http://schemas.microsoft.com/office/drawing/2017/model3d" xmlns:o="urn:schemas-microsoft-com:office:office" xmlns:oel="http://schemas.microsoft.com/office/2019/extlst" xmlns:r="http://schemas.openxmlformats.org/officeDocument/2006/relationships" xmlns:m="http://schemas.openxmlformats.org/officeDocument/2006/math" xmlns:v="urn:schemas-microsoft-com:vml" xmlns:wp14="http://schemas.microsoft.com/office/word/2010/wordprocessingDrawing" xmlns:wp="http://schemas.openxmlformats.org/drawingml/2006/wordprocessingDrawing" xmlns:w10="urn:schemas-microsoft-com:office:word" xmlns:w="http://schemas.openxmlformats.org/wordprocessingml/2006/main" xmlns:w14="http://schemas.microsoft.com/office/word/2010/wordml" xmlns:w15="http://schemas.microsoft.com/office/word/2012/wordml" xmlns:w16cex="http://schemas.microsoft.com/office/word/2018/wordml/cex" xmlns:w16cid="http://schemas.microsoft.com/office/word/2016/wordml/cid" xmlns:w16="http://schemas.microsoft.com/office/word/2018/wordml" xmlns:w16du="http://schemas.microsoft.com/office/word/2023/wordml/word16du" xmlns:w16sdtdh="http://schemas.microsoft.com/office/word/2020/wordml/sdtdatahash" xmlns:w16sdtfl="http://schemas.microsoft.com/office/word/2024/wordml/sdtformatlock" xmlns:w16se="http://schemas.microsoft.com/office/word/2015/wordml/symex" xmlns:wpg="http://schemas.microsoft.com/office/word/2010/wordprocessingGroup" xmlns:wpi="http://schemas.microsoft.com/office/word/2010/wordprocessingInk" xmlns:wne="http://schemas.microsoft.com/office/word/2006/wordml" xmlns:wps="http://schemas.microsoft.com/office/word/2010/wordprocessingShape" mc:Ignorable="w14 w15 w16se w16cid w16 w16cex w16sdtdh w16sdtfl w16du wp14">
+<w:ftr xmlns:wpc="http://schemas.microsoft.com/office/word/2010/wordprocessingCanvas" xmlns:cx="http://schemas.microsoft.com/office/drawing/2014/chartex" xmlns:cx1="http://schemas.microsoft.com/office/drawing/2015/9/8/chartex" xmlns:cx2="http://schemas.microsoft.com/office/drawing/2015/10/21/chartex" xmlns:cx3="http://schemas.microsoft.com/office/drawing/2016/5/9/chartex" xmlns:cx4="http://schemas.microsoft.com/office/drawing/2016/5/10/chartex" xmlns:cx5="http://schemas.microsoft.com/office/drawing/2016/5/11/chartex" xmlns:cx6="http://schemas.microsoft.com/office/drawing/2016/5/12/chartex" xmlns:cx7="http://schemas.microsoft.com/office/drawing/2016/5/13/chartex" xmlns:cx8="http://schemas.microsoft.com/office/drawing/2016/5/14/chartex" xmlns:mc="http://schemas.openxmlformats.org/markup-compatibility/2006" xmlns:aink="http://schemas.microsoft.com/office/drawing/2016/ink" xmlns:am3d="http://schemas.microsoft.com/office/drawing/2017/model3d" xmlns:o="urn:schemas-microsoft-com:office:office" xmlns:r="http://schemas.openxmlformats.org/officeDocument/2006/relationships" xmlns:m="http://schemas.openxmlformats.org/officeDocument/2006/math" xmlns:v="urn:schemas-microsoft-com:vml" xmlns:wp14="http://schemas.microsoft.com/office/word/2010/wordprocessingDrawing" xmlns:wp="http://schemas.openxmlformats.org/drawingml/2006/wordprocessingDrawing" xmlns:w10="urn:schemas-microsoft-com:office:word" xmlns:w="http://schemas.openxmlformats.org/wordprocessingml/2006/main" xmlns:w14="http://schemas.microsoft.com/office/word/2010/wordml" xmlns:w15="http://schemas.microsoft.com/office/word/2012/wordml" xmlns:w16cex="http://schemas.microsoft.com/office/word/2018/wordml/cex" xmlns:w16cid="http://schemas.microsoft.com/office/word/2016/wordml/cid" xmlns:w16="http://schemas.microsoft.com/office/word/2018/wordml" xmlns:w16sdtdh="http://schemas.microsoft.com/office/word/2020/wordml/sdtdatahash" xmlns:w16se="http://schemas.microsoft.com/office/word/2015/wordml/symex" xmlns:wpg="http://schemas.microsoft.com/office/word/2010/wordprocessingGroup" xmlns:wpi="http://schemas.microsoft.com/office/word/2010/wordprocessingInk" xmlns:wne="http://schemas.microsoft.com/office/word/2006/wordml" xmlns:wps="http://schemas.microsoft.com/office/word/2010/wordprocessingShape" mc:Ignorable="w14 w15 w16se w16cid w16 w16cex w16sdtdh wp14">
   <w:sdt>
     <w:sdtPr>
       <w:id w:val="-2017369895"/>
@@ -4898,7 +5313,7 @@
 </file>
 
 <file path=word/footnotes.xml><?xml version="1.0" encoding="utf-8"?>
-<w:footnotes xmlns:wpc="http://schemas.microsoft.com/office/word/2010/wordprocessingCanvas" xmlns:cx="http://schemas.microsoft.com/office/drawing/2014/chartex" xmlns:cx1="http://schemas.microsoft.com/office/drawing/2015/9/8/chartex" xmlns:cx2="http://schemas.microsoft.com/office/drawing/2015/10/21/chartex" xmlns:cx3="http://schemas.microsoft.com/office/drawing/2016/5/9/chartex" xmlns:cx4="http://schemas.microsoft.com/office/drawing/2016/5/10/chartex" xmlns:cx5="http://schemas.microsoft.com/office/drawing/2016/5/11/chartex" xmlns:cx6="http://schemas.microsoft.com/office/drawing/2016/5/12/chartex" xmlns:cx7="http://schemas.microsoft.com/office/drawing/2016/5/13/chartex" xmlns:cx8="http://schemas.microsoft.com/office/drawing/2016/5/14/chartex" xmlns:mc="http://schemas.openxmlformats.org/markup-compatibility/2006" xmlns:aink="http://schemas.microsoft.com/office/drawing/2016/ink" xmlns:am3d="http://schemas.microsoft.com/office/drawing/2017/model3d" xmlns:o="urn:schemas-microsoft-com:office:office" xmlns:oel="http://schemas.microsoft.com/office/2019/extlst" xmlns:r="http://schemas.openxmlformats.org/officeDocument/2006/relationships" xmlns:m="http://schemas.openxmlformats.org/officeDocument/2006/math" xmlns:v="urn:schemas-microsoft-com:vml" xmlns:wp14="http://schemas.microsoft.com/office/word/2010/wordprocessingDrawing" xmlns:wp="http://schemas.openxmlformats.org/drawingml/2006/wordprocessingDrawing" xmlns:w10="urn:schemas-microsoft-com:office:word" xmlns:w="http://schemas.openxmlformats.org/wordprocessingml/2006/main" xmlns:w14="http://schemas.microsoft.com/office/word/2010/wordml" xmlns:w15="http://schemas.microsoft.com/office/word/2012/wordml" xmlns:w16cex="http://schemas.microsoft.com/office/word/2018/wordml/cex" xmlns:w16cid="http://schemas.microsoft.com/office/word/2016/wordml/cid" xmlns:w16="http://schemas.microsoft.com/office/word/2018/wordml" xmlns:w16du="http://schemas.microsoft.com/office/word/2023/wordml/word16du" xmlns:w16sdtdh="http://schemas.microsoft.com/office/word/2020/wordml/sdtdatahash" xmlns:w16sdtfl="http://schemas.microsoft.com/office/word/2024/wordml/sdtformatlock" xmlns:w16se="http://schemas.microsoft.com/office/word/2015/wordml/symex" xmlns:wpg="http://schemas.microsoft.com/office/word/2010/wordprocessingGroup" xmlns:wpi="http://schemas.microsoft.com/office/word/2010/wordprocessingInk" xmlns:wne="http://schemas.microsoft.com/office/word/2006/wordml" xmlns:wps="http://schemas.microsoft.com/office/word/2010/wordprocessingShape" mc:Ignorable="w14 w15 w16se w16cid w16 w16cex w16sdtdh w16sdtfl w16du wp14">
+<w:footnotes xmlns:wpc="http://schemas.microsoft.com/office/word/2010/wordprocessingCanvas" xmlns:cx="http://schemas.microsoft.com/office/drawing/2014/chartex" xmlns:cx1="http://schemas.microsoft.com/office/drawing/2015/9/8/chartex" xmlns:cx2="http://schemas.microsoft.com/office/drawing/2015/10/21/chartex" xmlns:cx3="http://schemas.microsoft.com/office/drawing/2016/5/9/chartex" xmlns:cx4="http://schemas.microsoft.com/office/drawing/2016/5/10/chartex" xmlns:cx5="http://schemas.microsoft.com/office/drawing/2016/5/11/chartex" xmlns:cx6="http://schemas.microsoft.com/office/drawing/2016/5/12/chartex" xmlns:cx7="http://schemas.microsoft.com/office/drawing/2016/5/13/chartex" xmlns:cx8="http://schemas.microsoft.com/office/drawing/2016/5/14/chartex" xmlns:mc="http://schemas.openxmlformats.org/markup-compatibility/2006" xmlns:aink="http://schemas.microsoft.com/office/drawing/2016/ink" xmlns:am3d="http://schemas.microsoft.com/office/drawing/2017/model3d" xmlns:o="urn:schemas-microsoft-com:office:office" xmlns:r="http://schemas.openxmlformats.org/officeDocument/2006/relationships" xmlns:m="http://schemas.openxmlformats.org/officeDocument/2006/math" xmlns:v="urn:schemas-microsoft-com:vml" xmlns:wp14="http://schemas.microsoft.com/office/word/2010/wordprocessingDrawing" xmlns:wp="http://schemas.openxmlformats.org/drawingml/2006/wordprocessingDrawing" xmlns:w10="urn:schemas-microsoft-com:office:word" xmlns:w="http://schemas.openxmlformats.org/wordprocessingml/2006/main" xmlns:w14="http://schemas.microsoft.com/office/word/2010/wordml" xmlns:w15="http://schemas.microsoft.com/office/word/2012/wordml" xmlns:w16cex="http://schemas.microsoft.com/office/word/2018/wordml/cex" xmlns:w16cid="http://schemas.microsoft.com/office/word/2016/wordml/cid" xmlns:w16="http://schemas.microsoft.com/office/word/2018/wordml" xmlns:w16sdtdh="http://schemas.microsoft.com/office/word/2020/wordml/sdtdatahash" xmlns:w16se="http://schemas.microsoft.com/office/word/2015/wordml/symex" xmlns:wpg="http://schemas.microsoft.com/office/word/2010/wordprocessingGroup" xmlns:wpi="http://schemas.microsoft.com/office/word/2010/wordprocessingInk" xmlns:wne="http://schemas.microsoft.com/office/word/2006/wordml" xmlns:wps="http://schemas.microsoft.com/office/word/2010/wordprocessingShape" mc:Ignorable="w14 w15 w16se w16cid w16 w16cex w16sdtdh wp14">
   <w:footnote w:type="separator" w:id="-1">
     <w:p>
       <w:r>
@@ -4924,7 +5339,7 @@
 </file>
 
 <file path=word/header1.xml><?xml version="1.0" encoding="utf-8"?>
-<w:hdr xmlns:wpc="http://schemas.microsoft.com/office/word/2010/wordprocessingCanvas" xmlns:cx="http://schemas.microsoft.com/office/drawing/2014/chartex" xmlns:cx1="http://schemas.microsoft.com/office/drawing/2015/9/8/chartex" xmlns:cx2="http://schemas.microsoft.com/office/drawing/2015/10/21/chartex" xmlns:cx3="http://schemas.microsoft.com/office/drawing/2016/5/9/chartex" xmlns:cx4="http://schemas.microsoft.com/office/drawing/2016/5/10/chartex" xmlns:cx5="http://schemas.microsoft.com/office/drawing/2016/5/11/chartex" xmlns:cx6="http://schemas.microsoft.com/office/drawing/2016/5/12/chartex" xmlns:cx7="http://schemas.microsoft.com/office/drawing/2016/5/13/chartex" xmlns:cx8="http://schemas.microsoft.com/office/drawing/2016/5/14/chartex" xmlns:mc="http://schemas.openxmlformats.org/markup-compatibility/2006" xmlns:aink="http://schemas.microsoft.com/office/drawing/2016/ink" xmlns:am3d="http://schemas.microsoft.com/office/drawing/2017/model3d" xmlns:o="urn:schemas-microsoft-com:office:office" xmlns:oel="http://schemas.microsoft.com/office/2019/extlst" xmlns:r="http://schemas.openxmlformats.org/officeDocument/2006/relationships" xmlns:m="http://schemas.openxmlformats.org/officeDocument/2006/math" xmlns:v="urn:schemas-microsoft-com:vml" xmlns:wp14="http://schemas.microsoft.com/office/word/2010/wordprocessingDrawing" xmlns:wp="http://schemas.openxmlformats.org/drawingml/2006/wordprocessingDrawing" xmlns:w10="urn:schemas-microsoft-com:office:word" xmlns:w="http://schemas.openxmlformats.org/wordprocessingml/2006/main" xmlns:w14="http://schemas.microsoft.com/office/word/2010/wordml" xmlns:w15="http://schemas.microsoft.com/office/word/2012/wordml" xmlns:w16cex="http://schemas.microsoft.com/office/word/2018/wordml/cex" xmlns:w16cid="http://schemas.microsoft.com/office/word/2016/wordml/cid" xmlns:w16="http://schemas.microsoft.com/office/word/2018/wordml" xmlns:w16du="http://schemas.microsoft.com/office/word/2023/wordml/word16du" xmlns:w16sdtdh="http://schemas.microsoft.com/office/word/2020/wordml/sdtdatahash" xmlns:w16sdtfl="http://schemas.microsoft.com/office/word/2024/wordml/sdtformatlock" xmlns:w16se="http://schemas.microsoft.com/office/word/2015/wordml/symex" xmlns:wpg="http://schemas.microsoft.com/office/word/2010/wordprocessingGroup" xmlns:wpi="http://schemas.microsoft.com/office/word/2010/wordprocessingInk" xmlns:wne="http://schemas.microsoft.com/office/word/2006/wordml" xmlns:wps="http://schemas.microsoft.com/office/word/2010/wordprocessingShape" mc:Ignorable="w14 w15 w16se w16cid w16 w16cex w16sdtdh w16sdtfl w16du wp14">
+<w:hdr xmlns:wpc="http://schemas.microsoft.com/office/word/2010/wordprocessingCanvas" xmlns:cx="http://schemas.microsoft.com/office/drawing/2014/chartex" xmlns:cx1="http://schemas.microsoft.com/office/drawing/2015/9/8/chartex" xmlns:cx2="http://schemas.microsoft.com/office/drawing/2015/10/21/chartex" xmlns:cx3="http://schemas.microsoft.com/office/drawing/2016/5/9/chartex" xmlns:cx4="http://schemas.microsoft.com/office/drawing/2016/5/10/chartex" xmlns:cx5="http://schemas.microsoft.com/office/drawing/2016/5/11/chartex" xmlns:cx6="http://schemas.microsoft.com/office/drawing/2016/5/12/chartex" xmlns:cx7="http://schemas.microsoft.com/office/drawing/2016/5/13/chartex" xmlns:cx8="http://schemas.microsoft.com/office/drawing/2016/5/14/chartex" xmlns:mc="http://schemas.openxmlformats.org/markup-compatibility/2006" xmlns:aink="http://schemas.microsoft.com/office/drawing/2016/ink" xmlns:am3d="http://schemas.microsoft.com/office/drawing/2017/model3d" xmlns:o="urn:schemas-microsoft-com:office:office" xmlns:r="http://schemas.openxmlformats.org/officeDocument/2006/relationships" xmlns:m="http://schemas.openxmlformats.org/officeDocument/2006/math" xmlns:v="urn:schemas-microsoft-com:vml" xmlns:wp14="http://schemas.microsoft.com/office/word/2010/wordprocessingDrawing" xmlns:wp="http://schemas.openxmlformats.org/drawingml/2006/wordprocessingDrawing" xmlns:w10="urn:schemas-microsoft-com:office:word" xmlns:w="http://schemas.openxmlformats.org/wordprocessingml/2006/main" xmlns:w14="http://schemas.microsoft.com/office/word/2010/wordml" xmlns:w15="http://schemas.microsoft.com/office/word/2012/wordml" xmlns:w16cex="http://schemas.microsoft.com/office/word/2018/wordml/cex" xmlns:w16cid="http://schemas.microsoft.com/office/word/2016/wordml/cid" xmlns:w16="http://schemas.microsoft.com/office/word/2018/wordml" xmlns:w16sdtdh="http://schemas.microsoft.com/office/word/2020/wordml/sdtdatahash" xmlns:w16se="http://schemas.microsoft.com/office/word/2015/wordml/symex" xmlns:wpg="http://schemas.microsoft.com/office/word/2010/wordprocessingGroup" xmlns:wpi="http://schemas.microsoft.com/office/word/2010/wordprocessingInk" xmlns:wne="http://schemas.microsoft.com/office/word/2006/wordml" xmlns:wps="http://schemas.microsoft.com/office/word/2010/wordprocessingShape" mc:Ignorable="w14 w15 w16se w16cid w16 w16cex w16sdtdh wp14">
   <w:p>
     <w:pPr>
       <w:pStyle w:val="Cabealho"/>
@@ -4953,7 +5368,7 @@
           <v:path o:extrusionok="f" gradientshapeok="t" o:connecttype="rect"/>
           <o:lock v:ext="edit" aspectratio="t"/>
         </v:shapetype>
-        <v:shape id="WordPictureWatermark684272641" o:spid="_x0000_s1027" type="#_x0000_t75" style="position:absolute;left:0;text-align:left;margin-left:0;margin-top:0;width:425.05pt;height:378.9pt;z-index:-251656704;mso-position-horizontal:center;mso-position-horizontal-relative:margin;mso-position-vertical:center;mso-position-vertical-relative:margin" o:allowincell="f">
+        <v:shape id="WordPictureWatermark684272641" o:spid="_x0000_s2051" type="#_x0000_t75" style="position:absolute;left:0;text-align:left;margin-left:0;margin-top:0;width:425.05pt;height:378.9pt;z-index:-251656704;mso-position-horizontal:center;mso-position-horizontal-relative:margin;mso-position-vertical:center;mso-position-vertical-relative:margin" o:allowincell="f">
           <v:imagedata r:id="rId1" o:title="marca-dagua" gain="19661f" blacklevel="22938f"/>
           <w10:wrap anchorx="margin" anchory="margin"/>
         </v:shape>
@@ -4965,7 +5380,7 @@
 </file>
 
 <file path=word/header2.xml><?xml version="1.0" encoding="utf-8"?>
-<w:hdr xmlns:wpc="http://schemas.microsoft.com/office/word/2010/wordprocessingCanvas" xmlns:cx="http://schemas.microsoft.com/office/drawing/2014/chartex" xmlns:cx1="http://schemas.microsoft.com/office/drawing/2015/9/8/chartex" xmlns:cx2="http://schemas.microsoft.com/office/drawing/2015/10/21/chartex" xmlns:cx3="http://schemas.microsoft.com/office/drawing/2016/5/9/chartex" xmlns:cx4="http://schemas.microsoft.com/office/drawing/2016/5/10/chartex" xmlns:cx5="http://schemas.microsoft.com/office/drawing/2016/5/11/chartex" xmlns:cx6="http://schemas.microsoft.com/office/drawing/2016/5/12/chartex" xmlns:cx7="http://schemas.microsoft.com/office/drawing/2016/5/13/chartex" xmlns:cx8="http://schemas.microsoft.com/office/drawing/2016/5/14/chartex" xmlns:mc="http://schemas.openxmlformats.org/markup-compatibility/2006" xmlns:aink="http://schemas.microsoft.com/office/drawing/2016/ink" xmlns:am3d="http://schemas.microsoft.com/office/drawing/2017/model3d" xmlns:o="urn:schemas-microsoft-com:office:office" xmlns:oel="http://schemas.microsoft.com/office/2019/extlst" xmlns:r="http://schemas.openxmlformats.org/officeDocument/2006/relationships" xmlns:m="http://schemas.openxmlformats.org/officeDocument/2006/math" xmlns:v="urn:schemas-microsoft-com:vml" xmlns:wp14="http://schemas.microsoft.com/office/word/2010/wordprocessingDrawing" xmlns:wp="http://schemas.openxmlformats.org/drawingml/2006/wordprocessingDrawing" xmlns:w10="urn:schemas-microsoft-com:office:word" xmlns:w="http://schemas.openxmlformats.org/wordprocessingml/2006/main" xmlns:w14="http://schemas.microsoft.com/office/word/2010/wordml" xmlns:w15="http://schemas.microsoft.com/office/word/2012/wordml" xmlns:w16cex="http://schemas.microsoft.com/office/word/2018/wordml/cex" xmlns:w16cid="http://schemas.microsoft.com/office/word/2016/wordml/cid" xmlns:w16="http://schemas.microsoft.com/office/word/2018/wordml" xmlns:w16du="http://schemas.microsoft.com/office/word/2023/wordml/word16du" xmlns:w16sdtdh="http://schemas.microsoft.com/office/word/2020/wordml/sdtdatahash" xmlns:w16sdtfl="http://schemas.microsoft.com/office/word/2024/wordml/sdtformatlock" xmlns:w16se="http://schemas.microsoft.com/office/word/2015/wordml/symex" xmlns:wpg="http://schemas.microsoft.com/office/word/2010/wordprocessingGroup" xmlns:wpi="http://schemas.microsoft.com/office/word/2010/wordprocessingInk" xmlns:wne="http://schemas.microsoft.com/office/word/2006/wordml" xmlns:wps="http://schemas.microsoft.com/office/word/2010/wordprocessingShape" mc:Ignorable="w14 w15 w16se w16cid w16 w16cex w16sdtdh w16sdtfl w16du wp14">
+<w:hdr xmlns:wpc="http://schemas.microsoft.com/office/word/2010/wordprocessingCanvas" xmlns:cx="http://schemas.microsoft.com/office/drawing/2014/chartex" xmlns:cx1="http://schemas.microsoft.com/office/drawing/2015/9/8/chartex" xmlns:cx2="http://schemas.microsoft.com/office/drawing/2015/10/21/chartex" xmlns:cx3="http://schemas.microsoft.com/office/drawing/2016/5/9/chartex" xmlns:cx4="http://schemas.microsoft.com/office/drawing/2016/5/10/chartex" xmlns:cx5="http://schemas.microsoft.com/office/drawing/2016/5/11/chartex" xmlns:cx6="http://schemas.microsoft.com/office/drawing/2016/5/12/chartex" xmlns:cx7="http://schemas.microsoft.com/office/drawing/2016/5/13/chartex" xmlns:cx8="http://schemas.microsoft.com/office/drawing/2016/5/14/chartex" xmlns:mc="http://schemas.openxmlformats.org/markup-compatibility/2006" xmlns:aink="http://schemas.microsoft.com/office/drawing/2016/ink" xmlns:am3d="http://schemas.microsoft.com/office/drawing/2017/model3d" xmlns:o="urn:schemas-microsoft-com:office:office" xmlns:r="http://schemas.openxmlformats.org/officeDocument/2006/relationships" xmlns:m="http://schemas.openxmlformats.org/officeDocument/2006/math" xmlns:v="urn:schemas-microsoft-com:vml" xmlns:wp14="http://schemas.microsoft.com/office/word/2010/wordprocessingDrawing" xmlns:wp="http://schemas.openxmlformats.org/drawingml/2006/wordprocessingDrawing" xmlns:w10="urn:schemas-microsoft-com:office:word" xmlns:w="http://schemas.openxmlformats.org/wordprocessingml/2006/main" xmlns:w14="http://schemas.microsoft.com/office/word/2010/wordml" xmlns:w15="http://schemas.microsoft.com/office/word/2012/wordml" xmlns:w16cex="http://schemas.microsoft.com/office/word/2018/wordml/cex" xmlns:w16cid="http://schemas.microsoft.com/office/word/2016/wordml/cid" xmlns:w16="http://schemas.microsoft.com/office/word/2018/wordml" xmlns:w16sdtdh="http://schemas.microsoft.com/office/word/2020/wordml/sdtdatahash" xmlns:w16se="http://schemas.microsoft.com/office/word/2015/wordml/symex" xmlns:wpg="http://schemas.microsoft.com/office/word/2010/wordprocessingGroup" xmlns:wpi="http://schemas.microsoft.com/office/word/2010/wordprocessingInk" xmlns:wne="http://schemas.microsoft.com/office/word/2006/wordml" xmlns:wps="http://schemas.microsoft.com/office/word/2010/wordprocessingShape" mc:Ignorable="w14 w15 w16se w16cid w16 w16cex w16sdtdh wp14">
   <w:p>
     <w:pPr>
       <w:pStyle w:val="Cabealho"/>
@@ -5068,7 +5483,7 @@
         <w:sz w:val="24"/>
         <w:szCs w:val="24"/>
       </w:rPr>
-      <w:t>17</w:t>
+      <w:t>11</w:t>
     </w:r>
     <w:r>
       <w:rPr>
@@ -5086,7 +5501,7 @@
         <w:sz w:val="24"/>
         <w:szCs w:val="24"/>
       </w:rPr>
-      <w:t xml:space="preserve"> Março</w:t>
+      <w:t xml:space="preserve"> Abril</w:t>
     </w:r>
     <w:r>
       <w:rPr>
@@ -5203,7 +5618,7 @@
 </file>
 
 <file path=word/numbering.xml><?xml version="1.0" encoding="utf-8"?>
-<w:numbering xmlns:wpc="http://schemas.microsoft.com/office/word/2010/wordprocessingCanvas" xmlns:cx="http://schemas.microsoft.com/office/drawing/2014/chartex" xmlns:cx1="http://schemas.microsoft.com/office/drawing/2015/9/8/chartex" xmlns:cx2="http://schemas.microsoft.com/office/drawing/2015/10/21/chartex" xmlns:cx3="http://schemas.microsoft.com/office/drawing/2016/5/9/chartex" xmlns:cx4="http://schemas.microsoft.com/office/drawing/2016/5/10/chartex" xmlns:cx5="http://schemas.microsoft.com/office/drawing/2016/5/11/chartex" xmlns:cx6="http://schemas.microsoft.com/office/drawing/2016/5/12/chartex" xmlns:cx7="http://schemas.microsoft.com/office/drawing/2016/5/13/chartex" xmlns:cx8="http://schemas.microsoft.com/office/drawing/2016/5/14/chartex" xmlns:mc="http://schemas.openxmlformats.org/markup-compatibility/2006" xmlns:aink="http://schemas.microsoft.com/office/drawing/2016/ink" xmlns:am3d="http://schemas.microsoft.com/office/drawing/2017/model3d" xmlns:o="urn:schemas-microsoft-com:office:office" xmlns:oel="http://schemas.microsoft.com/office/2019/extlst" xmlns:r="http://schemas.openxmlformats.org/officeDocument/2006/relationships" xmlns:m="http://schemas.openxmlformats.org/officeDocument/2006/math" xmlns:v="urn:schemas-microsoft-com:vml" xmlns:wp14="http://schemas.microsoft.com/office/word/2010/wordprocessingDrawing" xmlns:wp="http://schemas.openxmlformats.org/drawingml/2006/wordprocessingDrawing" xmlns:w10="urn:schemas-microsoft-com:office:word" xmlns:w="http://schemas.openxmlformats.org/wordprocessingml/2006/main" xmlns:w14="http://schemas.microsoft.com/office/word/2010/wordml" xmlns:w15="http://schemas.microsoft.com/office/word/2012/wordml" xmlns:w16cex="http://schemas.microsoft.com/office/word/2018/wordml/cex" xmlns:w16cid="http://schemas.microsoft.com/office/word/2016/wordml/cid" xmlns:w16="http://schemas.microsoft.com/office/word/2018/wordml" xmlns:w16du="http://schemas.microsoft.com/office/word/2023/wordml/word16du" xmlns:w16sdtdh="http://schemas.microsoft.com/office/word/2020/wordml/sdtdatahash" xmlns:w16sdtfl="http://schemas.microsoft.com/office/word/2024/wordml/sdtformatlock" xmlns:w16se="http://schemas.microsoft.com/office/word/2015/wordml/symex" xmlns:wpg="http://schemas.microsoft.com/office/word/2010/wordprocessingGroup" xmlns:wpi="http://schemas.microsoft.com/office/word/2010/wordprocessingInk" xmlns:wne="http://schemas.microsoft.com/office/word/2006/wordml" xmlns:wps="http://schemas.microsoft.com/office/word/2010/wordprocessingShape" mc:Ignorable="w14 w15 w16se w16cid w16 w16cex w16sdtdh w16sdtfl w16du wp14">
+<w:numbering xmlns:wpc="http://schemas.microsoft.com/office/word/2010/wordprocessingCanvas" xmlns:cx="http://schemas.microsoft.com/office/drawing/2014/chartex" xmlns:cx1="http://schemas.microsoft.com/office/drawing/2015/9/8/chartex" xmlns:cx2="http://schemas.microsoft.com/office/drawing/2015/10/21/chartex" xmlns:cx3="http://schemas.microsoft.com/office/drawing/2016/5/9/chartex" xmlns:cx4="http://schemas.microsoft.com/office/drawing/2016/5/10/chartex" xmlns:cx5="http://schemas.microsoft.com/office/drawing/2016/5/11/chartex" xmlns:cx6="http://schemas.microsoft.com/office/drawing/2016/5/12/chartex" xmlns:cx7="http://schemas.microsoft.com/office/drawing/2016/5/13/chartex" xmlns:cx8="http://schemas.microsoft.com/office/drawing/2016/5/14/chartex" xmlns:mc="http://schemas.openxmlformats.org/markup-compatibility/2006" xmlns:aink="http://schemas.microsoft.com/office/drawing/2016/ink" xmlns:am3d="http://schemas.microsoft.com/office/drawing/2017/model3d" xmlns:o="urn:schemas-microsoft-com:office:office" xmlns:r="http://schemas.openxmlformats.org/officeDocument/2006/relationships" xmlns:m="http://schemas.openxmlformats.org/officeDocument/2006/math" xmlns:v="urn:schemas-microsoft-com:vml" xmlns:wp14="http://schemas.microsoft.com/office/word/2010/wordprocessingDrawing" xmlns:wp="http://schemas.openxmlformats.org/drawingml/2006/wordprocessingDrawing" xmlns:w10="urn:schemas-microsoft-com:office:word" xmlns:w="http://schemas.openxmlformats.org/wordprocessingml/2006/main" xmlns:w14="http://schemas.microsoft.com/office/word/2010/wordml" xmlns:w15="http://schemas.microsoft.com/office/word/2012/wordml" xmlns:w16cex="http://schemas.microsoft.com/office/word/2018/wordml/cex" xmlns:w16cid="http://schemas.microsoft.com/office/word/2016/wordml/cid" xmlns:w16="http://schemas.microsoft.com/office/word/2018/wordml" xmlns:w16sdtdh="http://schemas.microsoft.com/office/word/2020/wordml/sdtdatahash" xmlns:w16se="http://schemas.microsoft.com/office/word/2015/wordml/symex" xmlns:wpg="http://schemas.microsoft.com/office/word/2010/wordprocessingGroup" xmlns:wpi="http://schemas.microsoft.com/office/word/2010/wordprocessingInk" xmlns:wne="http://schemas.microsoft.com/office/word/2006/wordml" xmlns:wps="http://schemas.microsoft.com/office/word/2010/wordprocessingShape" mc:Ignorable="w14 w15 w16se w16cid w16 w16cex w16sdtdh wp14">
   <w:abstractNum w:abstractNumId="0" w15:restartNumberingAfterBreak="0">
     <w:nsid w:val="07B37FC0"/>
     <w:multiLevelType w:val="hybridMultilevel"/>
@@ -6974,79 +7389,79 @@
       </w:rPr>
     </w:lvl>
   </w:abstractNum>
-  <w:num w:numId="1" w16cid:durableId="1771202251">
+  <w:num w:numId="1">
     <w:abstractNumId w:val="6"/>
   </w:num>
-  <w:num w:numId="2" w16cid:durableId="183834744">
+  <w:num w:numId="2">
     <w:abstractNumId w:val="15"/>
   </w:num>
-  <w:num w:numId="3" w16cid:durableId="1435980050">
+  <w:num w:numId="3">
     <w:abstractNumId w:val="4"/>
   </w:num>
-  <w:num w:numId="4" w16cid:durableId="21710575">
+  <w:num w:numId="4">
     <w:abstractNumId w:val="10"/>
   </w:num>
-  <w:num w:numId="5" w16cid:durableId="660887768">
+  <w:num w:numId="5">
     <w:abstractNumId w:val="3"/>
   </w:num>
-  <w:num w:numId="6" w16cid:durableId="74011377">
+  <w:num w:numId="6">
     <w:abstractNumId w:val="13"/>
   </w:num>
-  <w:num w:numId="7" w16cid:durableId="201870583">
+  <w:num w:numId="7">
     <w:abstractNumId w:val="1"/>
   </w:num>
-  <w:num w:numId="8" w16cid:durableId="583219422">
+  <w:num w:numId="8">
     <w:abstractNumId w:val="12"/>
   </w:num>
-  <w:num w:numId="9" w16cid:durableId="1401901795">
+  <w:num w:numId="9">
     <w:abstractNumId w:val="14"/>
   </w:num>
-  <w:num w:numId="10" w16cid:durableId="1061051525">
+  <w:num w:numId="10">
     <w:abstractNumId w:val="0"/>
   </w:num>
-  <w:num w:numId="11" w16cid:durableId="2006936957">
+  <w:num w:numId="11">
     <w:abstractNumId w:val="2"/>
   </w:num>
-  <w:num w:numId="12" w16cid:durableId="1744327022">
+  <w:num w:numId="12">
     <w:abstractNumId w:val="8"/>
   </w:num>
-  <w:num w:numId="13" w16cid:durableId="2056275974">
+  <w:num w:numId="13">
     <w:abstractNumId w:val="5"/>
   </w:num>
-  <w:num w:numId="14" w16cid:durableId="853612608">
+  <w:num w:numId="14">
     <w:abstractNumId w:val="7"/>
   </w:num>
-  <w:num w:numId="15" w16cid:durableId="706880407">
+  <w:num w:numId="15">
     <w:abstractNumId w:val="6"/>
   </w:num>
-  <w:num w:numId="16" w16cid:durableId="1216818805">
+  <w:num w:numId="16">
     <w:abstractNumId w:val="6"/>
   </w:num>
-  <w:num w:numId="17" w16cid:durableId="1867910252">
+  <w:num w:numId="17">
     <w:abstractNumId w:val="6"/>
   </w:num>
-  <w:num w:numId="18" w16cid:durableId="1968312193">
+  <w:num w:numId="18">
     <w:abstractNumId w:val="6"/>
   </w:num>
-  <w:num w:numId="19" w16cid:durableId="1009940414">
+  <w:num w:numId="19">
     <w:abstractNumId w:val="6"/>
   </w:num>
-  <w:num w:numId="20" w16cid:durableId="1174342462">
+  <w:num w:numId="20">
     <w:abstractNumId w:val="6"/>
   </w:num>
-  <w:num w:numId="21" w16cid:durableId="256062922">
+  <w:num w:numId="21">
     <w:abstractNumId w:val="6"/>
   </w:num>
-  <w:num w:numId="22" w16cid:durableId="183326405">
+  <w:num w:numId="22">
     <w:abstractNumId w:val="11"/>
   </w:num>
-  <w:num w:numId="23" w16cid:durableId="2031486367">
+  <w:num w:numId="23">
     <w:abstractNumId w:val="6"/>
   </w:num>
-  <w:num w:numId="24" w16cid:durableId="926697979">
+  <w:num w:numId="24">
     <w:abstractNumId w:val="6"/>
   </w:num>
-  <w:num w:numId="25" w16cid:durableId="20279476">
+  <w:num w:numId="25">
     <w:abstractNumId w:val="9"/>
   </w:num>
   <w:numIdMacAtCleanup w:val="14"/>
@@ -7054,7 +7469,7 @@
 </file>
 
 <file path=word/styles.xml><?xml version="1.0" encoding="utf-8"?>
-<w:styles xmlns:mc="http://schemas.openxmlformats.org/markup-compatibility/2006" xmlns:r="http://schemas.openxmlformats.org/officeDocument/2006/relationships" xmlns:w="http://schemas.openxmlformats.org/wordprocessingml/2006/main" xmlns:w14="http://schemas.microsoft.com/office/word/2010/wordml" xmlns:w15="http://schemas.microsoft.com/office/word/2012/wordml" xmlns:w16cex="http://schemas.microsoft.com/office/word/2018/wordml/cex" xmlns:w16cid="http://schemas.microsoft.com/office/word/2016/wordml/cid" xmlns:w16="http://schemas.microsoft.com/office/word/2018/wordml" xmlns:w16du="http://schemas.microsoft.com/office/word/2023/wordml/word16du" xmlns:w16sdtdh="http://schemas.microsoft.com/office/word/2020/wordml/sdtdatahash" xmlns:w16sdtfl="http://schemas.microsoft.com/office/word/2024/wordml/sdtformatlock" xmlns:w16se="http://schemas.microsoft.com/office/word/2015/wordml/symex" mc:Ignorable="w14 w15 w16se w16cid w16 w16cex w16sdtdh w16sdtfl w16du">
+<w:styles xmlns:mc="http://schemas.openxmlformats.org/markup-compatibility/2006" xmlns:r="http://schemas.openxmlformats.org/officeDocument/2006/relationships" xmlns:w="http://schemas.openxmlformats.org/wordprocessingml/2006/main" xmlns:w14="http://schemas.microsoft.com/office/word/2010/wordml" xmlns:w15="http://schemas.microsoft.com/office/word/2012/wordml" xmlns:w16cex="http://schemas.microsoft.com/office/word/2018/wordml/cex" xmlns:w16cid="http://schemas.microsoft.com/office/word/2016/wordml/cid" xmlns:w16="http://schemas.microsoft.com/office/word/2018/wordml" xmlns:w16sdtdh="http://schemas.microsoft.com/office/word/2020/wordml/sdtdatahash" xmlns:w16se="http://schemas.microsoft.com/office/word/2015/wordml/symex" mc:Ignorable="w14 w15 w16se w16cid w16 w16cex w16sdtdh">
   <w:docDefaults>
     <w:rPrDefault>
       <w:rPr>
@@ -8575,7 +8990,12 @@
 </file>
 
 <file path=customXml/item2.xml><?xml version="1.0" encoding="utf-8"?>
-<b:Sources xmlns:b="http://schemas.openxmlformats.org/officeDocument/2006/bibliography" xmlns="http://schemas.openxmlformats.org/officeDocument/2006/bibliography" SelectedStyle="\APASixthEditionOfficeOnline.xsl" StyleName="APA" Version="6"/>
+<?mso-contentType ?>
+<FormTemplates xmlns="http://schemas.microsoft.com/sharepoint/v3/contenttype/forms">
+  <Display>DocumentLibraryForm</Display>
+  <Edit>DocumentLibraryForm</Edit>
+  <New>DocumentLibraryForm</New>
+</FormTemplates>
 </file>
 
 <file path=customXml/item3.xml><?xml version="1.0" encoding="utf-8"?>
@@ -8762,12 +9182,7 @@
 </file>
 
 <file path=customXml/item4.xml><?xml version="1.0" encoding="utf-8"?>
-<?mso-contentType ?>
-<FormTemplates xmlns="http://schemas.microsoft.com/sharepoint/v3/contenttype/forms">
-  <Display>DocumentLibraryForm</Display>
-  <Edit>DocumentLibraryForm</Edit>
-  <New>DocumentLibraryForm</New>
-</FormTemplates>
+<b:Sources xmlns:b="http://schemas.openxmlformats.org/officeDocument/2006/bibliography" xmlns="http://schemas.openxmlformats.org/officeDocument/2006/bibliography" SelectedStyle="\APASixthEditionOfficeOnline.xsl" StyleName="APA" Version="6"/>
 </file>
 
 <file path=customXml/itemProps1.xml><?xml version="1.0" encoding="utf-8"?>
@@ -8781,9 +9196,9 @@
 </file>
 
 <file path=customXml/itemProps2.xml><?xml version="1.0" encoding="utf-8"?>
-<ds:datastoreItem xmlns:ds="http://schemas.openxmlformats.org/officeDocument/2006/customXml" ds:itemID="{9D6736B1-A3D6-447A-8222-ABD669527553}">
+<ds:datastoreItem xmlns:ds="http://schemas.openxmlformats.org/officeDocument/2006/customXml" ds:itemID="{02AAE07E-5A4C-498C-BA8D-C3397E330FB5}">
   <ds:schemaRefs>
-    <ds:schemaRef ds:uri="http://schemas.openxmlformats.org/officeDocument/2006/bibliography"/>
+    <ds:schemaRef ds:uri="http://schemas.microsoft.com/sharepoint/v3/contenttype/forms"/>
   </ds:schemaRefs>
 </ds:datastoreItem>
 </file>
@@ -8808,9 +9223,9 @@
 </file>
 
 <file path=customXml/itemProps4.xml><?xml version="1.0" encoding="utf-8"?>
-<ds:datastoreItem xmlns:ds="http://schemas.openxmlformats.org/officeDocument/2006/customXml" ds:itemID="{02AAE07E-5A4C-498C-BA8D-C3397E330FB5}">
+<ds:datastoreItem xmlns:ds="http://schemas.openxmlformats.org/officeDocument/2006/customXml" ds:itemID="{9D6736B1-A3D6-447A-8222-ABD669527553}">
   <ds:schemaRefs>
-    <ds:schemaRef ds:uri="http://schemas.microsoft.com/sharepoint/v3/contenttype/forms"/>
+    <ds:schemaRef ds:uri="http://schemas.openxmlformats.org/officeDocument/2006/bibliography"/>
   </ds:schemaRefs>
 </ds:datastoreItem>
 </file>
</xml_diff>

<commit_message>
correção na revisão e valores de custos de adicionais
</commit_message>
<xml_diff>
--- a/output/proposta_mt.docx
+++ b/output/proposta_mt.docx
@@ -154,7 +154,7 @@
                 <w:sz w:val="32"/>
                 <w:szCs w:val="32"/>
               </w:rPr>
-              <w:t xml:space="preserve">79583 </w:t>
+              <w:t xml:space="preserve">80860 </w:t>
             </w:r>
             <w:proofErr w:type="spellStart"/>
             <w:r>
@@ -192,7 +192,7 @@
                 <w:sz w:val="32"/>
                 <w:szCs w:val="32"/>
               </w:rPr>
-              <w:t>eric</w:t>
+              <w:t>AMC Soluções em Energia</w:t>
             </w:r>
             <w:r>
               <w:rPr>
@@ -210,7 +210,7 @@
                 <w:sz w:val="32"/>
                 <w:szCs w:val="32"/>
               </w:rPr>
-              <w:t>N/A</w:t>
+              <w:t>010903</w:t>
             </w:r>
           </w:p>
           <w:p>
@@ -763,7 +763,7 @@
         <w:t xml:space="preserve"> </w:t>
       </w:r>
       <w:r>
-        <w:t>eric</w:t>
+        <w:t>AMC Soluções em Energia</w:t>
       </w:r>
       <w:r>
         <w:br/>
@@ -781,28 +781,28 @@
         <w:t xml:space="preserve">. </w:t>
       </w:r>
       <w:r>
-        <w:t>blah</w:t>
+        <w:t>Bruna Carolina Santos Souza</w:t>
       </w:r>
       <w:r>
         <w:br/>
         <w:t xml:space="preserve">Fone: </w:t>
       </w:r>
       <w:r>
-        <w:t>47996257988</w:t>
+        <w:t>31 3476 3052</w:t>
       </w:r>
       <w:r>
         <w:br/>
         <w:t xml:space="preserve">E-mail: </w:t>
       </w:r>
       <w:r>
-        <w:t>blahzinho@gmail.com</w:t>
+        <w:t>bruna.santos@amcsolucoes.com.br</w:t>
       </w:r>
       <w:r>
         <w:br/>
         <w:t xml:space="preserve">Cidade/UF: </w:t>
       </w:r>
       <w:r>
-        <w:t>São Paulo/SP</w:t>
+        <w:t>Contagem/MG</w:t>
       </w:r>
       <w:r>
         <w:br/>
@@ -821,7 +821,7 @@
         <w:t xml:space="preserve"> </w:t>
       </w:r>
       <w:r>
-        <w:t>N/A</w:t>
+        <w:t>010903</w:t>
       </w:r>
       <w:r>
         <w:br/>
@@ -1254,7 +1254,7 @@
                 <w:rFonts w:ascii="Calibri Light (Títulos)" w:hAnsi="Calibri Light (Títulos)"/>
                 <w:sz w:val="22"/>
               </w:rPr>
-              <w:t>15 kVA</w:t>
+              <w:t>2500 kVA</w:t>
             </w:r>
           </w:p>
         </w:tc>
@@ -1302,7 +1302,7 @@
                 <w:rFonts w:ascii="Calibri Light (Títulos)" w:hAnsi="Calibri Light (Títulos)"/>
                 <w:sz w:val="22"/>
               </w:rPr>
-              <w:t>13,8kV / V</w:t>
+              <w:t>13,8kV /380 V</w:t>
             </w:r>
           </w:p>
         </w:tc>
@@ -1326,7 +1326,7 @@
                 <w:rFonts w:ascii="Calibri Light (Títulos)" w:hAnsi="Calibri Light (Títulos)"/>
                 <w:sz w:val="22"/>
               </w:rPr>
-              <w:t>00</w:t>
+              <w:t>23</w:t>
             </w:r>
           </w:p>
         </w:tc>
@@ -1350,7 +1350,7 @@
                 <w:rFonts w:ascii="Calibri Light (Títulos)" w:hAnsi="Calibri Light (Títulos)"/>
                 <w:sz w:val="22"/>
               </w:rPr>
-              <w:t>5356-A</w:t>
+              <w:t>5356-D</w:t>
             </w:r>
           </w:p>
         </w:tc>
@@ -1374,7 +1374,7 @@
                 <w:rFonts w:ascii="Calibri Light (Títulos)" w:hAnsi="Calibri Light (Títulos)"/>
                 <w:sz w:val="22"/>
               </w:rPr>
-              <w:t>27.935,47</w:t>
+              <w:t>245.969,06</w:t>
             </w:r>
           </w:p>
         </w:tc>
@@ -1398,7 +1398,493 @@
                 <w:rFonts w:ascii="Calibri Light (Títulos)" w:hAnsi="Calibri Light (Títulos)"/>
                 <w:sz w:val="22"/>
               </w:rPr>
-              <w:t>27.935,47</w:t>
+              <w:t>245.969,06</w:t>
+            </w:r>
+          </w:p>
+        </w:tc>
+        <w:tc>
+          <w:tcPr>
+            <w:tcW w:type="dxa" w:w="652"/>
+            <w:tcBorders>
+              <w:top w:val="double" w:sz="4" w:space="0" w:color="000000"/>
+              <w:left w:val="double" w:sz="4" w:space="0" w:color="000000"/>
+              <w:bottom w:val="double" w:sz="4" w:space="0" w:color="000000"/>
+              <w:right w:val="double" w:sz="4" w:space="0" w:color="000000"/>
+            </w:tcBorders>
+          </w:tcPr>
+          <w:p>
+            <w:pPr>
+              <w:spacing w:before="100" w:after="0" w:line="240" w:lineRule="auto"/>
+              <w:jc w:val="center"/>
+            </w:pPr>
+            <w:r>
+              <w:rPr>
+                <w:rFonts w:ascii="Calibri Light (Títulos)" w:hAnsi="Calibri Light (Títulos)"/>
+                <w:sz w:val="22"/>
+              </w:rPr>
+              <w:t>0%</w:t>
+            </w:r>
+          </w:p>
+        </w:tc>
+        <w:trHeight w:val="567" w:hRule="exact"/>
+      </w:tr>
+      <w:tr>
+        <w:tc>
+          <w:tcPr>
+            <w:tcW w:type="dxa" w:w="624"/>
+            <w:tcBorders>
+              <w:top w:val="double" w:sz="4" w:space="0" w:color="000000"/>
+              <w:left w:val="double" w:sz="4" w:space="0" w:color="000000"/>
+              <w:bottom w:val="double" w:sz="4" w:space="0" w:color="000000"/>
+              <w:right w:val="double" w:sz="4" w:space="0" w:color="000000"/>
+            </w:tcBorders>
+          </w:tcPr>
+          <w:p>
+            <w:pPr>
+              <w:spacing w:before="100" w:after="0" w:line="240" w:lineRule="auto"/>
+              <w:jc w:val="center"/>
+            </w:pPr>
+            <w:r>
+              <w:rPr>
+                <w:rFonts w:ascii="Calibri Light (Títulos)" w:hAnsi="Calibri Light (Títulos)"/>
+                <w:sz w:val="22"/>
+              </w:rPr>
+              <w:t>2</w:t>
+            </w:r>
+          </w:p>
+        </w:tc>
+        <w:tc>
+          <w:tcPr>
+            <w:tcW w:type="dxa" w:w="709"/>
+            <w:tcBorders>
+              <w:top w:val="double" w:sz="4" w:space="0" w:color="000000"/>
+              <w:left w:val="double" w:sz="4" w:space="0" w:color="000000"/>
+              <w:bottom w:val="double" w:sz="4" w:space="0" w:color="000000"/>
+              <w:right w:val="double" w:sz="4" w:space="0" w:color="000000"/>
+            </w:tcBorders>
+          </w:tcPr>
+          <w:p>
+            <w:pPr>
+              <w:spacing w:before="100" w:after="0" w:line="240" w:lineRule="auto"/>
+              <w:jc w:val="center"/>
+            </w:pPr>
+            <w:r>
+              <w:rPr>
+                <w:rFonts w:ascii="Calibri Light (Títulos)" w:hAnsi="Calibri Light (Títulos)"/>
+                <w:sz w:val="22"/>
+              </w:rPr>
+              <w:t>2</w:t>
+            </w:r>
+          </w:p>
+        </w:tc>
+        <w:tc>
+          <w:tcPr>
+            <w:tcW w:type="dxa" w:w="1247"/>
+            <w:tcBorders>
+              <w:top w:val="double" w:sz="4" w:space="0" w:color="000000"/>
+              <w:left w:val="double" w:sz="4" w:space="0" w:color="000000"/>
+              <w:bottom w:val="double" w:sz="4" w:space="0" w:color="000000"/>
+              <w:right w:val="double" w:sz="4" w:space="0" w:color="000000"/>
+            </w:tcBorders>
+          </w:tcPr>
+          <w:p>
+            <w:pPr>
+              <w:spacing w:before="100" w:after="0" w:line="240" w:lineRule="auto"/>
+              <w:jc w:val="center"/>
+            </w:pPr>
+            <w:r>
+              <w:rPr>
+                <w:rFonts w:ascii="Calibri Light (Títulos)" w:hAnsi="Calibri Light (Títulos)"/>
+                <w:sz w:val="22"/>
+              </w:rPr>
+              <w:t>300 kVA</w:t>
+            </w:r>
+          </w:p>
+        </w:tc>
+        <w:tc>
+          <w:tcPr>
+            <w:tcW w:type="dxa" w:w="567"/>
+            <w:tcBorders>
+              <w:top w:val="double" w:sz="4" w:space="0" w:color="000000"/>
+              <w:left w:val="double" w:sz="4" w:space="0" w:color="000000"/>
+              <w:bottom w:val="double" w:sz="4" w:space="0" w:color="000000"/>
+              <w:right w:val="double" w:sz="4" w:space="0" w:color="000000"/>
+            </w:tcBorders>
+          </w:tcPr>
+          <w:p>
+            <w:pPr>
+              <w:spacing w:before="100" w:after="0" w:line="240" w:lineRule="auto"/>
+              <w:jc w:val="center"/>
+            </w:pPr>
+            <w:r>
+              <w:rPr>
+                <w:rFonts w:ascii="Calibri Light (Títulos)" w:hAnsi="Calibri Light (Títulos)"/>
+                <w:sz w:val="22"/>
+              </w:rPr>
+              <w:t>8</w:t>
+            </w:r>
+          </w:p>
+        </w:tc>
+        <w:tc>
+          <w:tcPr>
+            <w:tcW w:type="dxa" w:w="1531"/>
+            <w:tcBorders>
+              <w:top w:val="double" w:sz="4" w:space="0" w:color="000000"/>
+              <w:left w:val="double" w:sz="4" w:space="0" w:color="000000"/>
+              <w:bottom w:val="double" w:sz="4" w:space="0" w:color="000000"/>
+              <w:right w:val="double" w:sz="4" w:space="0" w:color="000000"/>
+            </w:tcBorders>
+          </w:tcPr>
+          <w:p>
+            <w:pPr>
+              <w:spacing w:before="100" w:after="0" w:line="240" w:lineRule="auto"/>
+              <w:jc w:val="center"/>
+            </w:pPr>
+            <w:r>
+              <w:rPr>
+                <w:rFonts w:ascii="Calibri Light (Títulos)" w:hAnsi="Calibri Light (Títulos)"/>
+                <w:sz w:val="22"/>
+              </w:rPr>
+              <w:t>23,1kV /20,1 V</w:t>
+            </w:r>
+          </w:p>
+        </w:tc>
+        <w:tc>
+          <w:tcPr>
+            <w:tcW w:type="dxa" w:w="567"/>
+            <w:tcBorders>
+              <w:top w:val="double" w:sz="4" w:space="0" w:color="000000"/>
+              <w:left w:val="double" w:sz="4" w:space="0" w:color="000000"/>
+              <w:bottom w:val="double" w:sz="4" w:space="0" w:color="000000"/>
+              <w:right w:val="double" w:sz="4" w:space="0" w:color="000000"/>
+            </w:tcBorders>
+          </w:tcPr>
+          <w:p>
+            <w:pPr>
+              <w:spacing w:before="100" w:after="0" w:line="240" w:lineRule="auto"/>
+              <w:jc w:val="center"/>
+            </w:pPr>
+            <w:r>
+              <w:rPr>
+                <w:rFonts w:ascii="Calibri Light (Títulos)" w:hAnsi="Calibri Light (Títulos)"/>
+                <w:sz w:val="22"/>
+              </w:rPr>
+              <w:t>54</w:t>
+            </w:r>
+          </w:p>
+        </w:tc>
+        <w:tc>
+          <w:tcPr>
+            <w:tcW w:type="dxa" w:w="992"/>
+            <w:tcBorders>
+              <w:top w:val="double" w:sz="4" w:space="0" w:color="000000"/>
+              <w:left w:val="double" w:sz="4" w:space="0" w:color="000000"/>
+              <w:bottom w:val="double" w:sz="4" w:space="0" w:color="000000"/>
+              <w:right w:val="double" w:sz="4" w:space="0" w:color="000000"/>
+            </w:tcBorders>
+          </w:tcPr>
+          <w:p>
+            <w:pPr>
+              <w:spacing w:before="100" w:after="0" w:line="240" w:lineRule="auto"/>
+              <w:jc w:val="center"/>
+            </w:pPr>
+            <w:r>
+              <w:rPr>
+                <w:rFonts w:ascii="Calibri Light (Títulos)" w:hAnsi="Calibri Light (Títulos)"/>
+                <w:sz w:val="22"/>
+              </w:rPr>
+              <w:t>5356-D</w:t>
+            </w:r>
+          </w:p>
+        </w:tc>
+        <w:tc>
+          <w:tcPr>
+            <w:tcW w:type="dxa" w:w="1491"/>
+            <w:tcBorders>
+              <w:top w:val="double" w:sz="4" w:space="0" w:color="000000"/>
+              <w:left w:val="double" w:sz="4" w:space="0" w:color="000000"/>
+              <w:bottom w:val="double" w:sz="4" w:space="0" w:color="000000"/>
+              <w:right w:val="double" w:sz="4" w:space="0" w:color="000000"/>
+            </w:tcBorders>
+          </w:tcPr>
+          <w:p>
+            <w:pPr>
+              <w:spacing w:before="100" w:after="0" w:line="240" w:lineRule="auto"/>
+              <w:jc w:val="center"/>
+            </w:pPr>
+            <w:r>
+              <w:rPr>
+                <w:rFonts w:ascii="Calibri Light (Títulos)" w:hAnsi="Calibri Light (Títulos)"/>
+                <w:sz w:val="22"/>
+              </w:rPr>
+              <w:t>151.589,84</w:t>
+            </w:r>
+          </w:p>
+        </w:tc>
+        <w:tc>
+          <w:tcPr>
+            <w:tcW w:type="dxa" w:w="1491"/>
+            <w:tcBorders>
+              <w:top w:val="double" w:sz="4" w:space="0" w:color="000000"/>
+              <w:left w:val="double" w:sz="4" w:space="0" w:color="000000"/>
+              <w:bottom w:val="double" w:sz="4" w:space="0" w:color="000000"/>
+              <w:right w:val="double" w:sz="4" w:space="0" w:color="000000"/>
+            </w:tcBorders>
+          </w:tcPr>
+          <w:p>
+            <w:pPr>
+              <w:spacing w:before="100" w:after="0" w:line="240" w:lineRule="auto"/>
+              <w:jc w:val="center"/>
+            </w:pPr>
+            <w:r>
+              <w:rPr>
+                <w:rFonts w:ascii="Calibri Light (Títulos)" w:hAnsi="Calibri Light (Títulos)"/>
+                <w:sz w:val="22"/>
+              </w:rPr>
+              <w:t>303.179,68</w:t>
+            </w:r>
+          </w:p>
+        </w:tc>
+        <w:tc>
+          <w:tcPr>
+            <w:tcW w:type="dxa" w:w="652"/>
+            <w:tcBorders>
+              <w:top w:val="double" w:sz="4" w:space="0" w:color="000000"/>
+              <w:left w:val="double" w:sz="4" w:space="0" w:color="000000"/>
+              <w:bottom w:val="double" w:sz="4" w:space="0" w:color="000000"/>
+              <w:right w:val="double" w:sz="4" w:space="0" w:color="000000"/>
+            </w:tcBorders>
+          </w:tcPr>
+          <w:p>
+            <w:pPr>
+              <w:spacing w:before="100" w:after="0" w:line="240" w:lineRule="auto"/>
+              <w:jc w:val="center"/>
+            </w:pPr>
+            <w:r>
+              <w:rPr>
+                <w:rFonts w:ascii="Calibri Light (Títulos)" w:hAnsi="Calibri Light (Títulos)"/>
+                <w:sz w:val="22"/>
+              </w:rPr>
+              <w:t>0%</w:t>
+            </w:r>
+          </w:p>
+        </w:tc>
+        <w:trHeight w:val="567" w:hRule="exact"/>
+      </w:tr>
+      <w:tr>
+        <w:tc>
+          <w:tcPr>
+            <w:tcW w:type="dxa" w:w="624"/>
+            <w:tcBorders>
+              <w:top w:val="double" w:sz="4" w:space="0" w:color="000000"/>
+              <w:left w:val="double" w:sz="4" w:space="0" w:color="000000"/>
+              <w:bottom w:val="double" w:sz="4" w:space="0" w:color="000000"/>
+              <w:right w:val="double" w:sz="4" w:space="0" w:color="000000"/>
+            </w:tcBorders>
+          </w:tcPr>
+          <w:p>
+            <w:pPr>
+              <w:spacing w:before="100" w:after="0" w:line="240" w:lineRule="auto"/>
+              <w:jc w:val="center"/>
+            </w:pPr>
+            <w:r>
+              <w:rPr>
+                <w:rFonts w:ascii="Calibri Light (Títulos)" w:hAnsi="Calibri Light (Títulos)"/>
+                <w:sz w:val="22"/>
+              </w:rPr>
+              <w:t>3</w:t>
+            </w:r>
+          </w:p>
+        </w:tc>
+        <w:tc>
+          <w:tcPr>
+            <w:tcW w:type="dxa" w:w="709"/>
+            <w:tcBorders>
+              <w:top w:val="double" w:sz="4" w:space="0" w:color="000000"/>
+              <w:left w:val="double" w:sz="4" w:space="0" w:color="000000"/>
+              <w:bottom w:val="double" w:sz="4" w:space="0" w:color="000000"/>
+              <w:right w:val="double" w:sz="4" w:space="0" w:color="000000"/>
+            </w:tcBorders>
+          </w:tcPr>
+          <w:p>
+            <w:pPr>
+              <w:spacing w:before="100" w:after="0" w:line="240" w:lineRule="auto"/>
+              <w:jc w:val="center"/>
+            </w:pPr>
+            <w:r>
+              <w:rPr>
+                <w:rFonts w:ascii="Calibri Light (Títulos)" w:hAnsi="Calibri Light (Títulos)"/>
+                <w:sz w:val="22"/>
+              </w:rPr>
+              <w:t>1</w:t>
+            </w:r>
+          </w:p>
+        </w:tc>
+        <w:tc>
+          <w:tcPr>
+            <w:tcW w:type="dxa" w:w="1247"/>
+            <w:tcBorders>
+              <w:top w:val="double" w:sz="4" w:space="0" w:color="000000"/>
+              <w:left w:val="double" w:sz="4" w:space="0" w:color="000000"/>
+              <w:bottom w:val="double" w:sz="4" w:space="0" w:color="000000"/>
+              <w:right w:val="double" w:sz="4" w:space="0" w:color="000000"/>
+            </w:tcBorders>
+          </w:tcPr>
+          <w:p>
+            <w:pPr>
+              <w:spacing w:before="100" w:after="0" w:line="240" w:lineRule="auto"/>
+              <w:jc w:val="center"/>
+            </w:pPr>
+            <w:r>
+              <w:rPr>
+                <w:rFonts w:ascii="Calibri Light (Títulos)" w:hAnsi="Calibri Light (Títulos)"/>
+                <w:sz w:val="22"/>
+              </w:rPr>
+              <w:t>300 kVA</w:t>
+            </w:r>
+          </w:p>
+        </w:tc>
+        <w:tc>
+          <w:tcPr>
+            <w:tcW w:type="dxa" w:w="567"/>
+            <w:tcBorders>
+              <w:top w:val="double" w:sz="4" w:space="0" w:color="000000"/>
+              <w:left w:val="double" w:sz="4" w:space="0" w:color="000000"/>
+              <w:bottom w:val="double" w:sz="4" w:space="0" w:color="000000"/>
+              <w:right w:val="double" w:sz="4" w:space="0" w:color="000000"/>
+            </w:tcBorders>
+          </w:tcPr>
+          <w:p>
+            <w:pPr>
+              <w:spacing w:before="100" w:after="0" w:line="240" w:lineRule="auto"/>
+              <w:jc w:val="center"/>
+            </w:pPr>
+            <w:r>
+              <w:rPr>
+                <w:rFonts w:ascii="Calibri Light (Títulos)" w:hAnsi="Calibri Light (Títulos)"/>
+                <w:sz w:val="22"/>
+              </w:rPr>
+              <w:t>1</w:t>
+            </w:r>
+          </w:p>
+        </w:tc>
+        <w:tc>
+          <w:tcPr>
+            <w:tcW w:type="dxa" w:w="1531"/>
+            <w:tcBorders>
+              <w:top w:val="double" w:sz="4" w:space="0" w:color="000000"/>
+              <w:left w:val="double" w:sz="4" w:space="0" w:color="000000"/>
+              <w:bottom w:val="double" w:sz="4" w:space="0" w:color="000000"/>
+              <w:right w:val="double" w:sz="4" w:space="0" w:color="000000"/>
+            </w:tcBorders>
+          </w:tcPr>
+          <w:p>
+            <w:pPr>
+              <w:spacing w:before="100" w:after="0" w:line="240" w:lineRule="auto"/>
+              <w:jc w:val="center"/>
+            </w:pPr>
+            <w:r>
+              <w:rPr>
+                <w:rFonts w:ascii="Calibri Light (Títulos)" w:hAnsi="Calibri Light (Títulos)"/>
+                <w:sz w:val="22"/>
+              </w:rPr>
+              <w:t>13,8kV /380 V</w:t>
+            </w:r>
+          </w:p>
+        </w:tc>
+        <w:tc>
+          <w:tcPr>
+            <w:tcW w:type="dxa" w:w="567"/>
+            <w:tcBorders>
+              <w:top w:val="double" w:sz="4" w:space="0" w:color="000000"/>
+              <w:left w:val="double" w:sz="4" w:space="0" w:color="000000"/>
+              <w:bottom w:val="double" w:sz="4" w:space="0" w:color="000000"/>
+              <w:right w:val="double" w:sz="4" w:space="0" w:color="000000"/>
+            </w:tcBorders>
+          </w:tcPr>
+          <w:p>
+            <w:pPr>
+              <w:spacing w:before="100" w:after="0" w:line="240" w:lineRule="auto"/>
+              <w:jc w:val="center"/>
+            </w:pPr>
+            <w:r>
+              <w:rPr>
+                <w:rFonts w:ascii="Calibri Light (Títulos)" w:hAnsi="Calibri Light (Títulos)"/>
+                <w:sz w:val="22"/>
+              </w:rPr>
+              <w:t>00</w:t>
+            </w:r>
+          </w:p>
+        </w:tc>
+        <w:tc>
+          <w:tcPr>
+            <w:tcW w:type="dxa" w:w="992"/>
+            <w:tcBorders>
+              <w:top w:val="double" w:sz="4" w:space="0" w:color="000000"/>
+              <w:left w:val="double" w:sz="4" w:space="0" w:color="000000"/>
+              <w:bottom w:val="double" w:sz="4" w:space="0" w:color="000000"/>
+              <w:right w:val="double" w:sz="4" w:space="0" w:color="000000"/>
+            </w:tcBorders>
+          </w:tcPr>
+          <w:p>
+            <w:pPr>
+              <w:spacing w:before="100" w:after="0" w:line="240" w:lineRule="auto"/>
+              <w:jc w:val="center"/>
+            </w:pPr>
+            <w:r>
+              <w:rPr>
+                <w:rFonts w:ascii="Calibri Light (Títulos)" w:hAnsi="Calibri Light (Títulos)"/>
+                <w:sz w:val="22"/>
+              </w:rPr>
+              <w:t>1,2 %</w:t>
+            </w:r>
+          </w:p>
+        </w:tc>
+        <w:tc>
+          <w:tcPr>
+            <w:tcW w:type="dxa" w:w="1491"/>
+            <w:tcBorders>
+              <w:top w:val="double" w:sz="4" w:space="0" w:color="000000"/>
+              <w:left w:val="double" w:sz="4" w:space="0" w:color="000000"/>
+              <w:bottom w:val="double" w:sz="4" w:space="0" w:color="000000"/>
+              <w:right w:val="double" w:sz="4" w:space="0" w:color="000000"/>
+            </w:tcBorders>
+          </w:tcPr>
+          <w:p>
+            <w:pPr>
+              <w:spacing w:before="100" w:after="0" w:line="240" w:lineRule="auto"/>
+              <w:jc w:val="center"/>
+            </w:pPr>
+            <w:r>
+              <w:rPr>
+                <w:rFonts w:ascii="Calibri Light (Títulos)" w:hAnsi="Calibri Light (Títulos)"/>
+                <w:sz w:val="22"/>
+              </w:rPr>
+              <w:t>88.551,18</w:t>
+            </w:r>
+          </w:p>
+        </w:tc>
+        <w:tc>
+          <w:tcPr>
+            <w:tcW w:type="dxa" w:w="1491"/>
+            <w:tcBorders>
+              <w:top w:val="double" w:sz="4" w:space="0" w:color="000000"/>
+              <w:left w:val="double" w:sz="4" w:space="0" w:color="000000"/>
+              <w:bottom w:val="double" w:sz="4" w:space="0" w:color="000000"/>
+              <w:right w:val="double" w:sz="4" w:space="0" w:color="000000"/>
+            </w:tcBorders>
+          </w:tcPr>
+          <w:p>
+            <w:pPr>
+              <w:spacing w:before="100" w:after="0" w:line="240" w:lineRule="auto"/>
+              <w:jc w:val="center"/>
+            </w:pPr>
+            <w:r>
+              <w:rPr>
+                <w:rFonts w:ascii="Calibri Light (Títulos)" w:hAnsi="Calibri Light (Títulos)"/>
+                <w:sz w:val="22"/>
+              </w:rPr>
+              <w:t>88.551,18</w:t>
             </w:r>
           </w:p>
         </w:tc>
@@ -1481,7 +1967,7 @@
                 <w:color w:val="FFFFFF"/>
                 <w:sz w:val="22"/>
               </w:rPr>
-              <w:t>R$ 27.935,47</w:t>
+              <w:t>R$ 637.699,92</w:t>
             </w:r>
           </w:p>
         </w:tc>
@@ -1659,7 +2145,7 @@
                 <w:b/>
                 <w:sz w:val="20"/>
               </w:rPr>
-              <w:t>15 kVA</w:t>
+              <w:t>2500 kVA</w:t>
             </w:r>
             <w:r>
               <w:rPr>
@@ -1749,7 +2235,7 @@
                 <w:b/>
                 <w:sz w:val="20"/>
               </w:rPr>
-              <w:t>V</w:t>
+              <w:t>380/220V</w:t>
             </w:r>
             <w:r>
               <w:rPr>
@@ -1869,7 +2355,7 @@
                 <w:b/>
                 <w:sz w:val="20"/>
               </w:rPr>
-              <w:t>IP-00</w:t>
+              <w:t>IP-23</w:t>
             </w:r>
             <w:r>
               <w:rPr>
@@ -1884,7 +2370,641 @@
                 <w:b/>
                 <w:sz w:val="20"/>
               </w:rPr>
-              <w:t>“A”</w:t>
+              <w:t>“D”</w:t>
+            </w:r>
+            <w:r>
+              <w:rPr>
+                <w:rFonts w:ascii="Calibri Light (Título)" w:hAnsi="Calibri Light (Título)"/>
+                <w:sz w:val="20"/>
+              </w:rPr>
+              <w:t xml:space="preserve"> e acessórios abaixo.</w:t>
+            </w:r>
+          </w:p>
+        </w:tc>
+      </w:tr>
+      <w:tr>
+        <w:tc>
+          <w:tcPr>
+            <w:tcW w:type="dxa" w:w="850"/>
+            <w:tcBorders>
+              <w:top w:val="double" w:sz="4" w:space="0" w:color="000000"/>
+              <w:left w:val="double" w:sz="4" w:space="0" w:color="000000"/>
+              <w:bottom w:val="double" w:sz="4" w:space="0" w:color="000000"/>
+              <w:right w:val="double" w:sz="4" w:space="0" w:color="000000"/>
+            </w:tcBorders>
+          </w:tcPr>
+          <w:p>
+            <w:pPr>
+              <w:spacing w:before="100" w:after="0" w:line="240" w:lineRule="auto"/>
+              <w:jc w:val="center"/>
+            </w:pPr>
+            <w:r>
+              <w:t>2</w:t>
+            </w:r>
+          </w:p>
+        </w:tc>
+        <w:tc>
+          <w:tcPr>
+            <w:tcW w:type="dxa" w:w="8504"/>
+            <w:tcBorders>
+              <w:top w:val="double" w:sz="4" w:space="0" w:color="000000"/>
+              <w:left w:val="double" w:sz="4" w:space="0" w:color="000000"/>
+              <w:bottom w:val="double" w:sz="4" w:space="0" w:color="000000"/>
+              <w:right w:val="double" w:sz="4" w:space="0" w:color="000000"/>
+            </w:tcBorders>
+          </w:tcPr>
+          <w:p>
+            <w:pPr>
+              <w:spacing w:after="40"/>
+              <w:jc w:val="both"/>
+            </w:pPr>
+            <w:r/>
+            <w:r>
+              <w:rPr>
+                <w:rFonts w:ascii="Calibri Light (Título)" w:hAnsi="Calibri Light (Título)"/>
+                <w:sz w:val="20"/>
+              </w:rPr>
+              <w:t xml:space="preserve">Transformador Trifásico </w:t>
+            </w:r>
+            <w:r>
+              <w:rPr>
+                <w:rFonts w:ascii="Calibri Light (Título)" w:hAnsi="Calibri Light (Título)"/>
+                <w:b/>
+                <w:sz w:val="20"/>
+              </w:rPr>
+              <w:t>isolado a seco</w:t>
+            </w:r>
+            <w:r>
+              <w:rPr>
+                <w:rFonts w:ascii="Calibri Light (Título)" w:hAnsi="Calibri Light (Título)"/>
+                <w:sz w:val="20"/>
+              </w:rPr>
+              <w:t xml:space="preserve">, Classe de tensão </w:t>
+            </w:r>
+            <w:r>
+              <w:rPr>
+                <w:rFonts w:ascii="Calibri Light (Título)" w:hAnsi="Calibri Light (Título)"/>
+                <w:b/>
+                <w:sz w:val="20"/>
+              </w:rPr>
+              <w:t>24/1,1kV</w:t>
+            </w:r>
+            <w:r>
+              <w:rPr>
+                <w:rFonts w:ascii="Calibri Light (Título)" w:hAnsi="Calibri Light (Título)"/>
+                <w:sz w:val="20"/>
+              </w:rPr>
+              <w:t xml:space="preserve">, Marca e Fabricação Blutrafos, Potência: </w:t>
+            </w:r>
+            <w:r>
+              <w:rPr>
+                <w:rFonts w:ascii="Calibri Light (Título)" w:hAnsi="Calibri Light (Título)"/>
+                <w:b/>
+                <w:sz w:val="20"/>
+              </w:rPr>
+              <w:t>300 kVA</w:t>
+            </w:r>
+            <w:r>
+              <w:rPr>
+                <w:rFonts w:ascii="Calibri Light (Título)" w:hAnsi="Calibri Light (Título)"/>
+                <w:sz w:val="20"/>
+              </w:rPr>
+              <w:t xml:space="preserve">, Fator: </w:t>
+            </w:r>
+            <w:r>
+              <w:rPr>
+                <w:rFonts w:ascii="Calibri Light (Título)" w:hAnsi="Calibri Light (Título)"/>
+                <w:b/>
+                <w:sz w:val="20"/>
+              </w:rPr>
+              <w:t>K=8</w:t>
+            </w:r>
+            <w:r>
+              <w:rPr>
+                <w:rFonts w:ascii="Calibri Light (Título)" w:hAnsi="Calibri Light (Título)"/>
+                <w:sz w:val="20"/>
+              </w:rPr>
+              <w:t xml:space="preserve">, Tensão </w:t>
+            </w:r>
+            <w:r>
+              <w:rPr>
+                <w:rFonts w:ascii="Calibri Light (Título)" w:hAnsi="Calibri Light (Título)"/>
+                <w:b/>
+                <w:sz w:val="20"/>
+              </w:rPr>
+              <w:t>Primária</w:t>
+            </w:r>
+            <w:r>
+              <w:rPr>
+                <w:rFonts w:ascii="Calibri Light (Título)" w:hAnsi="Calibri Light (Título)"/>
+                <w:sz w:val="20"/>
+              </w:rPr>
+              <w:t xml:space="preserve">: </w:t>
+            </w:r>
+            <w:r>
+              <w:rPr>
+                <w:rFonts w:ascii="Calibri Light (Título)" w:hAnsi="Calibri Light (Título)"/>
+                <w:b/>
+                <w:sz w:val="20"/>
+              </w:rPr>
+              <w:t>23,1kV</w:t>
+            </w:r>
+            <w:r>
+              <w:rPr>
+                <w:rFonts w:ascii="Calibri Light (Título)" w:hAnsi="Calibri Light (Título)"/>
+                <w:sz w:val="20"/>
+              </w:rPr>
+              <w:t xml:space="preserve">, Derivações: </w:t>
+            </w:r>
+            <w:r>
+              <w:rPr>
+                <w:rFonts w:ascii="Calibri Light (Título)" w:hAnsi="Calibri Light (Título)"/>
+                <w:b/>
+                <w:sz w:val="20"/>
+              </w:rPr>
+              <w:t>23,1/22,0/20kV</w:t>
+            </w:r>
+            <w:r>
+              <w:rPr>
+                <w:rFonts w:ascii="Calibri Light (Título)" w:hAnsi="Calibri Light (Título)"/>
+                <w:sz w:val="20"/>
+              </w:rPr>
+              <w:t xml:space="preserve">, Tensão </w:t>
+            </w:r>
+            <w:r>
+              <w:rPr>
+                <w:rFonts w:ascii="Calibri Light (Título)" w:hAnsi="Calibri Light (Título)"/>
+                <w:b/>
+                <w:sz w:val="20"/>
+              </w:rPr>
+              <w:t>Secundária</w:t>
+            </w:r>
+            <w:r>
+              <w:rPr>
+                <w:rFonts w:ascii="Calibri Light (Título)" w:hAnsi="Calibri Light (Título)"/>
+                <w:sz w:val="20"/>
+              </w:rPr>
+              <w:t xml:space="preserve">: </w:t>
+            </w:r>
+            <w:r>
+              <w:rPr>
+                <w:rFonts w:ascii="Calibri Light (Título)" w:hAnsi="Calibri Light (Título)"/>
+                <w:b/>
+                <w:sz w:val="20"/>
+              </w:rPr>
+              <w:t>20,1V</w:t>
+            </w:r>
+            <w:r>
+              <w:rPr>
+                <w:rFonts w:ascii="Calibri Light (Título)" w:hAnsi="Calibri Light (Título)"/>
+                <w:sz w:val="20"/>
+              </w:rPr>
+              <w:t xml:space="preserve">, Grupo de Ligação: </w:t>
+            </w:r>
+            <w:r>
+              <w:rPr>
+                <w:rFonts w:ascii="Calibri Light (Título)" w:hAnsi="Calibri Light (Título)"/>
+                <w:b/>
+                <w:sz w:val="20"/>
+              </w:rPr>
+              <w:t>Dyn-1</w:t>
+            </w:r>
+            <w:r>
+              <w:rPr>
+                <w:rFonts w:ascii="Calibri Light (Título)" w:hAnsi="Calibri Light (Título)"/>
+                <w:sz w:val="20"/>
+              </w:rPr>
+              <w:t xml:space="preserve">, Frequência: </w:t>
+            </w:r>
+            <w:r>
+              <w:rPr>
+                <w:rFonts w:ascii="Calibri Light (Título)" w:hAnsi="Calibri Light (Título)"/>
+                <w:b/>
+                <w:sz w:val="20"/>
+              </w:rPr>
+              <w:t>60Hz</w:t>
+            </w:r>
+            <w:r>
+              <w:rPr>
+                <w:rFonts w:ascii="Calibri Light (Título)" w:hAnsi="Calibri Light (Título)"/>
+                <w:sz w:val="20"/>
+              </w:rPr>
+              <w:t xml:space="preserve">, NBI: </w:t>
+            </w:r>
+            <w:r>
+              <w:rPr>
+                <w:rFonts w:ascii="Calibri Light (Título)" w:hAnsi="Calibri Light (Título)"/>
+                <w:b/>
+                <w:sz w:val="20"/>
+              </w:rPr>
+              <w:t>125kV</w:t>
+            </w:r>
+            <w:r>
+              <w:rPr>
+                <w:rFonts w:ascii="Calibri Light (Título)" w:hAnsi="Calibri Light (Título)"/>
+                <w:sz w:val="20"/>
+              </w:rPr>
+              <w:t xml:space="preserve">, Classe de Temperatura: F (155ºC), Elevação Temperatura média dos enrolamentos: </w:t>
+            </w:r>
+            <w:r>
+              <w:rPr>
+                <w:rFonts w:ascii="Calibri Light (Título)" w:hAnsi="Calibri Light (Título)"/>
+                <w:b/>
+                <w:sz w:val="20"/>
+              </w:rPr>
+              <w:t>100ºC</w:t>
+            </w:r>
+            <w:r>
+              <w:rPr>
+                <w:rFonts w:ascii="Calibri Light (Título)" w:hAnsi="Calibri Light (Título)"/>
+                <w:sz w:val="20"/>
+              </w:rPr>
+              <w:t xml:space="preserve">, Materiais dos enrolamentos: </w:t>
+            </w:r>
+            <w:r>
+              <w:rPr>
+                <w:rFonts w:ascii="Calibri Light (Título)" w:hAnsi="Calibri Light (Título)"/>
+                <w:b/>
+                <w:sz w:val="20"/>
+              </w:rPr>
+              <w:t>Alumínio</w:t>
+            </w:r>
+            <w:r>
+              <w:rPr>
+                <w:rFonts w:ascii="Calibri Light (Título)" w:hAnsi="Calibri Light (Título)"/>
+                <w:sz w:val="20"/>
+              </w:rPr>
+              <w:t xml:space="preserve">, Altitude de Instalação: </w:t>
+            </w:r>
+            <w:r>
+              <w:rPr>
+                <w:rFonts w:ascii="Calibri Light (Título)" w:hAnsi="Calibri Light (Título)"/>
+                <w:b/>
+                <w:sz w:val="20"/>
+              </w:rPr>
+              <w:t>≤1000m</w:t>
+            </w:r>
+            <w:r>
+              <w:rPr>
+                <w:rFonts w:ascii="Calibri Light (Título)" w:hAnsi="Calibri Light (Título)"/>
+                <w:sz w:val="20"/>
+              </w:rPr>
+              <w:t xml:space="preserve">, Temperatura ambiente máxima: 40°C, Alta tensão Encapsulado em Resina Epóxi à Vácuo, Regime de Serviço: Contínuo, Tipo de Refrigeração: </w:t>
+            </w:r>
+            <w:r>
+              <w:rPr>
+                <w:rFonts w:ascii="Calibri Light (Título)" w:hAnsi="Calibri Light (Título)"/>
+                <w:b/>
+                <w:sz w:val="20"/>
+              </w:rPr>
+              <w:t>AN</w:t>
+            </w:r>
+            <w:r>
+              <w:rPr>
+                <w:rFonts w:ascii="Calibri Light (Título)" w:hAnsi="Calibri Light (Título)"/>
+                <w:sz w:val="20"/>
+              </w:rPr>
+              <w:t xml:space="preserve"> e Grau de Proteção: </w:t>
+            </w:r>
+            <w:r>
+              <w:rPr>
+                <w:rFonts w:ascii="Calibri Light (Título)" w:hAnsi="Calibri Light (Título)"/>
+                <w:b/>
+                <w:sz w:val="20"/>
+              </w:rPr>
+              <w:t>IP-54</w:t>
+            </w:r>
+            <w:r>
+              <w:rPr>
+                <w:rFonts w:ascii="Calibri Light (Título)" w:hAnsi="Calibri Light (Título)"/>
+                <w:sz w:val="20"/>
+              </w:rPr>
+              <w:t xml:space="preserve">, Demais características cfe. Norma ABNT-NBR 5356/11 - Eficiência </w:t>
+            </w:r>
+            <w:r>
+              <w:rPr>
+                <w:rFonts w:ascii="Calibri Light (Título)" w:hAnsi="Calibri Light (Título)"/>
+                <w:b/>
+                <w:sz w:val="20"/>
+              </w:rPr>
+              <w:t>“D”</w:t>
+            </w:r>
+            <w:r>
+              <w:rPr>
+                <w:rFonts w:ascii="Calibri Light (Título)" w:hAnsi="Calibri Light (Título)"/>
+                <w:sz w:val="20"/>
+              </w:rPr>
+              <w:t xml:space="preserve"> e acessórios abaixo.</w:t>
+            </w:r>
+          </w:p>
+        </w:tc>
+      </w:tr>
+      <w:tr>
+        <w:tc>
+          <w:tcPr>
+            <w:tcW w:type="dxa" w:w="850"/>
+            <w:tcBorders>
+              <w:top w:val="double" w:sz="4" w:space="0" w:color="000000"/>
+              <w:left w:val="double" w:sz="4" w:space="0" w:color="000000"/>
+              <w:bottom w:val="double" w:sz="4" w:space="0" w:color="000000"/>
+              <w:right w:val="double" w:sz="4" w:space="0" w:color="000000"/>
+            </w:tcBorders>
+          </w:tcPr>
+          <w:p>
+            <w:pPr>
+              <w:spacing w:before="100" w:after="0" w:line="240" w:lineRule="auto"/>
+              <w:jc w:val="center"/>
+            </w:pPr>
+            <w:r>
+              <w:t>3</w:t>
+            </w:r>
+          </w:p>
+        </w:tc>
+        <w:tc>
+          <w:tcPr>
+            <w:tcW w:type="dxa" w:w="8504"/>
+            <w:tcBorders>
+              <w:top w:val="double" w:sz="4" w:space="0" w:color="000000"/>
+              <w:left w:val="double" w:sz="4" w:space="0" w:color="000000"/>
+              <w:bottom w:val="double" w:sz="4" w:space="0" w:color="000000"/>
+              <w:right w:val="double" w:sz="4" w:space="0" w:color="000000"/>
+            </w:tcBorders>
+          </w:tcPr>
+          <w:p>
+            <w:pPr>
+              <w:spacing w:after="40"/>
+              <w:jc w:val="both"/>
+            </w:pPr>
+            <w:r/>
+            <w:r>
+              <w:rPr>
+                <w:rFonts w:ascii="Calibri Light (Título)" w:hAnsi="Calibri Light (Título)"/>
+                <w:sz w:val="20"/>
+              </w:rPr>
+              <w:t xml:space="preserve">Transformador Trifásico </w:t>
+            </w:r>
+            <w:r>
+              <w:rPr>
+                <w:rFonts w:ascii="Calibri Light (Título)" w:hAnsi="Calibri Light (Título)"/>
+                <w:b/>
+                <w:sz w:val="20"/>
+              </w:rPr>
+              <w:t>isolado a seco</w:t>
+            </w:r>
+            <w:r>
+              <w:rPr>
+                <w:rFonts w:ascii="Calibri Light (Título)" w:hAnsi="Calibri Light (Título)"/>
+                <w:sz w:val="20"/>
+              </w:rPr>
+              <w:t xml:space="preserve">, Classe de tensão </w:t>
+            </w:r>
+            <w:r>
+              <w:rPr>
+                <w:rFonts w:ascii="Calibri Light (Título)" w:hAnsi="Calibri Light (Título)"/>
+                <w:b/>
+                <w:sz w:val="20"/>
+              </w:rPr>
+              <w:t>15/1,1kV</w:t>
+            </w:r>
+            <w:r>
+              <w:rPr>
+                <w:rFonts w:ascii="Calibri Light (Título)" w:hAnsi="Calibri Light (Título)"/>
+                <w:sz w:val="20"/>
+              </w:rPr>
+              <w:t xml:space="preserve">, Marca e Fabricação Blutrafos, Potência: </w:t>
+            </w:r>
+            <w:r>
+              <w:rPr>
+                <w:rFonts w:ascii="Calibri Light (Título)" w:hAnsi="Calibri Light (Título)"/>
+                <w:b/>
+                <w:sz w:val="20"/>
+              </w:rPr>
+              <w:t>300 kVA</w:t>
+            </w:r>
+            <w:r>
+              <w:rPr>
+                <w:rFonts w:ascii="Calibri Light (Título)" w:hAnsi="Calibri Light (Título)"/>
+                <w:sz w:val="20"/>
+              </w:rPr>
+              <w:t xml:space="preserve">, Fator: </w:t>
+            </w:r>
+            <w:r>
+              <w:rPr>
+                <w:rFonts w:ascii="Calibri Light (Título)" w:hAnsi="Calibri Light (Título)"/>
+                <w:b/>
+                <w:sz w:val="20"/>
+              </w:rPr>
+              <w:t>K=1</w:t>
+            </w:r>
+            <w:r>
+              <w:rPr>
+                <w:rFonts w:ascii="Calibri Light (Título)" w:hAnsi="Calibri Light (Título)"/>
+                <w:sz w:val="20"/>
+              </w:rPr>
+              <w:t xml:space="preserve">, Tensão </w:t>
+            </w:r>
+            <w:r>
+              <w:rPr>
+                <w:rFonts w:ascii="Calibri Light (Título)" w:hAnsi="Calibri Light (Título)"/>
+                <w:b/>
+                <w:sz w:val="20"/>
+              </w:rPr>
+              <w:t>Primária</w:t>
+            </w:r>
+            <w:r>
+              <w:rPr>
+                <w:rFonts w:ascii="Calibri Light (Título)" w:hAnsi="Calibri Light (Título)"/>
+                <w:sz w:val="20"/>
+              </w:rPr>
+              <w:t xml:space="preserve">: </w:t>
+            </w:r>
+            <w:r>
+              <w:rPr>
+                <w:rFonts w:ascii="Calibri Light (Título)" w:hAnsi="Calibri Light (Título)"/>
+                <w:b/>
+                <w:sz w:val="20"/>
+              </w:rPr>
+              <w:t>13,8kV</w:t>
+            </w:r>
+            <w:r>
+              <w:rPr>
+                <w:rFonts w:ascii="Calibri Light (Título)" w:hAnsi="Calibri Light (Título)"/>
+                <w:sz w:val="20"/>
+              </w:rPr>
+              <w:t xml:space="preserve">, Derivações: </w:t>
+            </w:r>
+            <w:r>
+              <w:rPr>
+                <w:rFonts w:ascii="Calibri Light (Título)" w:hAnsi="Calibri Light (Título)"/>
+                <w:b/>
+                <w:sz w:val="20"/>
+              </w:rPr>
+              <w:t>13,8/13,2/12,6/12,0/11,4kV</w:t>
+            </w:r>
+            <w:r>
+              <w:rPr>
+                <w:rFonts w:ascii="Calibri Light (Título)" w:hAnsi="Calibri Light (Título)"/>
+                <w:sz w:val="20"/>
+              </w:rPr>
+              <w:t xml:space="preserve">, Tensão </w:t>
+            </w:r>
+            <w:r>
+              <w:rPr>
+                <w:rFonts w:ascii="Calibri Light (Título)" w:hAnsi="Calibri Light (Título)"/>
+                <w:b/>
+                <w:sz w:val="20"/>
+              </w:rPr>
+              <w:t>Secundária</w:t>
+            </w:r>
+            <w:r>
+              <w:rPr>
+                <w:rFonts w:ascii="Calibri Light (Título)" w:hAnsi="Calibri Light (Título)"/>
+                <w:sz w:val="20"/>
+              </w:rPr>
+              <w:t xml:space="preserve">: </w:t>
+            </w:r>
+            <w:r>
+              <w:rPr>
+                <w:rFonts w:ascii="Calibri Light (Título)" w:hAnsi="Calibri Light (Título)"/>
+                <w:b/>
+                <w:sz w:val="20"/>
+              </w:rPr>
+              <w:t>380/220V</w:t>
+            </w:r>
+            <w:r>
+              <w:rPr>
+                <w:rFonts w:ascii="Calibri Light (Título)" w:hAnsi="Calibri Light (Título)"/>
+                <w:sz w:val="20"/>
+              </w:rPr>
+              <w:t xml:space="preserve">, Grupo de Ligação: </w:t>
+            </w:r>
+            <w:r>
+              <w:rPr>
+                <w:rFonts w:ascii="Calibri Light (Título)" w:hAnsi="Calibri Light (Título)"/>
+                <w:b/>
+                <w:sz w:val="20"/>
+              </w:rPr>
+              <w:t>Dyn-1</w:t>
+            </w:r>
+            <w:r>
+              <w:rPr>
+                <w:rFonts w:ascii="Calibri Light (Título)" w:hAnsi="Calibri Light (Título)"/>
+                <w:sz w:val="20"/>
+              </w:rPr>
+              <w:t xml:space="preserve">, Frequência: </w:t>
+            </w:r>
+            <w:r>
+              <w:rPr>
+                <w:rFonts w:ascii="Calibri Light (Título)" w:hAnsi="Calibri Light (Título)"/>
+                <w:b/>
+                <w:sz w:val="20"/>
+              </w:rPr>
+              <w:t>60Hz</w:t>
+            </w:r>
+            <w:r>
+              <w:rPr>
+                <w:rFonts w:ascii="Calibri Light (Título)" w:hAnsi="Calibri Light (Título)"/>
+                <w:sz w:val="20"/>
+              </w:rPr>
+              <w:t xml:space="preserve">, NBI: </w:t>
+            </w:r>
+            <w:r>
+              <w:rPr>
+                <w:rFonts w:ascii="Calibri Light (Título)" w:hAnsi="Calibri Light (Título)"/>
+                <w:b/>
+                <w:sz w:val="20"/>
+              </w:rPr>
+              <w:t>95kV</w:t>
+            </w:r>
+            <w:r>
+              <w:rPr>
+                <w:rFonts w:ascii="Calibri Light (Título)" w:hAnsi="Calibri Light (Título)"/>
+                <w:sz w:val="20"/>
+              </w:rPr>
+              <w:t xml:space="preserve">, Classe de Temperatura: F (155ºC), Elevação Temperatura média dos enrolamentos: </w:t>
+            </w:r>
+            <w:r>
+              <w:rPr>
+                <w:rFonts w:ascii="Calibri Light (Título)" w:hAnsi="Calibri Light (Título)"/>
+                <w:b/>
+                <w:sz w:val="20"/>
+              </w:rPr>
+              <w:t>100ºC</w:t>
+            </w:r>
+            <w:r>
+              <w:rPr>
+                <w:rFonts w:ascii="Calibri Light (Título)" w:hAnsi="Calibri Light (Título)"/>
+                <w:sz w:val="20"/>
+              </w:rPr>
+              <w:t xml:space="preserve">, Materiais dos enrolamentos: </w:t>
+            </w:r>
+            <w:r>
+              <w:rPr>
+                <w:rFonts w:ascii="Calibri Light (Título)" w:hAnsi="Calibri Light (Título)"/>
+                <w:b/>
+                <w:sz w:val="20"/>
+              </w:rPr>
+              <w:t>Alumínio</w:t>
+            </w:r>
+            <w:r>
+              <w:rPr>
+                <w:rFonts w:ascii="Calibri Light (Título)" w:hAnsi="Calibri Light (Título)"/>
+                <w:sz w:val="20"/>
+              </w:rPr>
+              <w:t xml:space="preserve">, Altitude de Instalação: </w:t>
+            </w:r>
+            <w:r>
+              <w:rPr>
+                <w:rFonts w:ascii="Calibri Light (Título)" w:hAnsi="Calibri Light (Título)"/>
+                <w:b/>
+                <w:sz w:val="20"/>
+              </w:rPr>
+              <w:t>≤1000m</w:t>
+            </w:r>
+            <w:r>
+              <w:rPr>
+                <w:rFonts w:ascii="Calibri Light (Título)" w:hAnsi="Calibri Light (Título)"/>
+                <w:sz w:val="20"/>
+              </w:rPr>
+              <w:t xml:space="preserve">, Temperatura ambiente máxima: 40°C, Alta tensão Encapsulado em Resina Epóxi à Vácuo, Regime de Serviço: Contínuo, Tipo de Refrigeração: </w:t>
+            </w:r>
+            <w:r>
+              <w:rPr>
+                <w:rFonts w:ascii="Calibri Light (Título)" w:hAnsi="Calibri Light (Título)"/>
+                <w:b/>
+                <w:sz w:val="20"/>
+              </w:rPr>
+              <w:t>AN</w:t>
+            </w:r>
+            <w:r>
+              <w:rPr>
+                <w:rFonts w:ascii="Calibri Light (Título)" w:hAnsi="Calibri Light (Título)"/>
+                <w:sz w:val="20"/>
+              </w:rPr>
+              <w:t xml:space="preserve"> e Grau de Proteção: </w:t>
+            </w:r>
+            <w:r>
+              <w:rPr>
+                <w:rFonts w:ascii="Calibri Light (Título)" w:hAnsi="Calibri Light (Título)"/>
+                <w:b/>
+                <w:sz w:val="20"/>
+              </w:rPr>
+              <w:t>IP-00 com flanges</w:t>
+            </w:r>
+            <w:r>
+              <w:rPr>
+                <w:rFonts w:ascii="Calibri Light (Título)" w:hAnsi="Calibri Light (Título)"/>
+                <w:sz w:val="20"/>
+              </w:rPr>
+              <w:t xml:space="preserve">, Demais características cfe. Norma ABNT-NBR 5356/11 - Eficiência </w:t>
+            </w:r>
+            <w:r>
+              <w:rPr>
+                <w:rFonts w:ascii="Calibri Light (Título)" w:hAnsi="Calibri Light (Título)"/>
+                <w:b/>
+                <w:sz w:val="20"/>
+              </w:rPr>
+              <w:t>“1,2%”</w:t>
             </w:r>
             <w:r>
               <w:rPr>
@@ -2075,6 +3195,24 @@
     </w:p>
     <w:p>
       <w:pPr>
+        <w:pStyle w:val="PargrafodaLista"/>
+        <w:numPr>
+          <w:ilvl w:val="0"/>
+          <w:numId w:val="22"/>
+        </w:numPr>
+      </w:pPr>
+      <w:r>
+        <w:t>Invólucro (caixa metálica, grau de proteção IP</w:t>
+      </w:r>
+      <w:r>
+        <w:t>-54, 23</w:t>
+      </w:r>
+      <w:r>
+        <w:t>) confeccionado em chapas de aço carbono zincado por imersão a quente, com pintura externa na cor Ral-7032.</w:t>
+      </w:r>
+    </w:p>
+    <w:p>
+      <w:pPr>
         <w:pStyle w:val="Ttulo1"/>
         <w:numPr>
           <w:ilvl w:val="0"/>
@@ -2120,6 +3258,18 @@
     <w:p>
       <w:pPr>
         <w:pStyle w:val="Bullet"/>
+        <w:ind w:left="720"/>
+      </w:pPr>
+      <w:r>
+        <w:rPr>
+          <w:sz w:val="22"/>
+        </w:rPr>
+        <w:t>sei la</w:t>
+      </w:r>
+    </w:p>
+    <w:p>
+      <w:pPr>
+        <w:pStyle w:val="Bullet"/>
         <w:numPr>
           <w:ilvl w:val="0"/>
           <w:numId w:val="0"/>
@@ -2223,7 +3373,7 @@
           <w:color w:val="FF0000"/>
           <w:sz w:val="22"/>
         </w:rPr>
-        <w:t>5</w:t>
+        <w:t>1</w:t>
       </w:r>
       <w:r>
         <w:rPr>
@@ -2309,7 +3459,7 @@
           <w:color w:val="FF0000"/>
           <w:sz w:val="22"/>
         </w:rPr>
-        <w:t>2</w:t>
+        <w:t>3</w:t>
       </w:r>
       <w:r>
         <w:rPr>
@@ -2468,7 +3618,7 @@
         <w:rPr>
           <w:b/>
         </w:rPr>
-        <w:t>CIP- São Paulo/SP, sobre o veículo transportador (descarga não inclusa)</w:t>
+        <w:t>CIP- Contagem/MG, sobre o veículo transportador (descarga não inclusa)</w:t>
       </w:r>
     </w:p>
     <w:p>
@@ -2496,7 +3646,7 @@
         <w:jc w:val="left"/>
       </w:pPr>
       <w:r>
-        <w:t>40% - com a Aprovação dos Desenhos;</w:t>
+        <w:t>50% -  a 10 dias do Faturamento (Mediante aprovação financeira);</w:t>
       </w:r>
     </w:p>
     <w:p>
@@ -2505,16 +3655,7 @@
         <w:jc w:val="left"/>
       </w:pPr>
       <w:r>
-        <w:t>30% -  Contra aviso de pronto p/ embarque;</w:t>
-      </w:r>
-    </w:p>
-    <w:p>
-      <w:pPr>
-        <w:pStyle w:val="Bullet"/>
-        <w:jc w:val="left"/>
-      </w:pPr>
-      <w:r>
-        <w:t>30% -  a 28 dias do Faturamento (Mediante aprovação financeira);</w:t>
+        <w:t>50% - 20 dias do Pedido;</w:t>
       </w:r>
     </w:p>
     <w:p/>
@@ -2558,7 +3699,7 @@
         <w:rPr>
           <w:b/>
         </w:rPr>
-        <w:t>ICMS na alíquota de 12% incluso nos preços ofertados;</w:t>
+        <w:t>ICMS na alíquota de 10% incluso nos preços ofertados;</w:t>
       </w:r>
     </w:p>
     <w:p>
@@ -5483,7 +6624,7 @@
         <w:sz w:val="24"/>
         <w:szCs w:val="24"/>
       </w:rPr>
-      <w:t>11</w:t>
+      <w:t>02</w:t>
     </w:r>
     <w:r>
       <w:rPr>
@@ -5568,7 +6709,7 @@
         <w:sz w:val="24"/>
         <w:szCs w:val="24"/>
       </w:rPr>
-      <w:t>79583 -</w:t>
+      <w:t>80860 -</w:t>
     </w:r>
     <w:proofErr w:type="spellStart"/>
     <w:r>

</xml_diff>

<commit_message>
correção número da revisão
</commit_message>
<xml_diff>
--- a/output/proposta_mt.docx
+++ b/output/proposta_mt.docx
@@ -154,7 +154,7 @@
                 <w:sz w:val="32"/>
                 <w:szCs w:val="32"/>
               </w:rPr>
-              <w:t xml:space="preserve">80860 </w:t>
+              <w:t xml:space="preserve">80001 </w:t>
             </w:r>
             <w:proofErr w:type="spellStart"/>
             <w:r>
@@ -174,7 +174,7 @@
                 <w:sz w:val="32"/>
                 <w:szCs w:val="32"/>
               </w:rPr>
-              <w:t>00</w:t>
+              <w:t>01</w:t>
             </w:r>
             <w:r>
               <w:rPr>
@@ -192,7 +192,7 @@
                 <w:sz w:val="32"/>
                 <w:szCs w:val="32"/>
               </w:rPr>
-              <w:t>AMC Soluções em Energia</w:t>
+              <w:t>222</w:t>
             </w:r>
             <w:r>
               <w:rPr>
@@ -210,7 +210,7 @@
                 <w:sz w:val="32"/>
                 <w:szCs w:val="32"/>
               </w:rPr>
-              <w:t>010903</w:t>
+              <w:t>N/A</w:t>
             </w:r>
           </w:p>
           <w:p>
@@ -763,7 +763,7 @@
         <w:t xml:space="preserve"> </w:t>
       </w:r>
       <w:r>
-        <w:t>AMC Soluções em Energia</w:t>
+        <w:t>222</w:t>
       </w:r>
       <w:r>
         <w:br/>
@@ -781,28 +781,28 @@
         <w:t xml:space="preserve">. </w:t>
       </w:r>
       <w:r>
-        <w:t>Bruna Carolina Santos Souza</w:t>
+        <w:t>SEI LA</w:t>
       </w:r>
       <w:r>
         <w:br/>
         <w:t xml:space="preserve">Fone: </w:t>
       </w:r>
       <w:r>
-        <w:t>31 3476 3052</w:t>
+        <w:t>38988276452</w:t>
       </w:r>
       <w:r>
         <w:br/>
         <w:t xml:space="preserve">E-mail: </w:t>
       </w:r>
       <w:r>
-        <w:t>bruna.santos@amcsolucoes.com.br</w:t>
+        <w:t>eric.martins234@hotmail.com</w:t>
       </w:r>
       <w:r>
         <w:br/>
         <w:t xml:space="preserve">Cidade/UF: </w:t>
       </w:r>
       <w:r>
-        <w:t>Contagem/MG</w:t>
+        <w:t>São Paulo/SP</w:t>
       </w:r>
       <w:r>
         <w:br/>
@@ -821,7 +821,7 @@
         <w:t xml:space="preserve"> </w:t>
       </w:r>
       <w:r>
-        <w:t>010903</w:t>
+        <w:t>N/A</w:t>
       </w:r>
       <w:r>
         <w:br/>
@@ -1254,7 +1254,7 @@
                 <w:rFonts w:ascii="Calibri Light (Títulos)" w:hAnsi="Calibri Light (Títulos)"/>
                 <w:sz w:val="22"/>
               </w:rPr>
-              <w:t>2500 kVA</w:t>
+              <w:t>1000 kVA</w:t>
             </w:r>
           </w:p>
         </w:tc>
@@ -1326,7 +1326,7 @@
                 <w:rFonts w:ascii="Calibri Light (Títulos)" w:hAnsi="Calibri Light (Títulos)"/>
                 <w:sz w:val="22"/>
               </w:rPr>
-              <w:t>23</w:t>
+              <w:t>00</w:t>
             </w:r>
           </w:p>
         </w:tc>
@@ -1350,7 +1350,7 @@
                 <w:rFonts w:ascii="Calibri Light (Títulos)" w:hAnsi="Calibri Light (Títulos)"/>
                 <w:sz w:val="22"/>
               </w:rPr>
-              <w:t>5356-D</w:t>
+              <w:t>1,0 %</w:t>
             </w:r>
           </w:p>
         </w:tc>
@@ -1374,7 +1374,7 @@
                 <w:rFonts w:ascii="Calibri Light (Títulos)" w:hAnsi="Calibri Light (Títulos)"/>
                 <w:sz w:val="22"/>
               </w:rPr>
-              <w:t>245.969,06</w:t>
+              <w:t>129.948,85</w:t>
             </w:r>
           </w:p>
         </w:tc>
@@ -1398,493 +1398,7 @@
                 <w:rFonts w:ascii="Calibri Light (Títulos)" w:hAnsi="Calibri Light (Títulos)"/>
                 <w:sz w:val="22"/>
               </w:rPr>
-              <w:t>245.969,06</w:t>
-            </w:r>
-          </w:p>
-        </w:tc>
-        <w:tc>
-          <w:tcPr>
-            <w:tcW w:type="dxa" w:w="652"/>
-            <w:tcBorders>
-              <w:top w:val="double" w:sz="4" w:space="0" w:color="000000"/>
-              <w:left w:val="double" w:sz="4" w:space="0" w:color="000000"/>
-              <w:bottom w:val="double" w:sz="4" w:space="0" w:color="000000"/>
-              <w:right w:val="double" w:sz="4" w:space="0" w:color="000000"/>
-            </w:tcBorders>
-          </w:tcPr>
-          <w:p>
-            <w:pPr>
-              <w:spacing w:before="100" w:after="0" w:line="240" w:lineRule="auto"/>
-              <w:jc w:val="center"/>
-            </w:pPr>
-            <w:r>
-              <w:rPr>
-                <w:rFonts w:ascii="Calibri Light (Títulos)" w:hAnsi="Calibri Light (Títulos)"/>
-                <w:sz w:val="22"/>
-              </w:rPr>
-              <w:t>0%</w:t>
-            </w:r>
-          </w:p>
-        </w:tc>
-        <w:trHeight w:val="567" w:hRule="exact"/>
-      </w:tr>
-      <w:tr>
-        <w:tc>
-          <w:tcPr>
-            <w:tcW w:type="dxa" w:w="624"/>
-            <w:tcBorders>
-              <w:top w:val="double" w:sz="4" w:space="0" w:color="000000"/>
-              <w:left w:val="double" w:sz="4" w:space="0" w:color="000000"/>
-              <w:bottom w:val="double" w:sz="4" w:space="0" w:color="000000"/>
-              <w:right w:val="double" w:sz="4" w:space="0" w:color="000000"/>
-            </w:tcBorders>
-          </w:tcPr>
-          <w:p>
-            <w:pPr>
-              <w:spacing w:before="100" w:after="0" w:line="240" w:lineRule="auto"/>
-              <w:jc w:val="center"/>
-            </w:pPr>
-            <w:r>
-              <w:rPr>
-                <w:rFonts w:ascii="Calibri Light (Títulos)" w:hAnsi="Calibri Light (Títulos)"/>
-                <w:sz w:val="22"/>
-              </w:rPr>
-              <w:t>2</w:t>
-            </w:r>
-          </w:p>
-        </w:tc>
-        <w:tc>
-          <w:tcPr>
-            <w:tcW w:type="dxa" w:w="709"/>
-            <w:tcBorders>
-              <w:top w:val="double" w:sz="4" w:space="0" w:color="000000"/>
-              <w:left w:val="double" w:sz="4" w:space="0" w:color="000000"/>
-              <w:bottom w:val="double" w:sz="4" w:space="0" w:color="000000"/>
-              <w:right w:val="double" w:sz="4" w:space="0" w:color="000000"/>
-            </w:tcBorders>
-          </w:tcPr>
-          <w:p>
-            <w:pPr>
-              <w:spacing w:before="100" w:after="0" w:line="240" w:lineRule="auto"/>
-              <w:jc w:val="center"/>
-            </w:pPr>
-            <w:r>
-              <w:rPr>
-                <w:rFonts w:ascii="Calibri Light (Títulos)" w:hAnsi="Calibri Light (Títulos)"/>
-                <w:sz w:val="22"/>
-              </w:rPr>
-              <w:t>2</w:t>
-            </w:r>
-          </w:p>
-        </w:tc>
-        <w:tc>
-          <w:tcPr>
-            <w:tcW w:type="dxa" w:w="1247"/>
-            <w:tcBorders>
-              <w:top w:val="double" w:sz="4" w:space="0" w:color="000000"/>
-              <w:left w:val="double" w:sz="4" w:space="0" w:color="000000"/>
-              <w:bottom w:val="double" w:sz="4" w:space="0" w:color="000000"/>
-              <w:right w:val="double" w:sz="4" w:space="0" w:color="000000"/>
-            </w:tcBorders>
-          </w:tcPr>
-          <w:p>
-            <w:pPr>
-              <w:spacing w:before="100" w:after="0" w:line="240" w:lineRule="auto"/>
-              <w:jc w:val="center"/>
-            </w:pPr>
-            <w:r>
-              <w:rPr>
-                <w:rFonts w:ascii="Calibri Light (Títulos)" w:hAnsi="Calibri Light (Títulos)"/>
-                <w:sz w:val="22"/>
-              </w:rPr>
-              <w:t>300 kVA</w:t>
-            </w:r>
-          </w:p>
-        </w:tc>
-        <w:tc>
-          <w:tcPr>
-            <w:tcW w:type="dxa" w:w="567"/>
-            <w:tcBorders>
-              <w:top w:val="double" w:sz="4" w:space="0" w:color="000000"/>
-              <w:left w:val="double" w:sz="4" w:space="0" w:color="000000"/>
-              <w:bottom w:val="double" w:sz="4" w:space="0" w:color="000000"/>
-              <w:right w:val="double" w:sz="4" w:space="0" w:color="000000"/>
-            </w:tcBorders>
-          </w:tcPr>
-          <w:p>
-            <w:pPr>
-              <w:spacing w:before="100" w:after="0" w:line="240" w:lineRule="auto"/>
-              <w:jc w:val="center"/>
-            </w:pPr>
-            <w:r>
-              <w:rPr>
-                <w:rFonts w:ascii="Calibri Light (Títulos)" w:hAnsi="Calibri Light (Títulos)"/>
-                <w:sz w:val="22"/>
-              </w:rPr>
-              <w:t>8</w:t>
-            </w:r>
-          </w:p>
-        </w:tc>
-        <w:tc>
-          <w:tcPr>
-            <w:tcW w:type="dxa" w:w="1531"/>
-            <w:tcBorders>
-              <w:top w:val="double" w:sz="4" w:space="0" w:color="000000"/>
-              <w:left w:val="double" w:sz="4" w:space="0" w:color="000000"/>
-              <w:bottom w:val="double" w:sz="4" w:space="0" w:color="000000"/>
-              <w:right w:val="double" w:sz="4" w:space="0" w:color="000000"/>
-            </w:tcBorders>
-          </w:tcPr>
-          <w:p>
-            <w:pPr>
-              <w:spacing w:before="100" w:after="0" w:line="240" w:lineRule="auto"/>
-              <w:jc w:val="center"/>
-            </w:pPr>
-            <w:r>
-              <w:rPr>
-                <w:rFonts w:ascii="Calibri Light (Títulos)" w:hAnsi="Calibri Light (Títulos)"/>
-                <w:sz w:val="22"/>
-              </w:rPr>
-              <w:t>23,1kV /20,1 V</w:t>
-            </w:r>
-          </w:p>
-        </w:tc>
-        <w:tc>
-          <w:tcPr>
-            <w:tcW w:type="dxa" w:w="567"/>
-            <w:tcBorders>
-              <w:top w:val="double" w:sz="4" w:space="0" w:color="000000"/>
-              <w:left w:val="double" w:sz="4" w:space="0" w:color="000000"/>
-              <w:bottom w:val="double" w:sz="4" w:space="0" w:color="000000"/>
-              <w:right w:val="double" w:sz="4" w:space="0" w:color="000000"/>
-            </w:tcBorders>
-          </w:tcPr>
-          <w:p>
-            <w:pPr>
-              <w:spacing w:before="100" w:after="0" w:line="240" w:lineRule="auto"/>
-              <w:jc w:val="center"/>
-            </w:pPr>
-            <w:r>
-              <w:rPr>
-                <w:rFonts w:ascii="Calibri Light (Títulos)" w:hAnsi="Calibri Light (Títulos)"/>
-                <w:sz w:val="22"/>
-              </w:rPr>
-              <w:t>54</w:t>
-            </w:r>
-          </w:p>
-        </w:tc>
-        <w:tc>
-          <w:tcPr>
-            <w:tcW w:type="dxa" w:w="992"/>
-            <w:tcBorders>
-              <w:top w:val="double" w:sz="4" w:space="0" w:color="000000"/>
-              <w:left w:val="double" w:sz="4" w:space="0" w:color="000000"/>
-              <w:bottom w:val="double" w:sz="4" w:space="0" w:color="000000"/>
-              <w:right w:val="double" w:sz="4" w:space="0" w:color="000000"/>
-            </w:tcBorders>
-          </w:tcPr>
-          <w:p>
-            <w:pPr>
-              <w:spacing w:before="100" w:after="0" w:line="240" w:lineRule="auto"/>
-              <w:jc w:val="center"/>
-            </w:pPr>
-            <w:r>
-              <w:rPr>
-                <w:rFonts w:ascii="Calibri Light (Títulos)" w:hAnsi="Calibri Light (Títulos)"/>
-                <w:sz w:val="22"/>
-              </w:rPr>
-              <w:t>5356-D</w:t>
-            </w:r>
-          </w:p>
-        </w:tc>
-        <w:tc>
-          <w:tcPr>
-            <w:tcW w:type="dxa" w:w="1491"/>
-            <w:tcBorders>
-              <w:top w:val="double" w:sz="4" w:space="0" w:color="000000"/>
-              <w:left w:val="double" w:sz="4" w:space="0" w:color="000000"/>
-              <w:bottom w:val="double" w:sz="4" w:space="0" w:color="000000"/>
-              <w:right w:val="double" w:sz="4" w:space="0" w:color="000000"/>
-            </w:tcBorders>
-          </w:tcPr>
-          <w:p>
-            <w:pPr>
-              <w:spacing w:before="100" w:after="0" w:line="240" w:lineRule="auto"/>
-              <w:jc w:val="center"/>
-            </w:pPr>
-            <w:r>
-              <w:rPr>
-                <w:rFonts w:ascii="Calibri Light (Títulos)" w:hAnsi="Calibri Light (Títulos)"/>
-                <w:sz w:val="22"/>
-              </w:rPr>
-              <w:t>151.589,84</w:t>
-            </w:r>
-          </w:p>
-        </w:tc>
-        <w:tc>
-          <w:tcPr>
-            <w:tcW w:type="dxa" w:w="1491"/>
-            <w:tcBorders>
-              <w:top w:val="double" w:sz="4" w:space="0" w:color="000000"/>
-              <w:left w:val="double" w:sz="4" w:space="0" w:color="000000"/>
-              <w:bottom w:val="double" w:sz="4" w:space="0" w:color="000000"/>
-              <w:right w:val="double" w:sz="4" w:space="0" w:color="000000"/>
-            </w:tcBorders>
-          </w:tcPr>
-          <w:p>
-            <w:pPr>
-              <w:spacing w:before="100" w:after="0" w:line="240" w:lineRule="auto"/>
-              <w:jc w:val="center"/>
-            </w:pPr>
-            <w:r>
-              <w:rPr>
-                <w:rFonts w:ascii="Calibri Light (Títulos)" w:hAnsi="Calibri Light (Títulos)"/>
-                <w:sz w:val="22"/>
-              </w:rPr>
-              <w:t>303.179,68</w:t>
-            </w:r>
-          </w:p>
-        </w:tc>
-        <w:tc>
-          <w:tcPr>
-            <w:tcW w:type="dxa" w:w="652"/>
-            <w:tcBorders>
-              <w:top w:val="double" w:sz="4" w:space="0" w:color="000000"/>
-              <w:left w:val="double" w:sz="4" w:space="0" w:color="000000"/>
-              <w:bottom w:val="double" w:sz="4" w:space="0" w:color="000000"/>
-              <w:right w:val="double" w:sz="4" w:space="0" w:color="000000"/>
-            </w:tcBorders>
-          </w:tcPr>
-          <w:p>
-            <w:pPr>
-              <w:spacing w:before="100" w:after="0" w:line="240" w:lineRule="auto"/>
-              <w:jc w:val="center"/>
-            </w:pPr>
-            <w:r>
-              <w:rPr>
-                <w:rFonts w:ascii="Calibri Light (Títulos)" w:hAnsi="Calibri Light (Títulos)"/>
-                <w:sz w:val="22"/>
-              </w:rPr>
-              <w:t>0%</w:t>
-            </w:r>
-          </w:p>
-        </w:tc>
-        <w:trHeight w:val="567" w:hRule="exact"/>
-      </w:tr>
-      <w:tr>
-        <w:tc>
-          <w:tcPr>
-            <w:tcW w:type="dxa" w:w="624"/>
-            <w:tcBorders>
-              <w:top w:val="double" w:sz="4" w:space="0" w:color="000000"/>
-              <w:left w:val="double" w:sz="4" w:space="0" w:color="000000"/>
-              <w:bottom w:val="double" w:sz="4" w:space="0" w:color="000000"/>
-              <w:right w:val="double" w:sz="4" w:space="0" w:color="000000"/>
-            </w:tcBorders>
-          </w:tcPr>
-          <w:p>
-            <w:pPr>
-              <w:spacing w:before="100" w:after="0" w:line="240" w:lineRule="auto"/>
-              <w:jc w:val="center"/>
-            </w:pPr>
-            <w:r>
-              <w:rPr>
-                <w:rFonts w:ascii="Calibri Light (Títulos)" w:hAnsi="Calibri Light (Títulos)"/>
-                <w:sz w:val="22"/>
-              </w:rPr>
-              <w:t>3</w:t>
-            </w:r>
-          </w:p>
-        </w:tc>
-        <w:tc>
-          <w:tcPr>
-            <w:tcW w:type="dxa" w:w="709"/>
-            <w:tcBorders>
-              <w:top w:val="double" w:sz="4" w:space="0" w:color="000000"/>
-              <w:left w:val="double" w:sz="4" w:space="0" w:color="000000"/>
-              <w:bottom w:val="double" w:sz="4" w:space="0" w:color="000000"/>
-              <w:right w:val="double" w:sz="4" w:space="0" w:color="000000"/>
-            </w:tcBorders>
-          </w:tcPr>
-          <w:p>
-            <w:pPr>
-              <w:spacing w:before="100" w:after="0" w:line="240" w:lineRule="auto"/>
-              <w:jc w:val="center"/>
-            </w:pPr>
-            <w:r>
-              <w:rPr>
-                <w:rFonts w:ascii="Calibri Light (Títulos)" w:hAnsi="Calibri Light (Títulos)"/>
-                <w:sz w:val="22"/>
-              </w:rPr>
-              <w:t>1</w:t>
-            </w:r>
-          </w:p>
-        </w:tc>
-        <w:tc>
-          <w:tcPr>
-            <w:tcW w:type="dxa" w:w="1247"/>
-            <w:tcBorders>
-              <w:top w:val="double" w:sz="4" w:space="0" w:color="000000"/>
-              <w:left w:val="double" w:sz="4" w:space="0" w:color="000000"/>
-              <w:bottom w:val="double" w:sz="4" w:space="0" w:color="000000"/>
-              <w:right w:val="double" w:sz="4" w:space="0" w:color="000000"/>
-            </w:tcBorders>
-          </w:tcPr>
-          <w:p>
-            <w:pPr>
-              <w:spacing w:before="100" w:after="0" w:line="240" w:lineRule="auto"/>
-              <w:jc w:val="center"/>
-            </w:pPr>
-            <w:r>
-              <w:rPr>
-                <w:rFonts w:ascii="Calibri Light (Títulos)" w:hAnsi="Calibri Light (Títulos)"/>
-                <w:sz w:val="22"/>
-              </w:rPr>
-              <w:t>300 kVA</w:t>
-            </w:r>
-          </w:p>
-        </w:tc>
-        <w:tc>
-          <w:tcPr>
-            <w:tcW w:type="dxa" w:w="567"/>
-            <w:tcBorders>
-              <w:top w:val="double" w:sz="4" w:space="0" w:color="000000"/>
-              <w:left w:val="double" w:sz="4" w:space="0" w:color="000000"/>
-              <w:bottom w:val="double" w:sz="4" w:space="0" w:color="000000"/>
-              <w:right w:val="double" w:sz="4" w:space="0" w:color="000000"/>
-            </w:tcBorders>
-          </w:tcPr>
-          <w:p>
-            <w:pPr>
-              <w:spacing w:before="100" w:after="0" w:line="240" w:lineRule="auto"/>
-              <w:jc w:val="center"/>
-            </w:pPr>
-            <w:r>
-              <w:rPr>
-                <w:rFonts w:ascii="Calibri Light (Títulos)" w:hAnsi="Calibri Light (Títulos)"/>
-                <w:sz w:val="22"/>
-              </w:rPr>
-              <w:t>1</w:t>
-            </w:r>
-          </w:p>
-        </w:tc>
-        <w:tc>
-          <w:tcPr>
-            <w:tcW w:type="dxa" w:w="1531"/>
-            <w:tcBorders>
-              <w:top w:val="double" w:sz="4" w:space="0" w:color="000000"/>
-              <w:left w:val="double" w:sz="4" w:space="0" w:color="000000"/>
-              <w:bottom w:val="double" w:sz="4" w:space="0" w:color="000000"/>
-              <w:right w:val="double" w:sz="4" w:space="0" w:color="000000"/>
-            </w:tcBorders>
-          </w:tcPr>
-          <w:p>
-            <w:pPr>
-              <w:spacing w:before="100" w:after="0" w:line="240" w:lineRule="auto"/>
-              <w:jc w:val="center"/>
-            </w:pPr>
-            <w:r>
-              <w:rPr>
-                <w:rFonts w:ascii="Calibri Light (Títulos)" w:hAnsi="Calibri Light (Títulos)"/>
-                <w:sz w:val="22"/>
-              </w:rPr>
-              <w:t>13,8kV /380 V</w:t>
-            </w:r>
-          </w:p>
-        </w:tc>
-        <w:tc>
-          <w:tcPr>
-            <w:tcW w:type="dxa" w:w="567"/>
-            <w:tcBorders>
-              <w:top w:val="double" w:sz="4" w:space="0" w:color="000000"/>
-              <w:left w:val="double" w:sz="4" w:space="0" w:color="000000"/>
-              <w:bottom w:val="double" w:sz="4" w:space="0" w:color="000000"/>
-              <w:right w:val="double" w:sz="4" w:space="0" w:color="000000"/>
-            </w:tcBorders>
-          </w:tcPr>
-          <w:p>
-            <w:pPr>
-              <w:spacing w:before="100" w:after="0" w:line="240" w:lineRule="auto"/>
-              <w:jc w:val="center"/>
-            </w:pPr>
-            <w:r>
-              <w:rPr>
-                <w:rFonts w:ascii="Calibri Light (Títulos)" w:hAnsi="Calibri Light (Títulos)"/>
-                <w:sz w:val="22"/>
-              </w:rPr>
-              <w:t>00</w:t>
-            </w:r>
-          </w:p>
-        </w:tc>
-        <w:tc>
-          <w:tcPr>
-            <w:tcW w:type="dxa" w:w="992"/>
-            <w:tcBorders>
-              <w:top w:val="double" w:sz="4" w:space="0" w:color="000000"/>
-              <w:left w:val="double" w:sz="4" w:space="0" w:color="000000"/>
-              <w:bottom w:val="double" w:sz="4" w:space="0" w:color="000000"/>
-              <w:right w:val="double" w:sz="4" w:space="0" w:color="000000"/>
-            </w:tcBorders>
-          </w:tcPr>
-          <w:p>
-            <w:pPr>
-              <w:spacing w:before="100" w:after="0" w:line="240" w:lineRule="auto"/>
-              <w:jc w:val="center"/>
-            </w:pPr>
-            <w:r>
-              <w:rPr>
-                <w:rFonts w:ascii="Calibri Light (Títulos)" w:hAnsi="Calibri Light (Títulos)"/>
-                <w:sz w:val="22"/>
-              </w:rPr>
-              <w:t>1,2 %</w:t>
-            </w:r>
-          </w:p>
-        </w:tc>
-        <w:tc>
-          <w:tcPr>
-            <w:tcW w:type="dxa" w:w="1491"/>
-            <w:tcBorders>
-              <w:top w:val="double" w:sz="4" w:space="0" w:color="000000"/>
-              <w:left w:val="double" w:sz="4" w:space="0" w:color="000000"/>
-              <w:bottom w:val="double" w:sz="4" w:space="0" w:color="000000"/>
-              <w:right w:val="double" w:sz="4" w:space="0" w:color="000000"/>
-            </w:tcBorders>
-          </w:tcPr>
-          <w:p>
-            <w:pPr>
-              <w:spacing w:before="100" w:after="0" w:line="240" w:lineRule="auto"/>
-              <w:jc w:val="center"/>
-            </w:pPr>
-            <w:r>
-              <w:rPr>
-                <w:rFonts w:ascii="Calibri Light (Títulos)" w:hAnsi="Calibri Light (Títulos)"/>
-                <w:sz w:val="22"/>
-              </w:rPr>
-              <w:t>88.551,18</w:t>
-            </w:r>
-          </w:p>
-        </w:tc>
-        <w:tc>
-          <w:tcPr>
-            <w:tcW w:type="dxa" w:w="1491"/>
-            <w:tcBorders>
-              <w:top w:val="double" w:sz="4" w:space="0" w:color="000000"/>
-              <w:left w:val="double" w:sz="4" w:space="0" w:color="000000"/>
-              <w:bottom w:val="double" w:sz="4" w:space="0" w:color="000000"/>
-              <w:right w:val="double" w:sz="4" w:space="0" w:color="000000"/>
-            </w:tcBorders>
-          </w:tcPr>
-          <w:p>
-            <w:pPr>
-              <w:spacing w:before="100" w:after="0" w:line="240" w:lineRule="auto"/>
-              <w:jc w:val="center"/>
-            </w:pPr>
-            <w:r>
-              <w:rPr>
-                <w:rFonts w:ascii="Calibri Light (Títulos)" w:hAnsi="Calibri Light (Títulos)"/>
-                <w:sz w:val="22"/>
-              </w:rPr>
-              <w:t>88.551,18</w:t>
+              <w:t>129.948,85</w:t>
             </w:r>
           </w:p>
         </w:tc>
@@ -1967,7 +1481,7 @@
                 <w:color w:val="FFFFFF"/>
                 <w:sz w:val="22"/>
               </w:rPr>
-              <w:t>R$ 637.699,92</w:t>
+              <w:t>R$ 129.948,85</w:t>
             </w:r>
           </w:p>
         </w:tc>
@@ -2145,7 +1659,7 @@
                 <w:b/>
                 <w:sz w:val="20"/>
               </w:rPr>
-              <w:t>2500 kVA</w:t>
+              <w:t>1000 kVA</w:t>
             </w:r>
             <w:r>
               <w:rPr>
@@ -2355,7 +1869,7 @@
                 <w:b/>
                 <w:sz w:val="20"/>
               </w:rPr>
-              <w:t>IP-23</w:t>
+              <w:t>IP-00</w:t>
             </w:r>
             <w:r>
               <w:rPr>
@@ -2370,641 +1884,7 @@
                 <w:b/>
                 <w:sz w:val="20"/>
               </w:rPr>
-              <w:t>“D”</w:t>
-            </w:r>
-            <w:r>
-              <w:rPr>
-                <w:rFonts w:ascii="Calibri Light (Título)" w:hAnsi="Calibri Light (Título)"/>
-                <w:sz w:val="20"/>
-              </w:rPr>
-              <w:t xml:space="preserve"> e acessórios abaixo.</w:t>
-            </w:r>
-          </w:p>
-        </w:tc>
-      </w:tr>
-      <w:tr>
-        <w:tc>
-          <w:tcPr>
-            <w:tcW w:type="dxa" w:w="850"/>
-            <w:tcBorders>
-              <w:top w:val="double" w:sz="4" w:space="0" w:color="000000"/>
-              <w:left w:val="double" w:sz="4" w:space="0" w:color="000000"/>
-              <w:bottom w:val="double" w:sz="4" w:space="0" w:color="000000"/>
-              <w:right w:val="double" w:sz="4" w:space="0" w:color="000000"/>
-            </w:tcBorders>
-          </w:tcPr>
-          <w:p>
-            <w:pPr>
-              <w:spacing w:before="100" w:after="0" w:line="240" w:lineRule="auto"/>
-              <w:jc w:val="center"/>
-            </w:pPr>
-            <w:r>
-              <w:t>2</w:t>
-            </w:r>
-          </w:p>
-        </w:tc>
-        <w:tc>
-          <w:tcPr>
-            <w:tcW w:type="dxa" w:w="8504"/>
-            <w:tcBorders>
-              <w:top w:val="double" w:sz="4" w:space="0" w:color="000000"/>
-              <w:left w:val="double" w:sz="4" w:space="0" w:color="000000"/>
-              <w:bottom w:val="double" w:sz="4" w:space="0" w:color="000000"/>
-              <w:right w:val="double" w:sz="4" w:space="0" w:color="000000"/>
-            </w:tcBorders>
-          </w:tcPr>
-          <w:p>
-            <w:pPr>
-              <w:spacing w:after="40"/>
-              <w:jc w:val="both"/>
-            </w:pPr>
-            <w:r/>
-            <w:r>
-              <w:rPr>
-                <w:rFonts w:ascii="Calibri Light (Título)" w:hAnsi="Calibri Light (Título)"/>
-                <w:sz w:val="20"/>
-              </w:rPr>
-              <w:t xml:space="preserve">Transformador Trifásico </w:t>
-            </w:r>
-            <w:r>
-              <w:rPr>
-                <w:rFonts w:ascii="Calibri Light (Título)" w:hAnsi="Calibri Light (Título)"/>
-                <w:b/>
-                <w:sz w:val="20"/>
-              </w:rPr>
-              <w:t>isolado a seco</w:t>
-            </w:r>
-            <w:r>
-              <w:rPr>
-                <w:rFonts w:ascii="Calibri Light (Título)" w:hAnsi="Calibri Light (Título)"/>
-                <w:sz w:val="20"/>
-              </w:rPr>
-              <w:t xml:space="preserve">, Classe de tensão </w:t>
-            </w:r>
-            <w:r>
-              <w:rPr>
-                <w:rFonts w:ascii="Calibri Light (Título)" w:hAnsi="Calibri Light (Título)"/>
-                <w:b/>
-                <w:sz w:val="20"/>
-              </w:rPr>
-              <w:t>24/1,1kV</w:t>
-            </w:r>
-            <w:r>
-              <w:rPr>
-                <w:rFonts w:ascii="Calibri Light (Título)" w:hAnsi="Calibri Light (Título)"/>
-                <w:sz w:val="20"/>
-              </w:rPr>
-              <w:t xml:space="preserve">, Marca e Fabricação Blutrafos, Potência: </w:t>
-            </w:r>
-            <w:r>
-              <w:rPr>
-                <w:rFonts w:ascii="Calibri Light (Título)" w:hAnsi="Calibri Light (Título)"/>
-                <w:b/>
-                <w:sz w:val="20"/>
-              </w:rPr>
-              <w:t>300 kVA</w:t>
-            </w:r>
-            <w:r>
-              <w:rPr>
-                <w:rFonts w:ascii="Calibri Light (Título)" w:hAnsi="Calibri Light (Título)"/>
-                <w:sz w:val="20"/>
-              </w:rPr>
-              <w:t xml:space="preserve">, Fator: </w:t>
-            </w:r>
-            <w:r>
-              <w:rPr>
-                <w:rFonts w:ascii="Calibri Light (Título)" w:hAnsi="Calibri Light (Título)"/>
-                <w:b/>
-                <w:sz w:val="20"/>
-              </w:rPr>
-              <w:t>K=8</w:t>
-            </w:r>
-            <w:r>
-              <w:rPr>
-                <w:rFonts w:ascii="Calibri Light (Título)" w:hAnsi="Calibri Light (Título)"/>
-                <w:sz w:val="20"/>
-              </w:rPr>
-              <w:t xml:space="preserve">, Tensão </w:t>
-            </w:r>
-            <w:r>
-              <w:rPr>
-                <w:rFonts w:ascii="Calibri Light (Título)" w:hAnsi="Calibri Light (Título)"/>
-                <w:b/>
-                <w:sz w:val="20"/>
-              </w:rPr>
-              <w:t>Primária</w:t>
-            </w:r>
-            <w:r>
-              <w:rPr>
-                <w:rFonts w:ascii="Calibri Light (Título)" w:hAnsi="Calibri Light (Título)"/>
-                <w:sz w:val="20"/>
-              </w:rPr>
-              <w:t xml:space="preserve">: </w:t>
-            </w:r>
-            <w:r>
-              <w:rPr>
-                <w:rFonts w:ascii="Calibri Light (Título)" w:hAnsi="Calibri Light (Título)"/>
-                <w:b/>
-                <w:sz w:val="20"/>
-              </w:rPr>
-              <w:t>23,1kV</w:t>
-            </w:r>
-            <w:r>
-              <w:rPr>
-                <w:rFonts w:ascii="Calibri Light (Título)" w:hAnsi="Calibri Light (Título)"/>
-                <w:sz w:val="20"/>
-              </w:rPr>
-              <w:t xml:space="preserve">, Derivações: </w:t>
-            </w:r>
-            <w:r>
-              <w:rPr>
-                <w:rFonts w:ascii="Calibri Light (Título)" w:hAnsi="Calibri Light (Título)"/>
-                <w:b/>
-                <w:sz w:val="20"/>
-              </w:rPr>
-              <w:t>23,1/22,0/20kV</w:t>
-            </w:r>
-            <w:r>
-              <w:rPr>
-                <w:rFonts w:ascii="Calibri Light (Título)" w:hAnsi="Calibri Light (Título)"/>
-                <w:sz w:val="20"/>
-              </w:rPr>
-              <w:t xml:space="preserve">, Tensão </w:t>
-            </w:r>
-            <w:r>
-              <w:rPr>
-                <w:rFonts w:ascii="Calibri Light (Título)" w:hAnsi="Calibri Light (Título)"/>
-                <w:b/>
-                <w:sz w:val="20"/>
-              </w:rPr>
-              <w:t>Secundária</w:t>
-            </w:r>
-            <w:r>
-              <w:rPr>
-                <w:rFonts w:ascii="Calibri Light (Título)" w:hAnsi="Calibri Light (Título)"/>
-                <w:sz w:val="20"/>
-              </w:rPr>
-              <w:t xml:space="preserve">: </w:t>
-            </w:r>
-            <w:r>
-              <w:rPr>
-                <w:rFonts w:ascii="Calibri Light (Título)" w:hAnsi="Calibri Light (Título)"/>
-                <w:b/>
-                <w:sz w:val="20"/>
-              </w:rPr>
-              <w:t>20,1V</w:t>
-            </w:r>
-            <w:r>
-              <w:rPr>
-                <w:rFonts w:ascii="Calibri Light (Título)" w:hAnsi="Calibri Light (Título)"/>
-                <w:sz w:val="20"/>
-              </w:rPr>
-              <w:t xml:space="preserve">, Grupo de Ligação: </w:t>
-            </w:r>
-            <w:r>
-              <w:rPr>
-                <w:rFonts w:ascii="Calibri Light (Título)" w:hAnsi="Calibri Light (Título)"/>
-                <w:b/>
-                <w:sz w:val="20"/>
-              </w:rPr>
-              <w:t>Dyn-1</w:t>
-            </w:r>
-            <w:r>
-              <w:rPr>
-                <w:rFonts w:ascii="Calibri Light (Título)" w:hAnsi="Calibri Light (Título)"/>
-                <w:sz w:val="20"/>
-              </w:rPr>
-              <w:t xml:space="preserve">, Frequência: </w:t>
-            </w:r>
-            <w:r>
-              <w:rPr>
-                <w:rFonts w:ascii="Calibri Light (Título)" w:hAnsi="Calibri Light (Título)"/>
-                <w:b/>
-                <w:sz w:val="20"/>
-              </w:rPr>
-              <w:t>60Hz</w:t>
-            </w:r>
-            <w:r>
-              <w:rPr>
-                <w:rFonts w:ascii="Calibri Light (Título)" w:hAnsi="Calibri Light (Título)"/>
-                <w:sz w:val="20"/>
-              </w:rPr>
-              <w:t xml:space="preserve">, NBI: </w:t>
-            </w:r>
-            <w:r>
-              <w:rPr>
-                <w:rFonts w:ascii="Calibri Light (Título)" w:hAnsi="Calibri Light (Título)"/>
-                <w:b/>
-                <w:sz w:val="20"/>
-              </w:rPr>
-              <w:t>125kV</w:t>
-            </w:r>
-            <w:r>
-              <w:rPr>
-                <w:rFonts w:ascii="Calibri Light (Título)" w:hAnsi="Calibri Light (Título)"/>
-                <w:sz w:val="20"/>
-              </w:rPr>
-              <w:t xml:space="preserve">, Classe de Temperatura: F (155ºC), Elevação Temperatura média dos enrolamentos: </w:t>
-            </w:r>
-            <w:r>
-              <w:rPr>
-                <w:rFonts w:ascii="Calibri Light (Título)" w:hAnsi="Calibri Light (Título)"/>
-                <w:b/>
-                <w:sz w:val="20"/>
-              </w:rPr>
-              <w:t>100ºC</w:t>
-            </w:r>
-            <w:r>
-              <w:rPr>
-                <w:rFonts w:ascii="Calibri Light (Título)" w:hAnsi="Calibri Light (Título)"/>
-                <w:sz w:val="20"/>
-              </w:rPr>
-              <w:t xml:space="preserve">, Materiais dos enrolamentos: </w:t>
-            </w:r>
-            <w:r>
-              <w:rPr>
-                <w:rFonts w:ascii="Calibri Light (Título)" w:hAnsi="Calibri Light (Título)"/>
-                <w:b/>
-                <w:sz w:val="20"/>
-              </w:rPr>
-              <w:t>Alumínio</w:t>
-            </w:r>
-            <w:r>
-              <w:rPr>
-                <w:rFonts w:ascii="Calibri Light (Título)" w:hAnsi="Calibri Light (Título)"/>
-                <w:sz w:val="20"/>
-              </w:rPr>
-              <w:t xml:space="preserve">, Altitude de Instalação: </w:t>
-            </w:r>
-            <w:r>
-              <w:rPr>
-                <w:rFonts w:ascii="Calibri Light (Título)" w:hAnsi="Calibri Light (Título)"/>
-                <w:b/>
-                <w:sz w:val="20"/>
-              </w:rPr>
-              <w:t>≤1000m</w:t>
-            </w:r>
-            <w:r>
-              <w:rPr>
-                <w:rFonts w:ascii="Calibri Light (Título)" w:hAnsi="Calibri Light (Título)"/>
-                <w:sz w:val="20"/>
-              </w:rPr>
-              <w:t xml:space="preserve">, Temperatura ambiente máxima: 40°C, Alta tensão Encapsulado em Resina Epóxi à Vácuo, Regime de Serviço: Contínuo, Tipo de Refrigeração: </w:t>
-            </w:r>
-            <w:r>
-              <w:rPr>
-                <w:rFonts w:ascii="Calibri Light (Título)" w:hAnsi="Calibri Light (Título)"/>
-                <w:b/>
-                <w:sz w:val="20"/>
-              </w:rPr>
-              <w:t>AN</w:t>
-            </w:r>
-            <w:r>
-              <w:rPr>
-                <w:rFonts w:ascii="Calibri Light (Título)" w:hAnsi="Calibri Light (Título)"/>
-                <w:sz w:val="20"/>
-              </w:rPr>
-              <w:t xml:space="preserve"> e Grau de Proteção: </w:t>
-            </w:r>
-            <w:r>
-              <w:rPr>
-                <w:rFonts w:ascii="Calibri Light (Título)" w:hAnsi="Calibri Light (Título)"/>
-                <w:b/>
-                <w:sz w:val="20"/>
-              </w:rPr>
-              <w:t>IP-54</w:t>
-            </w:r>
-            <w:r>
-              <w:rPr>
-                <w:rFonts w:ascii="Calibri Light (Título)" w:hAnsi="Calibri Light (Título)"/>
-                <w:sz w:val="20"/>
-              </w:rPr>
-              <w:t xml:space="preserve">, Demais características cfe. Norma ABNT-NBR 5356/11 - Eficiência </w:t>
-            </w:r>
-            <w:r>
-              <w:rPr>
-                <w:rFonts w:ascii="Calibri Light (Título)" w:hAnsi="Calibri Light (Título)"/>
-                <w:b/>
-                <w:sz w:val="20"/>
-              </w:rPr>
-              <w:t>“D”</w:t>
-            </w:r>
-            <w:r>
-              <w:rPr>
-                <w:rFonts w:ascii="Calibri Light (Título)" w:hAnsi="Calibri Light (Título)"/>
-                <w:sz w:val="20"/>
-              </w:rPr>
-              <w:t xml:space="preserve"> e acessórios abaixo.</w:t>
-            </w:r>
-          </w:p>
-        </w:tc>
-      </w:tr>
-      <w:tr>
-        <w:tc>
-          <w:tcPr>
-            <w:tcW w:type="dxa" w:w="850"/>
-            <w:tcBorders>
-              <w:top w:val="double" w:sz="4" w:space="0" w:color="000000"/>
-              <w:left w:val="double" w:sz="4" w:space="0" w:color="000000"/>
-              <w:bottom w:val="double" w:sz="4" w:space="0" w:color="000000"/>
-              <w:right w:val="double" w:sz="4" w:space="0" w:color="000000"/>
-            </w:tcBorders>
-          </w:tcPr>
-          <w:p>
-            <w:pPr>
-              <w:spacing w:before="100" w:after="0" w:line="240" w:lineRule="auto"/>
-              <w:jc w:val="center"/>
-            </w:pPr>
-            <w:r>
-              <w:t>3</w:t>
-            </w:r>
-          </w:p>
-        </w:tc>
-        <w:tc>
-          <w:tcPr>
-            <w:tcW w:type="dxa" w:w="8504"/>
-            <w:tcBorders>
-              <w:top w:val="double" w:sz="4" w:space="0" w:color="000000"/>
-              <w:left w:val="double" w:sz="4" w:space="0" w:color="000000"/>
-              <w:bottom w:val="double" w:sz="4" w:space="0" w:color="000000"/>
-              <w:right w:val="double" w:sz="4" w:space="0" w:color="000000"/>
-            </w:tcBorders>
-          </w:tcPr>
-          <w:p>
-            <w:pPr>
-              <w:spacing w:after="40"/>
-              <w:jc w:val="both"/>
-            </w:pPr>
-            <w:r/>
-            <w:r>
-              <w:rPr>
-                <w:rFonts w:ascii="Calibri Light (Título)" w:hAnsi="Calibri Light (Título)"/>
-                <w:sz w:val="20"/>
-              </w:rPr>
-              <w:t xml:space="preserve">Transformador Trifásico </w:t>
-            </w:r>
-            <w:r>
-              <w:rPr>
-                <w:rFonts w:ascii="Calibri Light (Título)" w:hAnsi="Calibri Light (Título)"/>
-                <w:b/>
-                <w:sz w:val="20"/>
-              </w:rPr>
-              <w:t>isolado a seco</w:t>
-            </w:r>
-            <w:r>
-              <w:rPr>
-                <w:rFonts w:ascii="Calibri Light (Título)" w:hAnsi="Calibri Light (Título)"/>
-                <w:sz w:val="20"/>
-              </w:rPr>
-              <w:t xml:space="preserve">, Classe de tensão </w:t>
-            </w:r>
-            <w:r>
-              <w:rPr>
-                <w:rFonts w:ascii="Calibri Light (Título)" w:hAnsi="Calibri Light (Título)"/>
-                <w:b/>
-                <w:sz w:val="20"/>
-              </w:rPr>
-              <w:t>15/1,1kV</w:t>
-            </w:r>
-            <w:r>
-              <w:rPr>
-                <w:rFonts w:ascii="Calibri Light (Título)" w:hAnsi="Calibri Light (Título)"/>
-                <w:sz w:val="20"/>
-              </w:rPr>
-              <w:t xml:space="preserve">, Marca e Fabricação Blutrafos, Potência: </w:t>
-            </w:r>
-            <w:r>
-              <w:rPr>
-                <w:rFonts w:ascii="Calibri Light (Título)" w:hAnsi="Calibri Light (Título)"/>
-                <w:b/>
-                <w:sz w:val="20"/>
-              </w:rPr>
-              <w:t>300 kVA</w:t>
-            </w:r>
-            <w:r>
-              <w:rPr>
-                <w:rFonts w:ascii="Calibri Light (Título)" w:hAnsi="Calibri Light (Título)"/>
-                <w:sz w:val="20"/>
-              </w:rPr>
-              <w:t xml:space="preserve">, Fator: </w:t>
-            </w:r>
-            <w:r>
-              <w:rPr>
-                <w:rFonts w:ascii="Calibri Light (Título)" w:hAnsi="Calibri Light (Título)"/>
-                <w:b/>
-                <w:sz w:val="20"/>
-              </w:rPr>
-              <w:t>K=1</w:t>
-            </w:r>
-            <w:r>
-              <w:rPr>
-                <w:rFonts w:ascii="Calibri Light (Título)" w:hAnsi="Calibri Light (Título)"/>
-                <w:sz w:val="20"/>
-              </w:rPr>
-              <w:t xml:space="preserve">, Tensão </w:t>
-            </w:r>
-            <w:r>
-              <w:rPr>
-                <w:rFonts w:ascii="Calibri Light (Título)" w:hAnsi="Calibri Light (Título)"/>
-                <w:b/>
-                <w:sz w:val="20"/>
-              </w:rPr>
-              <w:t>Primária</w:t>
-            </w:r>
-            <w:r>
-              <w:rPr>
-                <w:rFonts w:ascii="Calibri Light (Título)" w:hAnsi="Calibri Light (Título)"/>
-                <w:sz w:val="20"/>
-              </w:rPr>
-              <w:t xml:space="preserve">: </w:t>
-            </w:r>
-            <w:r>
-              <w:rPr>
-                <w:rFonts w:ascii="Calibri Light (Título)" w:hAnsi="Calibri Light (Título)"/>
-                <w:b/>
-                <w:sz w:val="20"/>
-              </w:rPr>
-              <w:t>13,8kV</w:t>
-            </w:r>
-            <w:r>
-              <w:rPr>
-                <w:rFonts w:ascii="Calibri Light (Título)" w:hAnsi="Calibri Light (Título)"/>
-                <w:sz w:val="20"/>
-              </w:rPr>
-              <w:t xml:space="preserve">, Derivações: </w:t>
-            </w:r>
-            <w:r>
-              <w:rPr>
-                <w:rFonts w:ascii="Calibri Light (Título)" w:hAnsi="Calibri Light (Título)"/>
-                <w:b/>
-                <w:sz w:val="20"/>
-              </w:rPr>
-              <w:t>13,8/13,2/12,6/12,0/11,4kV</w:t>
-            </w:r>
-            <w:r>
-              <w:rPr>
-                <w:rFonts w:ascii="Calibri Light (Título)" w:hAnsi="Calibri Light (Título)"/>
-                <w:sz w:val="20"/>
-              </w:rPr>
-              <w:t xml:space="preserve">, Tensão </w:t>
-            </w:r>
-            <w:r>
-              <w:rPr>
-                <w:rFonts w:ascii="Calibri Light (Título)" w:hAnsi="Calibri Light (Título)"/>
-                <w:b/>
-                <w:sz w:val="20"/>
-              </w:rPr>
-              <w:t>Secundária</w:t>
-            </w:r>
-            <w:r>
-              <w:rPr>
-                <w:rFonts w:ascii="Calibri Light (Título)" w:hAnsi="Calibri Light (Título)"/>
-                <w:sz w:val="20"/>
-              </w:rPr>
-              <w:t xml:space="preserve">: </w:t>
-            </w:r>
-            <w:r>
-              <w:rPr>
-                <w:rFonts w:ascii="Calibri Light (Título)" w:hAnsi="Calibri Light (Título)"/>
-                <w:b/>
-                <w:sz w:val="20"/>
-              </w:rPr>
-              <w:t>380/220V</w:t>
-            </w:r>
-            <w:r>
-              <w:rPr>
-                <w:rFonts w:ascii="Calibri Light (Título)" w:hAnsi="Calibri Light (Título)"/>
-                <w:sz w:val="20"/>
-              </w:rPr>
-              <w:t xml:space="preserve">, Grupo de Ligação: </w:t>
-            </w:r>
-            <w:r>
-              <w:rPr>
-                <w:rFonts w:ascii="Calibri Light (Título)" w:hAnsi="Calibri Light (Título)"/>
-                <w:b/>
-                <w:sz w:val="20"/>
-              </w:rPr>
-              <w:t>Dyn-1</w:t>
-            </w:r>
-            <w:r>
-              <w:rPr>
-                <w:rFonts w:ascii="Calibri Light (Título)" w:hAnsi="Calibri Light (Título)"/>
-                <w:sz w:val="20"/>
-              </w:rPr>
-              <w:t xml:space="preserve">, Frequência: </w:t>
-            </w:r>
-            <w:r>
-              <w:rPr>
-                <w:rFonts w:ascii="Calibri Light (Título)" w:hAnsi="Calibri Light (Título)"/>
-                <w:b/>
-                <w:sz w:val="20"/>
-              </w:rPr>
-              <w:t>60Hz</w:t>
-            </w:r>
-            <w:r>
-              <w:rPr>
-                <w:rFonts w:ascii="Calibri Light (Título)" w:hAnsi="Calibri Light (Título)"/>
-                <w:sz w:val="20"/>
-              </w:rPr>
-              <w:t xml:space="preserve">, NBI: </w:t>
-            </w:r>
-            <w:r>
-              <w:rPr>
-                <w:rFonts w:ascii="Calibri Light (Título)" w:hAnsi="Calibri Light (Título)"/>
-                <w:b/>
-                <w:sz w:val="20"/>
-              </w:rPr>
-              <w:t>95kV</w:t>
-            </w:r>
-            <w:r>
-              <w:rPr>
-                <w:rFonts w:ascii="Calibri Light (Título)" w:hAnsi="Calibri Light (Título)"/>
-                <w:sz w:val="20"/>
-              </w:rPr>
-              <w:t xml:space="preserve">, Classe de Temperatura: F (155ºC), Elevação Temperatura média dos enrolamentos: </w:t>
-            </w:r>
-            <w:r>
-              <w:rPr>
-                <w:rFonts w:ascii="Calibri Light (Título)" w:hAnsi="Calibri Light (Título)"/>
-                <w:b/>
-                <w:sz w:val="20"/>
-              </w:rPr>
-              <w:t>100ºC</w:t>
-            </w:r>
-            <w:r>
-              <w:rPr>
-                <w:rFonts w:ascii="Calibri Light (Título)" w:hAnsi="Calibri Light (Título)"/>
-                <w:sz w:val="20"/>
-              </w:rPr>
-              <w:t xml:space="preserve">, Materiais dos enrolamentos: </w:t>
-            </w:r>
-            <w:r>
-              <w:rPr>
-                <w:rFonts w:ascii="Calibri Light (Título)" w:hAnsi="Calibri Light (Título)"/>
-                <w:b/>
-                <w:sz w:val="20"/>
-              </w:rPr>
-              <w:t>Alumínio</w:t>
-            </w:r>
-            <w:r>
-              <w:rPr>
-                <w:rFonts w:ascii="Calibri Light (Título)" w:hAnsi="Calibri Light (Título)"/>
-                <w:sz w:val="20"/>
-              </w:rPr>
-              <w:t xml:space="preserve">, Altitude de Instalação: </w:t>
-            </w:r>
-            <w:r>
-              <w:rPr>
-                <w:rFonts w:ascii="Calibri Light (Título)" w:hAnsi="Calibri Light (Título)"/>
-                <w:b/>
-                <w:sz w:val="20"/>
-              </w:rPr>
-              <w:t>≤1000m</w:t>
-            </w:r>
-            <w:r>
-              <w:rPr>
-                <w:rFonts w:ascii="Calibri Light (Título)" w:hAnsi="Calibri Light (Título)"/>
-                <w:sz w:val="20"/>
-              </w:rPr>
-              <w:t xml:space="preserve">, Temperatura ambiente máxima: 40°C, Alta tensão Encapsulado em Resina Epóxi à Vácuo, Regime de Serviço: Contínuo, Tipo de Refrigeração: </w:t>
-            </w:r>
-            <w:r>
-              <w:rPr>
-                <w:rFonts w:ascii="Calibri Light (Título)" w:hAnsi="Calibri Light (Título)"/>
-                <w:b/>
-                <w:sz w:val="20"/>
-              </w:rPr>
-              <w:t>AN</w:t>
-            </w:r>
-            <w:r>
-              <w:rPr>
-                <w:rFonts w:ascii="Calibri Light (Título)" w:hAnsi="Calibri Light (Título)"/>
-                <w:sz w:val="20"/>
-              </w:rPr>
-              <w:t xml:space="preserve"> e Grau de Proteção: </w:t>
-            </w:r>
-            <w:r>
-              <w:rPr>
-                <w:rFonts w:ascii="Calibri Light (Título)" w:hAnsi="Calibri Light (Título)"/>
-                <w:b/>
-                <w:sz w:val="20"/>
-              </w:rPr>
-              <w:t>IP-00 com flanges</w:t>
-            </w:r>
-            <w:r>
-              <w:rPr>
-                <w:rFonts w:ascii="Calibri Light (Título)" w:hAnsi="Calibri Light (Título)"/>
-                <w:sz w:val="20"/>
-              </w:rPr>
-              <w:t xml:space="preserve">, Demais características cfe. Norma ABNT-NBR 5356/11 - Eficiência </w:t>
-            </w:r>
-            <w:r>
-              <w:rPr>
-                <w:rFonts w:ascii="Calibri Light (Título)" w:hAnsi="Calibri Light (Título)"/>
-                <w:b/>
-                <w:sz w:val="20"/>
-              </w:rPr>
-              <w:t>“1,2%”</w:t>
+              <w:t>“1%”</w:t>
             </w:r>
             <w:r>
               <w:rPr>
@@ -3195,24 +2075,6 @@
     </w:p>
     <w:p>
       <w:pPr>
-        <w:pStyle w:val="PargrafodaLista"/>
-        <w:numPr>
-          <w:ilvl w:val="0"/>
-          <w:numId w:val="22"/>
-        </w:numPr>
-      </w:pPr>
-      <w:r>
-        <w:t>Invólucro (caixa metálica, grau de proteção IP</w:t>
-      </w:r>
-      <w:r>
-        <w:t>-54, 23</w:t>
-      </w:r>
-      <w:r>
-        <w:t>) confeccionado em chapas de aço carbono zincado por imersão a quente, com pintura externa na cor Ral-7032.</w:t>
-      </w:r>
-    </w:p>
-    <w:p>
-      <w:pPr>
         <w:pStyle w:val="Ttulo1"/>
         <w:numPr>
           <w:ilvl w:val="0"/>
@@ -3258,18 +2120,6 @@
     <w:p>
       <w:pPr>
         <w:pStyle w:val="Bullet"/>
-        <w:ind w:left="720"/>
-      </w:pPr>
-      <w:r>
-        <w:rPr>
-          <w:sz w:val="22"/>
-        </w:rPr>
-        <w:t>sei la</w:t>
-      </w:r>
-    </w:p>
-    <w:p>
-      <w:pPr>
-        <w:pStyle w:val="Bullet"/>
         <w:numPr>
           <w:ilvl w:val="0"/>
           <w:numId w:val="0"/>
@@ -3373,7 +2223,7 @@
           <w:color w:val="FF0000"/>
           <w:sz w:val="22"/>
         </w:rPr>
-        <w:t>1</w:t>
+        <w:t>5</w:t>
       </w:r>
       <w:r>
         <w:rPr>
@@ -3459,7 +2309,7 @@
           <w:color w:val="FF0000"/>
           <w:sz w:val="22"/>
         </w:rPr>
-        <w:t>3</w:t>
+        <w:t>2</w:t>
       </w:r>
       <w:r>
         <w:rPr>
@@ -3618,7 +2468,7 @@
         <w:rPr>
           <w:b/>
         </w:rPr>
-        <w:t>CIP- Contagem/MG, sobre o veículo transportador (descarga não inclusa)</w:t>
+        <w:t>CIP- São Paulo/SP, sobre o veículo transportador (descarga não inclusa)</w:t>
       </w:r>
     </w:p>
     <w:p>
@@ -3646,7 +2496,7 @@
         <w:jc w:val="left"/>
       </w:pPr>
       <w:r>
-        <w:t>50% -  a 10 dias do Faturamento (Mediante aprovação financeira);</w:t>
+        <w:t>40% - com a Aprovação dos Desenhos;</w:t>
       </w:r>
     </w:p>
     <w:p>
@@ -3655,7 +2505,16 @@
         <w:jc w:val="left"/>
       </w:pPr>
       <w:r>
-        <w:t>50% - 20 dias do Pedido;</w:t>
+        <w:t>30% -  Contra aviso de pronto p/ embarque;</w:t>
+      </w:r>
+    </w:p>
+    <w:p>
+      <w:pPr>
+        <w:pStyle w:val="Bullet"/>
+        <w:jc w:val="left"/>
+      </w:pPr>
+      <w:r>
+        <w:t>30% -  a 28 dias do Faturamento (Mediante aprovação financeira);</w:t>
       </w:r>
     </w:p>
     <w:p/>
@@ -3699,7 +2558,7 @@
         <w:rPr>
           <w:b/>
         </w:rPr>
-        <w:t>ICMS na alíquota de 10% incluso nos preços ofertados;</w:t>
+        <w:t>ICMS na alíquota de 12% incluso nos preços ofertados;</w:t>
       </w:r>
     </w:p>
     <w:p>
@@ -6624,7 +5483,7 @@
         <w:sz w:val="24"/>
         <w:szCs w:val="24"/>
       </w:rPr>
-      <w:t>02</w:t>
+      <w:t>29</w:t>
     </w:r>
     <w:r>
       <w:rPr>
@@ -6709,7 +5568,7 @@
         <w:sz w:val="24"/>
         <w:szCs w:val="24"/>
       </w:rPr>
-      <w:t>80860 -</w:t>
+      <w:t>80001 -</w:t>
     </w:r>
     <w:proofErr w:type="spellStart"/>
     <w:r>
@@ -6731,7 +5590,7 @@
         <w:sz w:val="24"/>
         <w:szCs w:val="24"/>
       </w:rPr>
-      <w:t>00</w:t>
+      <w:t>01</w:t>
     </w:r>
   </w:p>
   <w:p>

</xml_diff>

<commit_message>
correção na bosta da tensão secundária
</commit_message>
<xml_diff>
--- a/output/proposta_mt.docx
+++ b/output/proposta_mt.docx
@@ -1302,7 +1302,7 @@
                 <w:rFonts w:ascii="Calibri Light (Títulos)" w:hAnsi="Calibri Light (Títulos)"/>
                 <w:sz w:val="22"/>
               </w:rPr>
-              <w:t>13,8kV/0,8kV</w:t>
+              <w:t>13,8kV/0kV</w:t>
             </w:r>
           </w:p>
         </w:tc>
@@ -1326,7 +1326,7 @@
                 <w:rFonts w:ascii="Calibri Light (Títulos)" w:hAnsi="Calibri Light (Títulos)"/>
                 <w:sz w:val="22"/>
               </w:rPr>
-              <w:t>00</w:t>
+              <w:t>126.729,86</w:t>
             </w:r>
           </w:p>
         </w:tc>
@@ -1350,7 +1350,7 @@
                 <w:rFonts w:ascii="Calibri Light (Títulos)" w:hAnsi="Calibri Light (Títulos)"/>
                 <w:sz w:val="22"/>
               </w:rPr>
-              <w:t>1,0 %</w:t>
+              <w:t>126.729,86</w:t>
             </w:r>
           </w:p>
         </w:tc>
@@ -1374,57 +1374,21 @@
                 <w:rFonts w:ascii="Calibri Light (Títulos)" w:hAnsi="Calibri Light (Títulos)"/>
                 <w:sz w:val="22"/>
               </w:rPr>
-              <w:t>126.729,86</w:t>
+              <w:t>0%</w:t>
             </w:r>
           </w:p>
         </w:tc>
         <w:tc>
           <w:tcPr>
             <w:tcW w:type="dxa" w:w="1491"/>
-            <w:tcBorders>
-              <w:top w:val="double" w:sz="4" w:space="0" w:color="000000"/>
-              <w:left w:val="double" w:sz="4" w:space="0" w:color="000000"/>
-              <w:bottom w:val="double" w:sz="4" w:space="0" w:color="000000"/>
-              <w:right w:val="double" w:sz="4" w:space="0" w:color="000000"/>
-            </w:tcBorders>
           </w:tcPr>
-          <w:p>
-            <w:pPr>
-              <w:spacing w:before="100" w:after="0" w:line="240" w:lineRule="auto"/>
-              <w:jc w:val="center"/>
-            </w:pPr>
-            <w:r>
-              <w:rPr>
-                <w:rFonts w:ascii="Calibri Light (Títulos)" w:hAnsi="Calibri Light (Títulos)"/>
-                <w:sz w:val="22"/>
-              </w:rPr>
-              <w:t>126.729,86</w:t>
-            </w:r>
-          </w:p>
+          <w:p/>
         </w:tc>
         <w:tc>
           <w:tcPr>
             <w:tcW w:type="dxa" w:w="652"/>
-            <w:tcBorders>
-              <w:top w:val="double" w:sz="4" w:space="0" w:color="000000"/>
-              <w:left w:val="double" w:sz="4" w:space="0" w:color="000000"/>
-              <w:bottom w:val="double" w:sz="4" w:space="0" w:color="000000"/>
-              <w:right w:val="double" w:sz="4" w:space="0" w:color="000000"/>
-            </w:tcBorders>
           </w:tcPr>
-          <w:p>
-            <w:pPr>
-              <w:spacing w:before="100" w:after="0" w:line="240" w:lineRule="auto"/>
-              <w:jc w:val="center"/>
-            </w:pPr>
-            <w:r>
-              <w:rPr>
-                <w:rFonts w:ascii="Calibri Light (Títulos)" w:hAnsi="Calibri Light (Títulos)"/>
-                <w:sz w:val="22"/>
-              </w:rPr>
-              <w:t>0%</w:t>
-            </w:r>
-          </w:p>
+          <w:p/>
         </w:tc>
         <w:trHeight w:val="567" w:hRule="exact"/>
       </w:tr>
@@ -1799,7 +1763,7 @@
                 <w:b/>
                 <w:sz w:val="20"/>
               </w:rPr>
-              <w:t>800/462V</w:t>
+              <w:t>380/220V</w:t>
             </w:r>
             <w:r>
               <w:rPr>
@@ -2602,59 +2566,13 @@
           <w:color w:val="7F7F7F" w:themeColor="text1" w:themeTint="80"/>
         </w:rPr>
       </w:pPr>
-      <w:r>
-        <w:rPr>
-          <w:b/>
-          <w:bCs/>
-          <w:color w:val="7F7F7F" w:themeColor="text1" w:themeTint="80"/>
-        </w:rPr>
-        <w:t xml:space="preserve">ICMS </w:t>
-      </w:r>
-      <w:r>
-        <w:rPr>
-          <w:color w:val="7F7F7F" w:themeColor="text1" w:themeTint="80"/>
-        </w:rPr>
-        <w:t xml:space="preserve">na alíquota </w:t>
-      </w:r>
-      <w:r>
-        <w:rPr>
-          <w:color w:val="7F7F7F" w:themeColor="text1" w:themeTint="80"/>
-        </w:rPr>
-        <w:t xml:space="preserve">de </w:t>
-      </w:r>
-      <w:r>
-        <w:rPr>
-          <w:color w:val="7F7F7F" w:themeColor="text1" w:themeTint="80"/>
-        </w:rPr>
-        <w:t>{{ICMS</w:t>
-      </w:r>
       <w:proofErr w:type="gramStart"/>
-      <w:r>
-        <w:rPr>
-          <w:color w:val="7F7F7F" w:themeColor="text1" w:themeTint="80"/>
-        </w:rPr>
-        <w:t>}}</w:t>
-      </w:r>
-      <w:r>
-        <w:rPr>
-          <w:color w:val="7F7F7F" w:themeColor="text1" w:themeTint="80"/>
-        </w:rPr>
-        <w:t>%</w:t>
-      </w:r>
       <w:proofErr w:type="gramEnd"/>
       <w:r>
         <w:rPr>
           <w:b/>
-          <w:bCs/>
-          <w:color w:val="7F7F7F" w:themeColor="text1" w:themeTint="80"/>
-        </w:rPr>
-        <w:t xml:space="preserve"> incluso</w:t>
-      </w:r>
-      <w:r>
-        <w:rPr>
-          <w:color w:val="7F7F7F" w:themeColor="text1" w:themeTint="80"/>
-        </w:rPr>
-        <w:t xml:space="preserve"> nos preços ofertados;</w:t>
+        </w:rPr>
+        <w:t>ICMS na alíquota de 12% incluso nos preços ofertados;</w:t>
       </w:r>
     </w:p>
     <w:p>
@@ -5575,7 +5493,7 @@
         <w:sz w:val="24"/>
         <w:szCs w:val="24"/>
       </w:rPr>
-      <w:t>06</w:t>
+      <w:t>07</w:t>
     </w:r>
     <w:r>
       <w:rPr>

</xml_diff>

<commit_message>
correção formato tensão secundaria
</commit_message>
<xml_diff>
--- a/output/proposta_mt.docx
+++ b/output/proposta_mt.docx
@@ -1302,7 +1302,7 @@
                 <w:rFonts w:ascii="Calibri Light (Títulos)" w:hAnsi="Calibri Light (Títulos)"/>
                 <w:sz w:val="22"/>
               </w:rPr>
-              <w:t>13,8kV/0kV</w:t>
+              <w:t>13,8kV/0,4kV</w:t>
             </w:r>
           </w:p>
         </w:tc>
@@ -1326,7 +1326,7 @@
                 <w:rFonts w:ascii="Calibri Light (Títulos)" w:hAnsi="Calibri Light (Títulos)"/>
                 <w:sz w:val="22"/>
               </w:rPr>
-              <w:t>126.729,86</w:t>
+              <w:t>00</w:t>
             </w:r>
           </w:p>
         </w:tc>
@@ -1350,7 +1350,7 @@
                 <w:rFonts w:ascii="Calibri Light (Títulos)" w:hAnsi="Calibri Light (Títulos)"/>
                 <w:sz w:val="22"/>
               </w:rPr>
-              <w:t>126.729,86</w:t>
+              <w:t>1,0 %</w:t>
             </w:r>
           </w:p>
         </w:tc>
@@ -1374,21 +1374,57 @@
                 <w:rFonts w:ascii="Calibri Light (Títulos)" w:hAnsi="Calibri Light (Títulos)"/>
                 <w:sz w:val="22"/>
               </w:rPr>
-              <w:t>0%</w:t>
+              <w:t>126.729,86</w:t>
             </w:r>
           </w:p>
         </w:tc>
         <w:tc>
           <w:tcPr>
             <w:tcW w:type="dxa" w:w="1491"/>
+            <w:tcBorders>
+              <w:top w:val="double" w:sz="4" w:space="0" w:color="000000"/>
+              <w:left w:val="double" w:sz="4" w:space="0" w:color="000000"/>
+              <w:bottom w:val="double" w:sz="4" w:space="0" w:color="000000"/>
+              <w:right w:val="double" w:sz="4" w:space="0" w:color="000000"/>
+            </w:tcBorders>
           </w:tcPr>
-          <w:p/>
+          <w:p>
+            <w:pPr>
+              <w:spacing w:before="100" w:after="0" w:line="240" w:lineRule="auto"/>
+              <w:jc w:val="center"/>
+            </w:pPr>
+            <w:r>
+              <w:rPr>
+                <w:rFonts w:ascii="Calibri Light (Títulos)" w:hAnsi="Calibri Light (Títulos)"/>
+                <w:sz w:val="22"/>
+              </w:rPr>
+              <w:t>126.729,86</w:t>
+            </w:r>
+          </w:p>
         </w:tc>
         <w:tc>
           <w:tcPr>
             <w:tcW w:type="dxa" w:w="652"/>
+            <w:tcBorders>
+              <w:top w:val="double" w:sz="4" w:space="0" w:color="000000"/>
+              <w:left w:val="double" w:sz="4" w:space="0" w:color="000000"/>
+              <w:bottom w:val="double" w:sz="4" w:space="0" w:color="000000"/>
+              <w:right w:val="double" w:sz="4" w:space="0" w:color="000000"/>
+            </w:tcBorders>
           </w:tcPr>
-          <w:p/>
+          <w:p>
+            <w:pPr>
+              <w:spacing w:before="100" w:after="0" w:line="240" w:lineRule="auto"/>
+              <w:jc w:val="center"/>
+            </w:pPr>
+            <w:r>
+              <w:rPr>
+                <w:rFonts w:ascii="Calibri Light (Títulos)" w:hAnsi="Calibri Light (Títulos)"/>
+                <w:sz w:val="22"/>
+              </w:rPr>
+              <w:t>0%</w:t>
+            </w:r>
+          </w:p>
         </w:tc>
         <w:trHeight w:val="567" w:hRule="exact"/>
       </w:tr>
@@ -1763,7 +1799,7 @@
                 <w:b/>
                 <w:sz w:val="20"/>
               </w:rPr>
-              <w:t>380/220V</w:t>
+              <w:t>400/231V</w:t>
             </w:r>
             <w:r>
               <w:rPr>
@@ -5493,7 +5529,7 @@
         <w:sz w:val="24"/>
         <w:szCs w:val="24"/>
       </w:rPr>
-      <w:t>07</w:t>
+      <w:t>15</w:t>
     </w:r>
     <w:r>
       <w:rPr>

</xml_diff>

<commit_message>
correção formatação da tabela
</commit_message>
<xml_diff>
--- a/output/proposta_mt.docx
+++ b/output/proposta_mt.docx
@@ -1254,7 +1254,7 @@
                 <w:rFonts w:ascii="Calibri Light (Títulos)" w:hAnsi="Calibri Light (Títulos)"/>
                 <w:sz w:val="22"/>
               </w:rPr>
-              <w:t>1000 kVA</w:t>
+              <w:t>1500 kVA</w:t>
             </w:r>
           </w:p>
         </w:tc>
@@ -1302,7 +1302,7 @@
                 <w:rFonts w:ascii="Calibri Light (Títulos)" w:hAnsi="Calibri Light (Títulos)"/>
                 <w:sz w:val="22"/>
               </w:rPr>
-              <w:t>13,8kV/0,4kV</w:t>
+              <w:t>13,8kV/0,38kV</w:t>
             </w:r>
           </w:p>
         </w:tc>
@@ -1374,7 +1374,7 @@
                 <w:rFonts w:ascii="Calibri Light (Títulos)" w:hAnsi="Calibri Light (Títulos)"/>
                 <w:sz w:val="22"/>
               </w:rPr>
-              <w:t>126.729,86</w:t>
+              <w:t>162.688,91</w:t>
             </w:r>
           </w:p>
         </w:tc>
@@ -1398,7 +1398,7 @@
                 <w:rFonts w:ascii="Calibri Light (Títulos)" w:hAnsi="Calibri Light (Títulos)"/>
                 <w:sz w:val="22"/>
               </w:rPr>
-              <w:t>126.729,86</w:t>
+              <w:t>162.688,91</w:t>
             </w:r>
           </w:p>
         </w:tc>
@@ -1481,7 +1481,7 @@
                 <w:color w:val="FFFFFF"/>
                 <w:sz w:val="22"/>
               </w:rPr>
-              <w:t>R$ 126.729,86</w:t>
+              <w:t>R$ 162.688,91</w:t>
             </w:r>
           </w:p>
         </w:tc>
@@ -1580,7 +1580,7 @@
         </w:tc>
         <w:tc>
           <w:tcPr>
-            <w:tcW w:type="dxa" w:w="8504"/>
+            <w:tcW w:type="dxa" w:w="8181"/>
             <w:shd w:val="clear" w:color="auto" w:fill="00543C"/>
             <w:tcBorders>
               <w:top w:val="double" w:sz="4" w:space="0" w:color="000000"/>
@@ -1613,6 +1613,12 @@
         <w:tc>
           <w:tcPr>
             <w:tcW w:type="dxa" w:w="850"/>
+            <w:tcMar>
+              <w:top w:w="100" w:type="dxa"/>
+              <w:bottom w:w="100" w:type="dxa"/>
+              <w:left w:w="100" w:type="dxa"/>
+              <w:right w:w="100" w:type="dxa"/>
+            </w:tcMar>
             <w:tcBorders>
               <w:top w:val="double" w:sz="4" w:space="0" w:color="000000"/>
               <w:left w:val="double" w:sz="4" w:space="0" w:color="000000"/>
@@ -1633,6 +1639,12 @@
         <w:tc>
           <w:tcPr>
             <w:tcW w:type="dxa" w:w="850"/>
+            <w:tcMar>
+              <w:top w:w="100" w:type="dxa"/>
+              <w:bottom w:w="100" w:type="dxa"/>
+              <w:left w:w="100" w:type="dxa"/>
+              <w:right w:w="100" w:type="dxa"/>
+            </w:tcMar>
             <w:tcBorders>
               <w:top w:val="double" w:sz="4" w:space="0" w:color="000000"/>
               <w:left w:val="double" w:sz="4" w:space="0" w:color="000000"/>
@@ -1652,7 +1664,13 @@
         </w:tc>
         <w:tc>
           <w:tcPr>
-            <w:tcW w:type="dxa" w:w="8504"/>
+            <w:tcW w:type="dxa" w:w="8181"/>
+            <w:tcMar>
+              <w:top w:w="100" w:type="dxa"/>
+              <w:bottom w:w="100" w:type="dxa"/>
+              <w:left w:w="100" w:type="dxa"/>
+              <w:right w:w="100" w:type="dxa"/>
+            </w:tcMar>
             <w:tcBorders>
               <w:top w:val="double" w:sz="4" w:space="0" w:color="000000"/>
               <w:left w:val="double" w:sz="4" w:space="0" w:color="000000"/>
@@ -1709,7 +1727,7 @@
                 <w:b/>
                 <w:sz w:val="20"/>
               </w:rPr>
-              <w:t>1000 kVA</w:t>
+              <w:t>1500 kVA</w:t>
             </w:r>
             <w:r>
               <w:rPr>
@@ -1799,7 +1817,7 @@
                 <w:b/>
                 <w:sz w:val="20"/>
               </w:rPr>
-              <w:t>400/231V</w:t>
+              <w:t>380/220V</w:t>
             </w:r>
             <w:r>
               <w:rPr>
@@ -5529,7 +5547,7 @@
         <w:sz w:val="24"/>
         <w:szCs w:val="24"/>
       </w:rPr>
-      <w:t>15</w:t>
+      <w:t>20</w:t>
     </w:r>
     <w:r>
       <w:rPr>

</xml_diff>

<commit_message>
adicao de aplicacao e concecionaria
</commit_message>
<xml_diff>
--- a/output/proposta_mt.docx
+++ b/output/proposta_mt.docx
@@ -153,7 +153,7 @@
                 <w:sz w:val="32"/>
                 <w:szCs w:val="32"/>
               </w:rPr>
-              <w:t xml:space="preserve">80001 </w:t>
+              <w:t xml:space="preserve">1111 </w:t>
             </w:r>
             <w:proofErr w:type="spellStart"/>
             <w:r>
@@ -173,7 +173,7 @@
                 <w:sz w:val="32"/>
                 <w:szCs w:val="32"/>
               </w:rPr>
-              <w:t>00</w:t>
+              <w:t>01</w:t>
             </w:r>
             <w:r>
               <w:rPr>
@@ -191,7 +191,7 @@
                 <w:sz w:val="32"/>
                 <w:szCs w:val="32"/>
               </w:rPr>
-              <w:t>222</w:t>
+              <w:t>B&amp;Q ENERGIA LTDA</w:t>
             </w:r>
             <w:r>
               <w:rPr>
@@ -762,7 +762,7 @@
         <w:t xml:space="preserve"> </w:t>
       </w:r>
       <w:r>
-        <w:t>222</w:t>
+        <w:t>B&amp;Q ENERGIA LTDA</w:t>
       </w:r>
       <w:r>
         <w:br/>
@@ -780,28 +780,26 @@
         <w:t xml:space="preserve">. </w:t>
       </w:r>
       <w:r>
-        <w:t>SEI LA</w:t>
+        <w:t>Janaina Silva</w:t>
       </w:r>
       <w:r>
         <w:br/>
         <w:t xml:space="preserve">Fone: </w:t>
       </w:r>
-      <w:r>
-        <w:t>38988276452</w:t>
-      </w:r>
+      <w:r/>
       <w:r>
         <w:br/>
         <w:t xml:space="preserve">E-mail: </w:t>
       </w:r>
       <w:r>
-        <w:t>eric.martins234@hotmail.com</w:t>
+        <w:t>janaina.silva@beq.com.br</w:t>
       </w:r>
       <w:r>
         <w:br/>
         <w:t xml:space="preserve">Cidade/UF: </w:t>
       </w:r>
       <w:r>
-        <w:t>Piúma/ES</w:t>
+        <w:t>Belo Horizonte/MG</w:t>
       </w:r>
       <w:r>
         <w:br/>
@@ -1302,7 +1300,7 @@
                 <w:rFonts w:ascii="Calibri Light (Títulos)" w:hAnsi="Calibri Light (Títulos)"/>
                 <w:sz w:val="22"/>
               </w:rPr>
-              <w:t>13,8kV/0,00kV</w:t>
+              <w:t>13,8kV/3800/2197V</w:t>
             </w:r>
           </w:p>
         </w:tc>
@@ -1350,7 +1348,7 @@
                 <w:rFonts w:ascii="Calibri Light (Títulos)" w:hAnsi="Calibri Light (Títulos)"/>
                 <w:sz w:val="22"/>
               </w:rPr>
-              <w:t>1,2 %</w:t>
+              <w:t>5356-D</w:t>
             </w:r>
           </w:p>
         </w:tc>
@@ -1374,7 +1372,7 @@
                 <w:rFonts w:ascii="Calibri Light (Títulos)" w:hAnsi="Calibri Light (Títulos)"/>
                 <w:sz w:val="22"/>
               </w:rPr>
-              <w:t>25.196,74</w:t>
+              <w:t>19.660,64</w:t>
             </w:r>
           </w:p>
         </w:tc>
@@ -1398,7 +1396,250 @@
                 <w:rFonts w:ascii="Calibri Light (Títulos)" w:hAnsi="Calibri Light (Títulos)"/>
                 <w:sz w:val="22"/>
               </w:rPr>
-              <w:t>25.196,74</w:t>
+              <w:t>19.660,64</w:t>
+            </w:r>
+          </w:p>
+        </w:tc>
+        <w:tc>
+          <w:tcPr>
+            <w:tcW w:type="dxa" w:w="652"/>
+            <w:tcBorders>
+              <w:top w:val="double" w:sz="4" w:space="0" w:color="000000"/>
+              <w:left w:val="double" w:sz="4" w:space="0" w:color="000000"/>
+              <w:bottom w:val="double" w:sz="4" w:space="0" w:color="000000"/>
+              <w:right w:val="double" w:sz="4" w:space="0" w:color="000000"/>
+            </w:tcBorders>
+          </w:tcPr>
+          <w:p>
+            <w:pPr>
+              <w:spacing w:before="100" w:after="0" w:line="240" w:lineRule="auto"/>
+              <w:jc w:val="center"/>
+            </w:pPr>
+            <w:r>
+              <w:rPr>
+                <w:rFonts w:ascii="Calibri Light (Títulos)" w:hAnsi="Calibri Light (Títulos)"/>
+                <w:sz w:val="22"/>
+              </w:rPr>
+              <w:t>0%</w:t>
+            </w:r>
+          </w:p>
+        </w:tc>
+        <w:trHeight w:val="567" w:hRule="exact"/>
+      </w:tr>
+      <w:tr>
+        <w:tc>
+          <w:tcPr>
+            <w:tcW w:type="dxa" w:w="624"/>
+            <w:tcBorders>
+              <w:top w:val="double" w:sz="4" w:space="0" w:color="000000"/>
+              <w:left w:val="double" w:sz="4" w:space="0" w:color="000000"/>
+              <w:bottom w:val="double" w:sz="4" w:space="0" w:color="000000"/>
+              <w:right w:val="double" w:sz="4" w:space="0" w:color="000000"/>
+            </w:tcBorders>
+          </w:tcPr>
+          <w:p>
+            <w:pPr>
+              <w:spacing w:before="100" w:after="0" w:line="240" w:lineRule="auto"/>
+              <w:jc w:val="center"/>
+            </w:pPr>
+            <w:r>
+              <w:rPr>
+                <w:rFonts w:ascii="Calibri Light (Títulos)" w:hAnsi="Calibri Light (Títulos)"/>
+                <w:sz w:val="22"/>
+              </w:rPr>
+              <w:t>2</w:t>
+            </w:r>
+          </w:p>
+        </w:tc>
+        <w:tc>
+          <w:tcPr>
+            <w:tcW w:type="dxa" w:w="709"/>
+            <w:tcBorders>
+              <w:top w:val="double" w:sz="4" w:space="0" w:color="000000"/>
+              <w:left w:val="double" w:sz="4" w:space="0" w:color="000000"/>
+              <w:bottom w:val="double" w:sz="4" w:space="0" w:color="000000"/>
+              <w:right w:val="double" w:sz="4" w:space="0" w:color="000000"/>
+            </w:tcBorders>
+          </w:tcPr>
+          <w:p>
+            <w:pPr>
+              <w:spacing w:before="100" w:after="0" w:line="240" w:lineRule="auto"/>
+              <w:jc w:val="center"/>
+            </w:pPr>
+            <w:r>
+              <w:rPr>
+                <w:rFonts w:ascii="Calibri Light (Títulos)" w:hAnsi="Calibri Light (Títulos)"/>
+                <w:sz w:val="22"/>
+              </w:rPr>
+              <w:t>1</w:t>
+            </w:r>
+          </w:p>
+        </w:tc>
+        <w:tc>
+          <w:tcPr>
+            <w:tcW w:type="dxa" w:w="1247"/>
+            <w:tcBorders>
+              <w:top w:val="double" w:sz="4" w:space="0" w:color="000000"/>
+              <w:left w:val="double" w:sz="4" w:space="0" w:color="000000"/>
+              <w:bottom w:val="double" w:sz="4" w:space="0" w:color="000000"/>
+              <w:right w:val="double" w:sz="4" w:space="0" w:color="000000"/>
+            </w:tcBorders>
+          </w:tcPr>
+          <w:p>
+            <w:pPr>
+              <w:spacing w:before="100" w:after="0" w:line="240" w:lineRule="auto"/>
+              <w:jc w:val="center"/>
+            </w:pPr>
+            <w:r>
+              <w:rPr>
+                <w:rFonts w:ascii="Calibri Light (Títulos)" w:hAnsi="Calibri Light (Títulos)"/>
+                <w:sz w:val="22"/>
+              </w:rPr>
+              <w:t>15 kVA</w:t>
+            </w:r>
+          </w:p>
+        </w:tc>
+        <w:tc>
+          <w:tcPr>
+            <w:tcW w:type="dxa" w:w="567"/>
+            <w:tcBorders>
+              <w:top w:val="double" w:sz="4" w:space="0" w:color="000000"/>
+              <w:left w:val="double" w:sz="4" w:space="0" w:color="000000"/>
+              <w:bottom w:val="double" w:sz="4" w:space="0" w:color="000000"/>
+              <w:right w:val="double" w:sz="4" w:space="0" w:color="000000"/>
+            </w:tcBorders>
+          </w:tcPr>
+          <w:p>
+            <w:pPr>
+              <w:spacing w:before="100" w:after="0" w:line="240" w:lineRule="auto"/>
+              <w:jc w:val="center"/>
+            </w:pPr>
+            <w:r>
+              <w:rPr>
+                <w:rFonts w:ascii="Calibri Light (Títulos)" w:hAnsi="Calibri Light (Títulos)"/>
+                <w:sz w:val="22"/>
+              </w:rPr>
+              <w:t>1</w:t>
+            </w:r>
+          </w:p>
+        </w:tc>
+        <w:tc>
+          <w:tcPr>
+            <w:tcW w:type="dxa" w:w="1531"/>
+            <w:tcBorders>
+              <w:top w:val="double" w:sz="4" w:space="0" w:color="000000"/>
+              <w:left w:val="double" w:sz="4" w:space="0" w:color="000000"/>
+              <w:bottom w:val="double" w:sz="4" w:space="0" w:color="000000"/>
+              <w:right w:val="double" w:sz="4" w:space="0" w:color="000000"/>
+            </w:tcBorders>
+          </w:tcPr>
+          <w:p>
+            <w:pPr>
+              <w:spacing w:before="100" w:after="0" w:line="240" w:lineRule="auto"/>
+              <w:jc w:val="center"/>
+            </w:pPr>
+            <w:r>
+              <w:rPr>
+                <w:rFonts w:ascii="Calibri Light (Títulos)" w:hAnsi="Calibri Light (Títulos)"/>
+                <w:sz w:val="22"/>
+              </w:rPr>
+              <w:t>13,8kV/380/220V</w:t>
+            </w:r>
+          </w:p>
+        </w:tc>
+        <w:tc>
+          <w:tcPr>
+            <w:tcW w:type="dxa" w:w="567"/>
+            <w:tcBorders>
+              <w:top w:val="double" w:sz="4" w:space="0" w:color="000000"/>
+              <w:left w:val="double" w:sz="4" w:space="0" w:color="000000"/>
+              <w:bottom w:val="double" w:sz="4" w:space="0" w:color="000000"/>
+              <w:right w:val="double" w:sz="4" w:space="0" w:color="000000"/>
+            </w:tcBorders>
+          </w:tcPr>
+          <w:p>
+            <w:pPr>
+              <w:spacing w:before="100" w:after="0" w:line="240" w:lineRule="auto"/>
+              <w:jc w:val="center"/>
+            </w:pPr>
+            <w:r>
+              <w:rPr>
+                <w:rFonts w:ascii="Calibri Light (Títulos)" w:hAnsi="Calibri Light (Títulos)"/>
+                <w:sz w:val="22"/>
+              </w:rPr>
+              <w:t>00</w:t>
+            </w:r>
+          </w:p>
+        </w:tc>
+        <w:tc>
+          <w:tcPr>
+            <w:tcW w:type="dxa" w:w="992"/>
+            <w:tcBorders>
+              <w:top w:val="double" w:sz="4" w:space="0" w:color="000000"/>
+              <w:left w:val="double" w:sz="4" w:space="0" w:color="000000"/>
+              <w:bottom w:val="double" w:sz="4" w:space="0" w:color="000000"/>
+              <w:right w:val="double" w:sz="4" w:space="0" w:color="000000"/>
+            </w:tcBorders>
+          </w:tcPr>
+          <w:p>
+            <w:pPr>
+              <w:spacing w:before="100" w:after="0" w:line="240" w:lineRule="auto"/>
+              <w:jc w:val="center"/>
+            </w:pPr>
+            <w:r>
+              <w:rPr>
+                <w:rFonts w:ascii="Calibri Light (Títulos)" w:hAnsi="Calibri Light (Títulos)"/>
+                <w:sz w:val="22"/>
+              </w:rPr>
+              <w:t>5356-A</w:t>
+            </w:r>
+          </w:p>
+        </w:tc>
+        <w:tc>
+          <w:tcPr>
+            <w:tcW w:type="dxa" w:w="1491"/>
+            <w:tcBorders>
+              <w:top w:val="double" w:sz="4" w:space="0" w:color="000000"/>
+              <w:left w:val="double" w:sz="4" w:space="0" w:color="000000"/>
+              <w:bottom w:val="double" w:sz="4" w:space="0" w:color="000000"/>
+              <w:right w:val="double" w:sz="4" w:space="0" w:color="000000"/>
+            </w:tcBorders>
+          </w:tcPr>
+          <w:p>
+            <w:pPr>
+              <w:spacing w:before="100" w:after="0" w:line="240" w:lineRule="auto"/>
+              <w:jc w:val="center"/>
+            </w:pPr>
+            <w:r>
+              <w:rPr>
+                <w:rFonts w:ascii="Calibri Light (Títulos)" w:hAnsi="Calibri Light (Títulos)"/>
+                <w:sz w:val="22"/>
+              </w:rPr>
+              <w:t>27.935,47</w:t>
+            </w:r>
+          </w:p>
+        </w:tc>
+        <w:tc>
+          <w:tcPr>
+            <w:tcW w:type="dxa" w:w="1491"/>
+            <w:tcBorders>
+              <w:top w:val="double" w:sz="4" w:space="0" w:color="000000"/>
+              <w:left w:val="double" w:sz="4" w:space="0" w:color="000000"/>
+              <w:bottom w:val="double" w:sz="4" w:space="0" w:color="000000"/>
+              <w:right w:val="double" w:sz="4" w:space="0" w:color="000000"/>
+            </w:tcBorders>
+          </w:tcPr>
+          <w:p>
+            <w:pPr>
+              <w:spacing w:before="100" w:after="0" w:line="240" w:lineRule="auto"/>
+              <w:jc w:val="center"/>
+            </w:pPr>
+            <w:r>
+              <w:rPr>
+                <w:rFonts w:ascii="Calibri Light (Títulos)" w:hAnsi="Calibri Light (Títulos)"/>
+                <w:sz w:val="22"/>
+              </w:rPr>
+              <w:t>27.935,47</w:t>
             </w:r>
           </w:p>
         </w:tc>
@@ -1481,7 +1722,7 @@
                 <w:color w:val="FFFFFF"/>
                 <w:sz w:val="22"/>
               </w:rPr>
-              <w:t>R$ 25.196,74</w:t>
+              <w:t>R$ 47.596,12</w:t>
             </w:r>
           </w:p>
         </w:tc>
@@ -1817,7 +2058,7 @@
                 <w:b/>
                 <w:sz w:val="20"/>
               </w:rPr>
-              <w:t>0/0V</w:t>
+              <w:t>3800/2197V</w:t>
             </w:r>
             <w:r>
               <w:rPr>
@@ -1952,7 +2193,362 @@
                 <w:b/>
                 <w:sz w:val="20"/>
               </w:rPr>
-              <w:t>“1,2%”</w:t>
+              <w:t>“D”</w:t>
+            </w:r>
+            <w:r>
+              <w:rPr>
+                <w:rFonts w:ascii="Calibri Light (Título)" w:hAnsi="Calibri Light (Título)"/>
+                <w:sz w:val="20"/>
+              </w:rPr>
+              <w:t xml:space="preserve"> e acessórios abaixo.</w:t>
+            </w:r>
+          </w:p>
+        </w:tc>
+      </w:tr>
+      <w:tr>
+        <w:tc>
+          <w:tcPr>
+            <w:tcW w:type="dxa" w:w="850"/>
+            <w:tcMar>
+              <w:top w:w="100" w:type="dxa"/>
+              <w:bottom w:w="100" w:type="dxa"/>
+              <w:left w:w="100" w:type="dxa"/>
+              <w:right w:w="100" w:type="dxa"/>
+            </w:tcMar>
+            <w:tcBorders>
+              <w:top w:val="double" w:sz="4" w:space="0" w:color="000000"/>
+              <w:left w:val="double" w:sz="4" w:space="0" w:color="000000"/>
+              <w:bottom w:val="double" w:sz="4" w:space="0" w:color="000000"/>
+              <w:right w:val="double" w:sz="4" w:space="0" w:color="000000"/>
+            </w:tcBorders>
+          </w:tcPr>
+          <w:p>
+            <w:pPr>
+              <w:spacing w:before="100" w:after="0" w:line="240" w:lineRule="auto"/>
+              <w:jc w:val="center"/>
+            </w:pPr>
+            <w:r>
+              <w:t>2</w:t>
+            </w:r>
+          </w:p>
+        </w:tc>
+        <w:tc>
+          <w:tcPr>
+            <w:tcW w:type="dxa" w:w="850"/>
+            <w:tcMar>
+              <w:top w:w="100" w:type="dxa"/>
+              <w:bottom w:w="100" w:type="dxa"/>
+              <w:left w:w="100" w:type="dxa"/>
+              <w:right w:w="100" w:type="dxa"/>
+            </w:tcMar>
+            <w:tcBorders>
+              <w:top w:val="double" w:sz="4" w:space="0" w:color="000000"/>
+              <w:left w:val="double" w:sz="4" w:space="0" w:color="000000"/>
+              <w:bottom w:val="double" w:sz="4" w:space="0" w:color="000000"/>
+              <w:right w:val="double" w:sz="4" w:space="0" w:color="000000"/>
+            </w:tcBorders>
+          </w:tcPr>
+          <w:p>
+            <w:pPr>
+              <w:spacing w:before="100" w:after="0" w:line="240" w:lineRule="auto"/>
+              <w:jc w:val="center"/>
+            </w:pPr>
+            <w:r>
+              <w:t>1</w:t>
+            </w:r>
+          </w:p>
+        </w:tc>
+        <w:tc>
+          <w:tcPr>
+            <w:tcW w:type="dxa" w:w="8181"/>
+            <w:tcMar>
+              <w:top w:w="100" w:type="dxa"/>
+              <w:bottom w:w="100" w:type="dxa"/>
+              <w:left w:w="100" w:type="dxa"/>
+              <w:right w:w="100" w:type="dxa"/>
+            </w:tcMar>
+            <w:tcBorders>
+              <w:top w:val="double" w:sz="4" w:space="0" w:color="000000"/>
+              <w:left w:val="double" w:sz="4" w:space="0" w:color="000000"/>
+              <w:bottom w:val="double" w:sz="4" w:space="0" w:color="000000"/>
+              <w:right w:val="double" w:sz="4" w:space="0" w:color="000000"/>
+            </w:tcBorders>
+          </w:tcPr>
+          <w:p>
+            <w:pPr>
+              <w:spacing w:after="40"/>
+              <w:jc w:val="both"/>
+            </w:pPr>
+            <w:r/>
+            <w:r>
+              <w:rPr>
+                <w:rFonts w:ascii="Calibri Light (Título)" w:hAnsi="Calibri Light (Título)"/>
+                <w:sz w:val="20"/>
+              </w:rPr>
+              <w:t xml:space="preserve">Transformador Trifásico </w:t>
+            </w:r>
+            <w:r>
+              <w:rPr>
+                <w:rFonts w:ascii="Calibri Light (Título)" w:hAnsi="Calibri Light (Título)"/>
+                <w:b/>
+                <w:sz w:val="20"/>
+              </w:rPr>
+              <w:t>isolado a seco</w:t>
+            </w:r>
+            <w:r>
+              <w:rPr>
+                <w:rFonts w:ascii="Calibri Light (Título)" w:hAnsi="Calibri Light (Título)"/>
+                <w:sz w:val="20"/>
+              </w:rPr>
+              <w:t xml:space="preserve">, Classe de tensão </w:t>
+            </w:r>
+            <w:r>
+              <w:rPr>
+                <w:rFonts w:ascii="Calibri Light (Título)" w:hAnsi="Calibri Light (Título)"/>
+                <w:b/>
+                <w:sz w:val="20"/>
+              </w:rPr>
+              <w:t>15/1,1kV</w:t>
+            </w:r>
+            <w:r>
+              <w:rPr>
+                <w:rFonts w:ascii="Calibri Light (Título)" w:hAnsi="Calibri Light (Título)"/>
+                <w:sz w:val="20"/>
+              </w:rPr>
+              <w:t xml:space="preserve">, Marca e Fabricação Blutrafos, Potência: </w:t>
+            </w:r>
+            <w:r>
+              <w:rPr>
+                <w:rFonts w:ascii="Calibri Light (Título)" w:hAnsi="Calibri Light (Título)"/>
+                <w:b/>
+                <w:sz w:val="20"/>
+              </w:rPr>
+              <w:t>15 kVA</w:t>
+            </w:r>
+            <w:r>
+              <w:rPr>
+                <w:rFonts w:ascii="Calibri Light (Título)" w:hAnsi="Calibri Light (Título)"/>
+                <w:sz w:val="20"/>
+              </w:rPr>
+              <w:t xml:space="preserve">, Fator: </w:t>
+            </w:r>
+            <w:r>
+              <w:rPr>
+                <w:rFonts w:ascii="Calibri Light (Título)" w:hAnsi="Calibri Light (Título)"/>
+                <w:b/>
+                <w:sz w:val="20"/>
+              </w:rPr>
+              <w:t>K=1</w:t>
+            </w:r>
+            <w:r>
+              <w:rPr>
+                <w:rFonts w:ascii="Calibri Light (Título)" w:hAnsi="Calibri Light (Título)"/>
+                <w:sz w:val="20"/>
+              </w:rPr>
+              <w:t xml:space="preserve">, Tensão </w:t>
+            </w:r>
+            <w:r>
+              <w:rPr>
+                <w:rFonts w:ascii="Calibri Light (Título)" w:hAnsi="Calibri Light (Título)"/>
+                <w:b/>
+                <w:sz w:val="20"/>
+              </w:rPr>
+              <w:t>Primária</w:t>
+            </w:r>
+            <w:r>
+              <w:rPr>
+                <w:rFonts w:ascii="Calibri Light (Título)" w:hAnsi="Calibri Light (Título)"/>
+                <w:sz w:val="20"/>
+              </w:rPr>
+              <w:t xml:space="preserve">: </w:t>
+            </w:r>
+            <w:r>
+              <w:rPr>
+                <w:rFonts w:ascii="Calibri Light (Título)" w:hAnsi="Calibri Light (Título)"/>
+                <w:b/>
+                <w:sz w:val="20"/>
+              </w:rPr>
+              <w:t>13,8kV</w:t>
+            </w:r>
+            <w:r>
+              <w:rPr>
+                <w:rFonts w:ascii="Calibri Light (Título)" w:hAnsi="Calibri Light (Título)"/>
+                <w:sz w:val="20"/>
+              </w:rPr>
+              <w:t xml:space="preserve">, Derivações: </w:t>
+            </w:r>
+            <w:r>
+              <w:rPr>
+                <w:rFonts w:ascii="Calibri Light (Título)" w:hAnsi="Calibri Light (Título)"/>
+                <w:b/>
+                <w:sz w:val="20"/>
+              </w:rPr>
+              <w:t>13,8/13,2/12,6/12,0/11,4kV</w:t>
+            </w:r>
+            <w:r>
+              <w:rPr>
+                <w:rFonts w:ascii="Calibri Light (Título)" w:hAnsi="Calibri Light (Título)"/>
+                <w:sz w:val="20"/>
+              </w:rPr>
+              <w:t xml:space="preserve">, Tensão </w:t>
+            </w:r>
+            <w:r>
+              <w:rPr>
+                <w:rFonts w:ascii="Calibri Light (Título)" w:hAnsi="Calibri Light (Título)"/>
+                <w:b/>
+                <w:sz w:val="20"/>
+              </w:rPr>
+              <w:t>Secundária</w:t>
+            </w:r>
+            <w:r>
+              <w:rPr>
+                <w:rFonts w:ascii="Calibri Light (Título)" w:hAnsi="Calibri Light (Título)"/>
+                <w:sz w:val="20"/>
+              </w:rPr>
+              <w:t xml:space="preserve">: </w:t>
+            </w:r>
+            <w:r>
+              <w:rPr>
+                <w:rFonts w:ascii="Calibri Light (Título)" w:hAnsi="Calibri Light (Título)"/>
+                <w:b/>
+                <w:sz w:val="20"/>
+              </w:rPr>
+              <w:t>380/220V</w:t>
+            </w:r>
+            <w:r>
+              <w:rPr>
+                <w:rFonts w:ascii="Calibri Light (Título)" w:hAnsi="Calibri Light (Título)"/>
+                <w:sz w:val="20"/>
+              </w:rPr>
+              <w:t xml:space="preserve">, Grupo de Ligação: </w:t>
+            </w:r>
+            <w:r>
+              <w:rPr>
+                <w:rFonts w:ascii="Calibri Light (Título)" w:hAnsi="Calibri Light (Título)"/>
+                <w:b/>
+                <w:sz w:val="20"/>
+              </w:rPr>
+              <w:t>Dyn-1</w:t>
+            </w:r>
+            <w:r>
+              <w:rPr>
+                <w:rFonts w:ascii="Calibri Light (Título)" w:hAnsi="Calibri Light (Título)"/>
+                <w:sz w:val="20"/>
+              </w:rPr>
+              <w:t xml:space="preserve">, Frequência: </w:t>
+            </w:r>
+            <w:r>
+              <w:rPr>
+                <w:rFonts w:ascii="Calibri Light (Título)" w:hAnsi="Calibri Light (Título)"/>
+                <w:b/>
+                <w:sz w:val="20"/>
+              </w:rPr>
+              <w:t>60Hz</w:t>
+            </w:r>
+            <w:r>
+              <w:rPr>
+                <w:rFonts w:ascii="Calibri Light (Título)" w:hAnsi="Calibri Light (Título)"/>
+                <w:sz w:val="20"/>
+              </w:rPr>
+              <w:t xml:space="preserve">, NBI: </w:t>
+            </w:r>
+            <w:r>
+              <w:rPr>
+                <w:rFonts w:ascii="Calibri Light (Título)" w:hAnsi="Calibri Light (Título)"/>
+                <w:b/>
+                <w:sz w:val="20"/>
+              </w:rPr>
+              <w:t>95kV</w:t>
+            </w:r>
+            <w:r>
+              <w:rPr>
+                <w:rFonts w:ascii="Calibri Light (Título)" w:hAnsi="Calibri Light (Título)"/>
+                <w:sz w:val="20"/>
+              </w:rPr>
+              <w:t xml:space="preserve">, Classe de Temperatura: F (155ºC), Elevação Temperatura média dos enrolamentos: </w:t>
+            </w:r>
+            <w:r>
+              <w:rPr>
+                <w:rFonts w:ascii="Calibri Light (Título)" w:hAnsi="Calibri Light (Título)"/>
+                <w:b/>
+                <w:sz w:val="20"/>
+              </w:rPr>
+              <w:t>100ºC</w:t>
+            </w:r>
+            <w:r>
+              <w:rPr>
+                <w:rFonts w:ascii="Calibri Light (Título)" w:hAnsi="Calibri Light (Título)"/>
+                <w:sz w:val="20"/>
+              </w:rPr>
+              <w:t xml:space="preserve">, Materiais dos enrolamentos: </w:t>
+            </w:r>
+            <w:r>
+              <w:rPr>
+                <w:rFonts w:ascii="Calibri Light (Título)" w:hAnsi="Calibri Light (Título)"/>
+                <w:b/>
+                <w:sz w:val="20"/>
+              </w:rPr>
+              <w:t>Alumínio</w:t>
+            </w:r>
+            <w:r>
+              <w:rPr>
+                <w:rFonts w:ascii="Calibri Light (Título)" w:hAnsi="Calibri Light (Título)"/>
+                <w:sz w:val="20"/>
+              </w:rPr>
+              <w:t xml:space="preserve">, Altitude de Instalação: </w:t>
+            </w:r>
+            <w:r>
+              <w:rPr>
+                <w:rFonts w:ascii="Calibri Light (Título)" w:hAnsi="Calibri Light (Título)"/>
+                <w:b/>
+                <w:sz w:val="20"/>
+              </w:rPr>
+              <w:t>≤1000m</w:t>
+            </w:r>
+            <w:r>
+              <w:rPr>
+                <w:rFonts w:ascii="Calibri Light (Título)" w:hAnsi="Calibri Light (Título)"/>
+                <w:sz w:val="20"/>
+              </w:rPr>
+              <w:t xml:space="preserve">, Temperatura ambiente máxima: 40°C, Alta tensão Encapsulado em Resina Epóxi à Vácuo, Regime de Serviço: Contínuo, Tipo de Refrigeração: </w:t>
+            </w:r>
+            <w:r>
+              <w:rPr>
+                <w:rFonts w:ascii="Calibri Light (Título)" w:hAnsi="Calibri Light (Título)"/>
+                <w:b/>
+                <w:sz w:val="20"/>
+              </w:rPr>
+              <w:t>AN</w:t>
+            </w:r>
+            <w:r>
+              <w:rPr>
+                <w:rFonts w:ascii="Calibri Light (Título)" w:hAnsi="Calibri Light (Título)"/>
+                <w:sz w:val="20"/>
+              </w:rPr>
+              <w:t xml:space="preserve"> e Grau de Proteção: </w:t>
+            </w:r>
+            <w:r>
+              <w:rPr>
+                <w:rFonts w:ascii="Calibri Light (Título)" w:hAnsi="Calibri Light (Título)"/>
+                <w:b/>
+                <w:sz w:val="20"/>
+              </w:rPr>
+              <w:t>IP-00</w:t>
+            </w:r>
+            <w:r>
+              <w:rPr>
+                <w:rFonts w:ascii="Calibri Light (Título)" w:hAnsi="Calibri Light (Título)"/>
+                <w:sz w:val="20"/>
+              </w:rPr>
+              <w:t xml:space="preserve">, Demais características cfe. Norma ABNT-NBR 5356/11 - Eficiência </w:t>
+            </w:r>
+            <w:r>
+              <w:rPr>
+                <w:rFonts w:ascii="Calibri Light (Título)" w:hAnsi="Calibri Light (Título)"/>
+                <w:b/>
+                <w:sz w:val="20"/>
+              </w:rPr>
+              <w:t>“A”</w:t>
             </w:r>
             <w:r>
               <w:rPr>
@@ -2536,7 +3132,7 @@
         <w:rPr>
           <w:b/>
         </w:rPr>
-        <w:t>CIP- Piúma/ES, sobre o veículo transportador (descarga não inclusa)</w:t>
+        <w:t>CIP- Belo Horizonte/MG, sobre o veículo transportador (descarga não inclusa)</w:t>
       </w:r>
     </w:p>
     <w:p>
@@ -5547,7 +6143,7 @@
         <w:sz w:val="24"/>
         <w:szCs w:val="24"/>
       </w:rPr>
-      <w:t>01</w:t>
+      <w:t>09</w:t>
     </w:r>
     <w:r>
       <w:rPr>
@@ -5565,7 +6161,7 @@
         <w:sz w:val="24"/>
         <w:szCs w:val="24"/>
       </w:rPr>
-      <w:t xml:space="preserve"> Outubro</w:t>
+      <w:t xml:space="preserve"> Abril</w:t>
     </w:r>
     <w:r>
       <w:rPr>
@@ -5632,7 +6228,7 @@
         <w:sz w:val="24"/>
         <w:szCs w:val="24"/>
       </w:rPr>
-      <w:t>80001 -</w:t>
+      <w:t>1111 -</w:t>
     </w:r>
     <w:proofErr w:type="spellStart"/>
     <w:r>
@@ -5654,7 +6250,7 @@
         <w:sz w:val="24"/>
         <w:szCs w:val="24"/>
       </w:rPr>
-      <w:t>00</w:t>
+      <w:t>01</w:t>
     </w:r>
   </w:p>
   <w:p>

</xml_diff>